<commit_message>
Diagrams, responsibility, you know the drill.
</commit_message>
<xml_diff>
--- a/Artifacts/Rapport/Report.docx
+++ b/Artifacts/Rapport/Report.docx
@@ -54,7 +54,7 @@
         <w:br w:type="page"/>
       </w:r>
     </w:p>
-    <w:bookmarkStart w:id="0" w:name="_Toc343467289" w:displacedByCustomXml="next"/>
+    <w:bookmarkStart w:id="0" w:name="_Toc343477435" w:displacedByCustomXml="next"/>
     <w:sdt>
       <w:sdtPr>
         <w:rPr>
@@ -122,7 +122,7 @@
             </w:rPr>
             <w:fldChar w:fldCharType="separate"/>
           </w:r>
-          <w:hyperlink w:anchor="_Toc343467289" w:history="1">
+          <w:hyperlink w:anchor="_Toc343477435" w:history="1">
             <w:r>
               <w:rPr>
                 <w:rStyle w:val="Hyperlink"/>
@@ -150,7 +150,7 @@
                 <w:noProof/>
                 <w:webHidden/>
               </w:rPr>
-              <w:instrText xml:space="preserve"> PAGEREF _Toc343467289 \h </w:instrText>
+              <w:instrText xml:space="preserve"> PAGEREF _Toc343477435 \h </w:instrText>
             </w:r>
             <w:r>
               <w:rPr>
@@ -193,7 +193,7 @@
               <w:lang w:eastAsia="da-DK"/>
             </w:rPr>
           </w:pPr>
-          <w:hyperlink w:anchor="_Toc343467290" w:history="1">
+          <w:hyperlink w:anchor="_Toc343477436" w:history="1">
             <w:r>
               <w:rPr>
                 <w:rStyle w:val="Hyperlink"/>
@@ -221,7 +221,7 @@
                 <w:noProof/>
                 <w:webHidden/>
               </w:rPr>
-              <w:instrText xml:space="preserve"> PAGEREF _Toc343467290 \h </w:instrText>
+              <w:instrText xml:space="preserve"> PAGEREF _Toc343477436 \h </w:instrText>
             </w:r>
             <w:r>
               <w:rPr>
@@ -264,7 +264,7 @@
               <w:lang w:eastAsia="da-DK"/>
             </w:rPr>
           </w:pPr>
-          <w:hyperlink w:anchor="_Toc343467291" w:history="1">
+          <w:hyperlink w:anchor="_Toc343477437" w:history="1">
             <w:r>
               <w:rPr>
                 <w:rStyle w:val="Hyperlink"/>
@@ -292,7 +292,7 @@
                 <w:noProof/>
                 <w:webHidden/>
               </w:rPr>
-              <w:instrText xml:space="preserve"> PAGEREF _Toc343467291 \h </w:instrText>
+              <w:instrText xml:space="preserve"> PAGEREF _Toc343477437 \h </w:instrText>
             </w:r>
             <w:r>
               <w:rPr>
@@ -330,10 +330,12 @@
               <w:tab w:val="right" w:leader="dot" w:pos="8154"/>
             </w:tabs>
             <w:rPr>
+              <w:rFonts w:asciiTheme="minorHAnsi" w:eastAsiaTheme="minorEastAsia" w:hAnsiTheme="minorHAnsi"/>
               <w:noProof/>
+              <w:lang w:eastAsia="da-DK"/>
             </w:rPr>
           </w:pPr>
-          <w:hyperlink w:anchor="_Toc343467292" w:history="1">
+          <w:hyperlink w:anchor="_Toc343477438" w:history="1">
             <w:r>
               <w:rPr>
                 <w:rStyle w:val="Hyperlink"/>
@@ -361,7 +363,7 @@
                 <w:noProof/>
                 <w:webHidden/>
               </w:rPr>
-              <w:instrText xml:space="preserve"> PAGEREF _Toc343467292 \h </w:instrText>
+              <w:instrText xml:space="preserve"> PAGEREF _Toc343477438 \h </w:instrText>
             </w:r>
             <w:r>
               <w:rPr>
@@ -399,10 +401,12 @@
               <w:tab w:val="right" w:leader="dot" w:pos="8154"/>
             </w:tabs>
             <w:rPr>
+              <w:rFonts w:asciiTheme="minorHAnsi" w:eastAsiaTheme="minorEastAsia" w:hAnsiTheme="minorHAnsi"/>
               <w:noProof/>
+              <w:lang w:eastAsia="da-DK"/>
             </w:rPr>
           </w:pPr>
-          <w:hyperlink w:anchor="_Toc343467293" w:history="1">
+          <w:hyperlink w:anchor="_Toc343477439" w:history="1">
             <w:r>
               <w:rPr>
                 <w:rStyle w:val="Hyperlink"/>
@@ -430,7 +434,7 @@
                 <w:noProof/>
                 <w:webHidden/>
               </w:rPr>
-              <w:instrText xml:space="preserve"> PAGEREF _Toc343467293 \h </w:instrText>
+              <w:instrText xml:space="preserve"> PAGEREF _Toc343477439 \h </w:instrText>
             </w:r>
             <w:r>
               <w:rPr>
@@ -468,10 +472,12 @@
               <w:tab w:val="right" w:leader="dot" w:pos="8154"/>
             </w:tabs>
             <w:rPr>
+              <w:rFonts w:asciiTheme="minorHAnsi" w:eastAsiaTheme="minorEastAsia" w:hAnsiTheme="minorHAnsi"/>
               <w:noProof/>
+              <w:lang w:eastAsia="da-DK"/>
             </w:rPr>
           </w:pPr>
-          <w:hyperlink w:anchor="_Toc343467294" w:history="1">
+          <w:hyperlink w:anchor="_Toc343477440" w:history="1">
             <w:r>
               <w:rPr>
                 <w:rStyle w:val="Hyperlink"/>
@@ -499,7 +505,7 @@
                 <w:noProof/>
                 <w:webHidden/>
               </w:rPr>
-              <w:instrText xml:space="preserve"> PAGEREF _Toc343467294 \h </w:instrText>
+              <w:instrText xml:space="preserve"> PAGEREF _Toc343477440 \h </w:instrText>
             </w:r>
             <w:r>
               <w:rPr>
@@ -537,10 +543,12 @@
               <w:tab w:val="right" w:leader="dot" w:pos="8154"/>
             </w:tabs>
             <w:rPr>
+              <w:rFonts w:asciiTheme="minorHAnsi" w:eastAsiaTheme="minorEastAsia" w:hAnsiTheme="minorHAnsi"/>
               <w:noProof/>
+              <w:lang w:eastAsia="da-DK"/>
             </w:rPr>
           </w:pPr>
-          <w:hyperlink w:anchor="_Toc343467295" w:history="1">
+          <w:hyperlink w:anchor="_Toc343477441" w:history="1">
             <w:r>
               <w:rPr>
                 <w:rStyle w:val="Hyperlink"/>
@@ -568,7 +576,7 @@
                 <w:noProof/>
                 <w:webHidden/>
               </w:rPr>
-              <w:instrText xml:space="preserve"> PAGEREF _Toc343467295 \h </w:instrText>
+              <w:instrText xml:space="preserve"> PAGEREF _Toc343477441 \h </w:instrText>
             </w:r>
             <w:r>
               <w:rPr>
@@ -588,7 +596,7 @@
                 <w:noProof/>
                 <w:webHidden/>
               </w:rPr>
-              <w:t>5</w:t>
+              <w:t>4</w:t>
             </w:r>
             <w:r>
               <w:rPr>
@@ -606,10 +614,12 @@
               <w:tab w:val="right" w:leader="dot" w:pos="8154"/>
             </w:tabs>
             <w:rPr>
+              <w:rFonts w:asciiTheme="minorHAnsi" w:eastAsiaTheme="minorEastAsia" w:hAnsiTheme="minorHAnsi"/>
               <w:noProof/>
+              <w:lang w:eastAsia="da-DK"/>
             </w:rPr>
           </w:pPr>
-          <w:hyperlink w:anchor="_Toc343467296" w:history="1">
+          <w:hyperlink w:anchor="_Toc343477442" w:history="1">
             <w:r>
               <w:rPr>
                 <w:rStyle w:val="Hyperlink"/>
@@ -637,7 +647,7 @@
                 <w:noProof/>
                 <w:webHidden/>
               </w:rPr>
-              <w:instrText xml:space="preserve"> PAGEREF _Toc343467296 \h </w:instrText>
+              <w:instrText xml:space="preserve"> PAGEREF _Toc343477442 \h </w:instrText>
             </w:r>
             <w:r>
               <w:rPr>
@@ -657,7 +667,7 @@
                 <w:noProof/>
                 <w:webHidden/>
               </w:rPr>
-              <w:t>5</w:t>
+              <w:t>4</w:t>
             </w:r>
             <w:r>
               <w:rPr>
@@ -675,10 +685,12 @@
               <w:tab w:val="right" w:leader="dot" w:pos="8154"/>
             </w:tabs>
             <w:rPr>
+              <w:rFonts w:asciiTheme="minorHAnsi" w:eastAsiaTheme="minorEastAsia" w:hAnsiTheme="minorHAnsi"/>
               <w:noProof/>
+              <w:lang w:eastAsia="da-DK"/>
             </w:rPr>
           </w:pPr>
-          <w:hyperlink w:anchor="_Toc343467297" w:history="1">
+          <w:hyperlink w:anchor="_Toc343477443" w:history="1">
             <w:r>
               <w:rPr>
                 <w:rStyle w:val="Hyperlink"/>
@@ -706,7 +718,7 @@
                 <w:noProof/>
                 <w:webHidden/>
               </w:rPr>
-              <w:instrText xml:space="preserve"> PAGEREF _Toc343467297 \h </w:instrText>
+              <w:instrText xml:space="preserve"> PAGEREF _Toc343477443 \h </w:instrText>
             </w:r>
             <w:r>
               <w:rPr>
@@ -726,7 +738,7 @@
                 <w:noProof/>
                 <w:webHidden/>
               </w:rPr>
-              <w:t>5</w:t>
+              <w:t>4</w:t>
             </w:r>
             <w:r>
               <w:rPr>
@@ -744,10 +756,12 @@
               <w:tab w:val="right" w:leader="dot" w:pos="8154"/>
             </w:tabs>
             <w:rPr>
+              <w:rFonts w:asciiTheme="minorHAnsi" w:eastAsiaTheme="minorEastAsia" w:hAnsiTheme="minorHAnsi"/>
               <w:noProof/>
+              <w:lang w:eastAsia="da-DK"/>
             </w:rPr>
           </w:pPr>
-          <w:hyperlink w:anchor="_Toc343467298" w:history="1">
+          <w:hyperlink w:anchor="_Toc343477444" w:history="1">
             <w:r>
               <w:rPr>
                 <w:rStyle w:val="Hyperlink"/>
@@ -775,7 +789,7 @@
                 <w:noProof/>
                 <w:webHidden/>
               </w:rPr>
-              <w:instrText xml:space="preserve"> PAGEREF _Toc343467298 \h </w:instrText>
+              <w:instrText xml:space="preserve"> PAGEREF _Toc343477444 \h </w:instrText>
             </w:r>
             <w:r>
               <w:rPr>
@@ -795,7 +809,7 @@
                 <w:noProof/>
                 <w:webHidden/>
               </w:rPr>
-              <w:t>5</w:t>
+              <w:t>4</w:t>
             </w:r>
             <w:r>
               <w:rPr>
@@ -813,10 +827,12 @@
               <w:tab w:val="right" w:leader="dot" w:pos="8154"/>
             </w:tabs>
             <w:rPr>
+              <w:rFonts w:asciiTheme="minorHAnsi" w:eastAsiaTheme="minorEastAsia" w:hAnsiTheme="minorHAnsi"/>
               <w:noProof/>
+              <w:lang w:eastAsia="da-DK"/>
             </w:rPr>
           </w:pPr>
-          <w:hyperlink w:anchor="_Toc343467299" w:history="1">
+          <w:hyperlink w:anchor="_Toc343477445" w:history="1">
             <w:r>
               <w:rPr>
                 <w:rStyle w:val="Hyperlink"/>
@@ -844,7 +860,7 @@
                 <w:noProof/>
                 <w:webHidden/>
               </w:rPr>
-              <w:instrText xml:space="preserve"> PAGEREF _Toc343467299 \h </w:instrText>
+              <w:instrText xml:space="preserve"> PAGEREF _Toc343477445 \h </w:instrText>
             </w:r>
             <w:r>
               <w:rPr>
@@ -864,7 +880,7 @@
                 <w:noProof/>
                 <w:webHidden/>
               </w:rPr>
-              <w:t>6</w:t>
+              <w:t>4</w:t>
             </w:r>
             <w:r>
               <w:rPr>
@@ -882,10 +898,12 @@
               <w:tab w:val="right" w:leader="dot" w:pos="8154"/>
             </w:tabs>
             <w:rPr>
+              <w:rFonts w:asciiTheme="minorHAnsi" w:eastAsiaTheme="minorEastAsia" w:hAnsiTheme="minorHAnsi"/>
               <w:noProof/>
+              <w:lang w:eastAsia="da-DK"/>
             </w:rPr>
           </w:pPr>
-          <w:hyperlink w:anchor="_Toc343467300" w:history="1">
+          <w:hyperlink w:anchor="_Toc343477446" w:history="1">
             <w:r>
               <w:rPr>
                 <w:rStyle w:val="Hyperlink"/>
@@ -913,7 +931,7 @@
                 <w:noProof/>
                 <w:webHidden/>
               </w:rPr>
-              <w:instrText xml:space="preserve"> PAGEREF _Toc343467300 \h </w:instrText>
+              <w:instrText xml:space="preserve"> PAGEREF _Toc343477446 \h </w:instrText>
             </w:r>
             <w:r>
               <w:rPr>
@@ -933,7 +951,7 @@
                 <w:noProof/>
                 <w:webHidden/>
               </w:rPr>
-              <w:t>6</w:t>
+              <w:t>4</w:t>
             </w:r>
             <w:r>
               <w:rPr>
@@ -951,10 +969,12 @@
               <w:tab w:val="right" w:leader="dot" w:pos="8154"/>
             </w:tabs>
             <w:rPr>
+              <w:rFonts w:asciiTheme="minorHAnsi" w:eastAsiaTheme="minorEastAsia" w:hAnsiTheme="minorHAnsi"/>
               <w:noProof/>
+              <w:lang w:eastAsia="da-DK"/>
             </w:rPr>
           </w:pPr>
-          <w:hyperlink w:anchor="_Toc343467301" w:history="1">
+          <w:hyperlink w:anchor="_Toc343477447" w:history="1">
             <w:r>
               <w:rPr>
                 <w:rStyle w:val="Hyperlink"/>
@@ -982,7 +1002,7 @@
                 <w:noProof/>
                 <w:webHidden/>
               </w:rPr>
-              <w:instrText xml:space="preserve"> PAGEREF _Toc343467301 \h </w:instrText>
+              <w:instrText xml:space="preserve"> PAGEREF _Toc343477447 \h </w:instrText>
             </w:r>
             <w:r>
               <w:rPr>
@@ -1002,7 +1022,7 @@
                 <w:noProof/>
                 <w:webHidden/>
               </w:rPr>
-              <w:t>6</w:t>
+              <w:t>4</w:t>
             </w:r>
             <w:r>
               <w:rPr>
@@ -1020,10 +1040,12 @@
               <w:tab w:val="right" w:leader="dot" w:pos="8154"/>
             </w:tabs>
             <w:rPr>
+              <w:rFonts w:asciiTheme="minorHAnsi" w:eastAsiaTheme="minorEastAsia" w:hAnsiTheme="minorHAnsi"/>
               <w:noProof/>
+              <w:lang w:eastAsia="da-DK"/>
             </w:rPr>
           </w:pPr>
-          <w:hyperlink w:anchor="_Toc343467302" w:history="1">
+          <w:hyperlink w:anchor="_Toc343477448" w:history="1">
             <w:r>
               <w:rPr>
                 <w:rStyle w:val="Hyperlink"/>
@@ -1051,7 +1073,7 @@
                 <w:noProof/>
                 <w:webHidden/>
               </w:rPr>
-              <w:instrText xml:space="preserve"> PAGEREF _Toc343467302 \h </w:instrText>
+              <w:instrText xml:space="preserve"> PAGEREF _Toc343477448 \h </w:instrText>
             </w:r>
             <w:r>
               <w:rPr>
@@ -1071,7 +1093,7 @@
                 <w:noProof/>
                 <w:webHidden/>
               </w:rPr>
-              <w:t>7</w:t>
+              <w:t>5</w:t>
             </w:r>
             <w:r>
               <w:rPr>
@@ -1089,10 +1111,12 @@
               <w:tab w:val="right" w:leader="dot" w:pos="8154"/>
             </w:tabs>
             <w:rPr>
+              <w:rFonts w:asciiTheme="minorHAnsi" w:eastAsiaTheme="minorEastAsia" w:hAnsiTheme="minorHAnsi"/>
               <w:noProof/>
+              <w:lang w:eastAsia="da-DK"/>
             </w:rPr>
           </w:pPr>
-          <w:hyperlink w:anchor="_Toc343467303" w:history="1">
+          <w:hyperlink w:anchor="_Toc343477449" w:history="1">
             <w:r>
               <w:rPr>
                 <w:rStyle w:val="Hyperlink"/>
@@ -1120,7 +1144,7 @@
                 <w:noProof/>
                 <w:webHidden/>
               </w:rPr>
-              <w:instrText xml:space="preserve"> PAGEREF _Toc343467303 \h </w:instrText>
+              <w:instrText xml:space="preserve"> PAGEREF _Toc343477449 \h </w:instrText>
             </w:r>
             <w:r>
               <w:rPr>
@@ -1140,7 +1164,7 @@
                 <w:noProof/>
                 <w:webHidden/>
               </w:rPr>
-              <w:t>7</w:t>
+              <w:t>5</w:t>
             </w:r>
             <w:r>
               <w:rPr>
@@ -1158,10 +1182,12 @@
               <w:tab w:val="right" w:leader="dot" w:pos="8154"/>
             </w:tabs>
             <w:rPr>
+              <w:rFonts w:asciiTheme="minorHAnsi" w:eastAsiaTheme="minorEastAsia" w:hAnsiTheme="minorHAnsi"/>
               <w:noProof/>
+              <w:lang w:eastAsia="da-DK"/>
             </w:rPr>
           </w:pPr>
-          <w:hyperlink w:anchor="_Toc343467304" w:history="1">
+          <w:hyperlink w:anchor="_Toc343477450" w:history="1">
             <w:r>
               <w:rPr>
                 <w:rStyle w:val="Hyperlink"/>
@@ -1189,7 +1215,7 @@
                 <w:noProof/>
                 <w:webHidden/>
               </w:rPr>
-              <w:instrText xml:space="preserve"> PAGEREF _Toc343467304 \h </w:instrText>
+              <w:instrText xml:space="preserve"> PAGEREF _Toc343477450 \h </w:instrText>
             </w:r>
             <w:r>
               <w:rPr>
@@ -1209,7 +1235,7 @@
                 <w:noProof/>
                 <w:webHidden/>
               </w:rPr>
-              <w:t>7</w:t>
+              <w:t>5</w:t>
             </w:r>
             <w:r>
               <w:rPr>
@@ -1227,10 +1253,12 @@
               <w:tab w:val="right" w:leader="dot" w:pos="8154"/>
             </w:tabs>
             <w:rPr>
+              <w:rFonts w:asciiTheme="minorHAnsi" w:eastAsiaTheme="minorEastAsia" w:hAnsiTheme="minorHAnsi"/>
               <w:noProof/>
+              <w:lang w:eastAsia="da-DK"/>
             </w:rPr>
           </w:pPr>
-          <w:hyperlink w:anchor="_Toc343467305" w:history="1">
+          <w:hyperlink w:anchor="_Toc343477451" w:history="1">
             <w:r>
               <w:rPr>
                 <w:rStyle w:val="Hyperlink"/>
@@ -1258,7 +1286,7 @@
                 <w:noProof/>
                 <w:webHidden/>
               </w:rPr>
-              <w:instrText xml:space="preserve"> PAGEREF _Toc343467305 \h </w:instrText>
+              <w:instrText xml:space="preserve"> PAGEREF _Toc343477451 \h </w:instrText>
             </w:r>
             <w:r>
               <w:rPr>
@@ -1278,7 +1306,7 @@
                 <w:noProof/>
                 <w:webHidden/>
               </w:rPr>
-              <w:t>8</w:t>
+              <w:t>5</w:t>
             </w:r>
             <w:r>
               <w:rPr>
@@ -1296,10 +1324,12 @@
               <w:tab w:val="right" w:leader="dot" w:pos="8154"/>
             </w:tabs>
             <w:rPr>
+              <w:rFonts w:asciiTheme="minorHAnsi" w:eastAsiaTheme="minorEastAsia" w:hAnsiTheme="minorHAnsi"/>
               <w:noProof/>
+              <w:lang w:eastAsia="da-DK"/>
             </w:rPr>
           </w:pPr>
-          <w:hyperlink w:anchor="_Toc343467306" w:history="1">
+          <w:hyperlink w:anchor="_Toc343477452" w:history="1">
             <w:r>
               <w:rPr>
                 <w:rStyle w:val="Hyperlink"/>
@@ -1327,7 +1357,7 @@
                 <w:noProof/>
                 <w:webHidden/>
               </w:rPr>
-              <w:instrText xml:space="preserve"> PAGEREF _Toc343467306 \h </w:instrText>
+              <w:instrText xml:space="preserve"> PAGEREF _Toc343477452 \h </w:instrText>
             </w:r>
             <w:r>
               <w:rPr>
@@ -1347,7 +1377,7 @@
                 <w:noProof/>
                 <w:webHidden/>
               </w:rPr>
-              <w:t>8</w:t>
+              <w:t>5</w:t>
             </w:r>
             <w:r>
               <w:rPr>
@@ -1370,14 +1400,14 @@
               <w:lang w:eastAsia="da-DK"/>
             </w:rPr>
           </w:pPr>
-          <w:hyperlink w:anchor="_Toc343467307" w:history="1">
+          <w:hyperlink w:anchor="_Toc343477453" w:history="1">
             <w:r>
               <w:rPr>
                 <w:rStyle w:val="Hyperlink"/>
                 <w:noProof/>
                 <w:lang w:val="en-US"/>
               </w:rPr>
-              <w:t>Artifacts</w:t>
+              <w:t>Domain model</w:t>
             </w:r>
             <w:r>
               <w:rPr>
@@ -1398,7 +1428,7 @@
                 <w:noProof/>
                 <w:webHidden/>
               </w:rPr>
-              <w:instrText xml:space="preserve"> PAGEREF _Toc343467307 \h </w:instrText>
+              <w:instrText xml:space="preserve"> PAGEREF _Toc343477453 \h </w:instrText>
             </w:r>
             <w:r>
               <w:rPr>
@@ -1418,7 +1448,7 @@
                 <w:noProof/>
                 <w:webHidden/>
               </w:rPr>
-              <w:t>8</w:t>
+              <w:t>5</w:t>
             </w:r>
             <w:r>
               <w:rPr>
@@ -1441,13 +1471,84 @@
               <w:lang w:eastAsia="da-DK"/>
             </w:rPr>
           </w:pPr>
-          <w:hyperlink w:anchor="_Toc343467308" w:history="1">
+          <w:hyperlink w:anchor="_Toc343477454" w:history="1">
             <w:r>
               <w:rPr>
                 <w:rStyle w:val="Hyperlink"/>
                 <w:noProof/>
                 <w:lang w:val="en-US"/>
               </w:rPr>
+              <w:t>Artifacts</w:t>
+            </w:r>
+            <w:r>
+              <w:rPr>
+                <w:noProof/>
+                <w:webHidden/>
+              </w:rPr>
+              <w:tab/>
+            </w:r>
+            <w:r>
+              <w:rPr>
+                <w:noProof/>
+                <w:webHidden/>
+              </w:rPr>
+              <w:fldChar w:fldCharType="begin"/>
+            </w:r>
+            <w:r>
+              <w:rPr>
+                <w:noProof/>
+                <w:webHidden/>
+              </w:rPr>
+              <w:instrText xml:space="preserve"> PAGEREF _Toc343477454 \h </w:instrText>
+            </w:r>
+            <w:r>
+              <w:rPr>
+                <w:noProof/>
+                <w:webHidden/>
+              </w:rPr>
+            </w:r>
+            <w:r>
+              <w:rPr>
+                <w:noProof/>
+                <w:webHidden/>
+              </w:rPr>
+              <w:fldChar w:fldCharType="separate"/>
+            </w:r>
+            <w:r>
+              <w:rPr>
+                <w:noProof/>
+                <w:webHidden/>
+              </w:rPr>
+              <w:t>5</w:t>
+            </w:r>
+            <w:r>
+              <w:rPr>
+                <w:noProof/>
+                <w:webHidden/>
+              </w:rPr>
+              <w:fldChar w:fldCharType="end"/>
+            </w:r>
+          </w:hyperlink>
+        </w:p>
+        <w:p>
+          <w:pPr>
+            <w:pStyle w:val="Indholdsfortegnelse2"/>
+            <w:tabs>
+              <w:tab w:val="right" w:leader="dot" w:pos="8154"/>
+            </w:tabs>
+            <w:rPr>
+              <w:rFonts w:asciiTheme="minorHAnsi" w:eastAsiaTheme="minorEastAsia" w:hAnsiTheme="minorHAnsi"/>
+              <w:noProof/>
+              <w:lang w:eastAsia="da-DK"/>
+            </w:rPr>
+          </w:pPr>
+          <w:hyperlink w:anchor="_Toc343477455" w:history="1">
+            <w:r>
+              <w:rPr>
+                <w:rStyle w:val="Hyperlink"/>
+                <w:noProof/>
+                <w:lang w:val="en-US"/>
+              </w:rPr>
               <w:t>FURPS+</w:t>
             </w:r>
             <w:r>
@@ -1469,7 +1570,7 @@
                 <w:noProof/>
                 <w:webHidden/>
               </w:rPr>
-              <w:instrText xml:space="preserve"> PAGEREF _Toc343467308 \h </w:instrText>
+              <w:instrText xml:space="preserve"> PAGEREF _Toc343477455 \h </w:instrText>
             </w:r>
             <w:r>
               <w:rPr>
@@ -1489,7 +1590,7 @@
                 <w:noProof/>
                 <w:webHidden/>
               </w:rPr>
-              <w:t>9</w:t>
+              <w:t>6</w:t>
             </w:r>
             <w:r>
               <w:rPr>
@@ -1512,7 +1613,7 @@
               <w:lang w:eastAsia="da-DK"/>
             </w:rPr>
           </w:pPr>
-          <w:hyperlink w:anchor="_Toc343467309" w:history="1">
+          <w:hyperlink w:anchor="_Toc343477456" w:history="1">
             <w:r>
               <w:rPr>
                 <w:rStyle w:val="Hyperlink"/>
@@ -1540,7 +1641,7 @@
                 <w:noProof/>
                 <w:webHidden/>
               </w:rPr>
-              <w:instrText xml:space="preserve"> PAGEREF _Toc343467309 \h </w:instrText>
+              <w:instrText xml:space="preserve"> PAGEREF _Toc343477456 \h </w:instrText>
             </w:r>
             <w:r>
               <w:rPr>
@@ -1560,7 +1661,7 @@
                 <w:noProof/>
                 <w:webHidden/>
               </w:rPr>
-              <w:t>9</w:t>
+              <w:t>6</w:t>
             </w:r>
             <w:r>
               <w:rPr>
@@ -1583,7 +1684,7 @@
               <w:lang w:eastAsia="da-DK"/>
             </w:rPr>
           </w:pPr>
-          <w:hyperlink w:anchor="_Toc343467310" w:history="1">
+          <w:hyperlink w:anchor="_Toc343477457" w:history="1">
             <w:r>
               <w:rPr>
                 <w:rStyle w:val="Hyperlink"/>
@@ -1611,7 +1712,7 @@
                 <w:noProof/>
                 <w:webHidden/>
               </w:rPr>
-              <w:instrText xml:space="preserve"> PAGEREF _Toc343467310 \h </w:instrText>
+              <w:instrText xml:space="preserve"> PAGEREF _Toc343477457 \h </w:instrText>
             </w:r>
             <w:r>
               <w:rPr>
@@ -1631,7 +1732,7 @@
                 <w:noProof/>
                 <w:webHidden/>
               </w:rPr>
-              <w:t>9</w:t>
+              <w:t>6</w:t>
             </w:r>
             <w:r>
               <w:rPr>
@@ -1654,7 +1755,7 @@
               <w:lang w:eastAsia="da-DK"/>
             </w:rPr>
           </w:pPr>
-          <w:hyperlink w:anchor="_Toc343467311" w:history="1">
+          <w:hyperlink w:anchor="_Toc343477458" w:history="1">
             <w:r>
               <w:rPr>
                 <w:rStyle w:val="Hyperlink"/>
@@ -1682,7 +1783,7 @@
                 <w:noProof/>
                 <w:webHidden/>
               </w:rPr>
-              <w:instrText xml:space="preserve"> PAGEREF _Toc343467311 \h </w:instrText>
+              <w:instrText xml:space="preserve"> PAGEREF _Toc343477458 \h </w:instrText>
             </w:r>
             <w:r>
               <w:rPr>
@@ -1702,7 +1803,7 @@
                 <w:noProof/>
                 <w:webHidden/>
               </w:rPr>
-              <w:t>9</w:t>
+              <w:t>6</w:t>
             </w:r>
             <w:r>
               <w:rPr>
@@ -1725,7 +1826,7 @@
               <w:lang w:eastAsia="da-DK"/>
             </w:rPr>
           </w:pPr>
-          <w:hyperlink w:anchor="_Toc343467312" w:history="1">
+          <w:hyperlink w:anchor="_Toc343477459" w:history="1">
             <w:r>
               <w:rPr>
                 <w:rStyle w:val="Hyperlink"/>
@@ -1753,7 +1854,7 @@
                 <w:noProof/>
                 <w:webHidden/>
               </w:rPr>
-              <w:instrText xml:space="preserve"> PAGEREF _Toc343467312 \h </w:instrText>
+              <w:instrText xml:space="preserve"> PAGEREF _Toc343477459 \h </w:instrText>
             </w:r>
             <w:r>
               <w:rPr>
@@ -1773,7 +1874,7 @@
                 <w:noProof/>
                 <w:webHidden/>
               </w:rPr>
-              <w:t>9</w:t>
+              <w:t>6</w:t>
             </w:r>
             <w:r>
               <w:rPr>
@@ -1796,7 +1897,7 @@
               <w:lang w:eastAsia="da-DK"/>
             </w:rPr>
           </w:pPr>
-          <w:hyperlink w:anchor="_Toc343467313" w:history="1">
+          <w:hyperlink w:anchor="_Toc343477460" w:history="1">
             <w:r>
               <w:rPr>
                 <w:rStyle w:val="Hyperlink"/>
@@ -1824,7 +1925,7 @@
                 <w:noProof/>
                 <w:webHidden/>
               </w:rPr>
-              <w:instrText xml:space="preserve"> PAGEREF _Toc343467313 \h </w:instrText>
+              <w:instrText xml:space="preserve"> PAGEREF _Toc343477460 \h </w:instrText>
             </w:r>
             <w:r>
               <w:rPr>
@@ -1844,7 +1945,7 @@
                 <w:noProof/>
                 <w:webHidden/>
               </w:rPr>
-              <w:t>9</w:t>
+              <w:t>6</w:t>
             </w:r>
             <w:r>
               <w:rPr>
@@ -1867,7 +1968,7 @@
               <w:lang w:eastAsia="da-DK"/>
             </w:rPr>
           </w:pPr>
-          <w:hyperlink w:anchor="_Toc343467314" w:history="1">
+          <w:hyperlink w:anchor="_Toc343477461" w:history="1">
             <w:r>
               <w:rPr>
                 <w:rStyle w:val="Hyperlink"/>
@@ -1895,7 +1996,7 @@
                 <w:noProof/>
                 <w:webHidden/>
               </w:rPr>
-              <w:instrText xml:space="preserve"> PAGEREF _Toc343467314 \h </w:instrText>
+              <w:instrText xml:space="preserve"> PAGEREF _Toc343477461 \h </w:instrText>
             </w:r>
             <w:r>
               <w:rPr>
@@ -1915,7 +2016,7 @@
                 <w:noProof/>
                 <w:webHidden/>
               </w:rPr>
-              <w:t>9</w:t>
+              <w:t>6</w:t>
             </w:r>
             <w:r>
               <w:rPr>
@@ -1938,7 +2039,7 @@
               <w:lang w:eastAsia="da-DK"/>
             </w:rPr>
           </w:pPr>
-          <w:hyperlink w:anchor="_Toc343467315" w:history="1">
+          <w:hyperlink w:anchor="_Toc343477462" w:history="1">
             <w:r>
               <w:rPr>
                 <w:rStyle w:val="Hyperlink"/>
@@ -1966,7 +2067,7 @@
                 <w:noProof/>
                 <w:webHidden/>
               </w:rPr>
-              <w:instrText xml:space="preserve"> PAGEREF _Toc343467315 \h </w:instrText>
+              <w:instrText xml:space="preserve"> PAGEREF _Toc343477462 \h </w:instrText>
             </w:r>
             <w:r>
               <w:rPr>
@@ -1986,7 +2087,7 @@
                 <w:noProof/>
                 <w:webHidden/>
               </w:rPr>
-              <w:t>9</w:t>
+              <w:t>6</w:t>
             </w:r>
             <w:r>
               <w:rPr>
@@ -2009,7 +2110,7 @@
               <w:lang w:eastAsia="da-DK"/>
             </w:rPr>
           </w:pPr>
-          <w:hyperlink w:anchor="_Toc343467316" w:history="1">
+          <w:hyperlink w:anchor="_Toc343477463" w:history="1">
             <w:r>
               <w:rPr>
                 <w:rStyle w:val="Hyperlink"/>
@@ -2037,7 +2138,7 @@
                 <w:noProof/>
                 <w:webHidden/>
               </w:rPr>
-              <w:instrText xml:space="preserve"> PAGEREF _Toc343467316 \h </w:instrText>
+              <w:instrText xml:space="preserve"> PAGEREF _Toc343477463 \h </w:instrText>
             </w:r>
             <w:r>
               <w:rPr>
@@ -2057,7 +2158,7 @@
                 <w:noProof/>
                 <w:webHidden/>
               </w:rPr>
-              <w:t>9</w:t>
+              <w:t>6</w:t>
             </w:r>
             <w:r>
               <w:rPr>
@@ -2080,7 +2181,7 @@
               <w:lang w:eastAsia="da-DK"/>
             </w:rPr>
           </w:pPr>
-          <w:hyperlink w:anchor="_Toc343467317" w:history="1">
+          <w:hyperlink w:anchor="_Toc343477464" w:history="1">
             <w:r>
               <w:rPr>
                 <w:rStyle w:val="Hyperlink"/>
@@ -2108,7 +2209,7 @@
                 <w:noProof/>
                 <w:webHidden/>
               </w:rPr>
-              <w:instrText xml:space="preserve"> PAGEREF _Toc343467317 \h </w:instrText>
+              <w:instrText xml:space="preserve"> PAGEREF _Toc343477464 \h </w:instrText>
             </w:r>
             <w:r>
               <w:rPr>
@@ -2128,7 +2229,7 @@
                 <w:noProof/>
                 <w:webHidden/>
               </w:rPr>
-              <w:t>9</w:t>
+              <w:t>6</w:t>
             </w:r>
             <w:r>
               <w:rPr>
@@ -2151,7 +2252,7 @@
               <w:lang w:eastAsia="da-DK"/>
             </w:rPr>
           </w:pPr>
-          <w:hyperlink w:anchor="_Toc343467318" w:history="1">
+          <w:hyperlink w:anchor="_Toc343477465" w:history="1">
             <w:r>
               <w:rPr>
                 <w:rStyle w:val="Hyperlink"/>
@@ -2179,7 +2280,7 @@
                 <w:noProof/>
                 <w:webHidden/>
               </w:rPr>
-              <w:instrText xml:space="preserve"> PAGEREF _Toc343467318 \h </w:instrText>
+              <w:instrText xml:space="preserve"> PAGEREF _Toc343477465 \h </w:instrText>
             </w:r>
             <w:r>
               <w:rPr>
@@ -2199,7 +2300,7 @@
                 <w:noProof/>
                 <w:webHidden/>
               </w:rPr>
-              <w:t>9</w:t>
+              <w:t>6</w:t>
             </w:r>
             <w:r>
               <w:rPr>
@@ -2222,7 +2323,7 @@
               <w:lang w:eastAsia="da-DK"/>
             </w:rPr>
           </w:pPr>
-          <w:hyperlink w:anchor="_Toc343467319" w:history="1">
+          <w:hyperlink w:anchor="_Toc343477466" w:history="1">
             <w:r>
               <w:rPr>
                 <w:rStyle w:val="Hyperlink"/>
@@ -2250,7 +2351,7 @@
                 <w:noProof/>
                 <w:webHidden/>
               </w:rPr>
-              <w:instrText xml:space="preserve"> PAGEREF _Toc343467319 \h </w:instrText>
+              <w:instrText xml:space="preserve"> PAGEREF _Toc343477466 \h </w:instrText>
             </w:r>
             <w:r>
               <w:rPr>
@@ -2270,7 +2371,7 @@
                 <w:noProof/>
                 <w:webHidden/>
               </w:rPr>
-              <w:t>9</w:t>
+              <w:t>6</w:t>
             </w:r>
             <w:r>
               <w:rPr>
@@ -2293,7 +2394,7 @@
               <w:lang w:eastAsia="da-DK"/>
             </w:rPr>
           </w:pPr>
-          <w:hyperlink w:anchor="_Toc343467320" w:history="1">
+          <w:hyperlink w:anchor="_Toc343477467" w:history="1">
             <w:r>
               <w:rPr>
                 <w:rStyle w:val="Hyperlink"/>
@@ -2321,7 +2422,7 @@
                 <w:noProof/>
                 <w:webHidden/>
               </w:rPr>
-              <w:instrText xml:space="preserve"> PAGEREF _Toc343467320 \h </w:instrText>
+              <w:instrText xml:space="preserve"> PAGEREF _Toc343477467 \h </w:instrText>
             </w:r>
             <w:r>
               <w:rPr>
@@ -2341,7 +2442,7 @@
                 <w:noProof/>
                 <w:webHidden/>
               </w:rPr>
-              <w:t>10</w:t>
+              <w:t>7</w:t>
             </w:r>
             <w:r>
               <w:rPr>
@@ -2364,7 +2465,7 @@
               <w:lang w:eastAsia="da-DK"/>
             </w:rPr>
           </w:pPr>
-          <w:hyperlink w:anchor="_Toc343467321" w:history="1">
+          <w:hyperlink w:anchor="_Toc343477468" w:history="1">
             <w:r>
               <w:rPr>
                 <w:rStyle w:val="Hyperlink"/>
@@ -2392,7 +2493,7 @@
                 <w:noProof/>
                 <w:webHidden/>
               </w:rPr>
-              <w:instrText xml:space="preserve"> PAGEREF _Toc343467321 \h </w:instrText>
+              <w:instrText xml:space="preserve"> PAGEREF _Toc343477468 \h </w:instrText>
             </w:r>
             <w:r>
               <w:rPr>
@@ -2412,7 +2513,7 @@
                 <w:noProof/>
                 <w:webHidden/>
               </w:rPr>
-              <w:t>11</w:t>
+              <w:t>8</w:t>
             </w:r>
             <w:r>
               <w:rPr>
@@ -2474,7 +2575,7 @@
           <w:lang w:val="en-US"/>
         </w:rPr>
       </w:pPr>
-      <w:bookmarkStart w:id="1" w:name="_Toc343467290"/>
+      <w:bookmarkStart w:id="1" w:name="_Toc343477436"/>
       <w:r>
         <w:rPr>
           <w:lang w:val="en-US"/>
@@ -2491,7 +2592,7 @@
           <w:lang w:val="en-US"/>
         </w:rPr>
       </w:pPr>
-      <w:bookmarkStart w:id="2" w:name="_Toc343467291"/>
+      <w:bookmarkStart w:id="2" w:name="_Toc343477437"/>
       <w:r>
         <w:rPr>
           <w:lang w:val="en-US"/>
@@ -2510,13 +2611,46 @@
         <w:rPr>
           <w:lang w:val="en-US"/>
         </w:rPr>
-        <w:t>In this segment we have only taken the use case titles and short descriptions, for a more det</w:t>
-      </w:r>
-      <w:r>
-        <w:rPr>
-          <w:lang w:val="en-US"/>
-        </w:rPr>
-        <w:t>ailed description, see appendix 1.</w:t>
+        <w:t>We defined most of our use cases very early in the development, and expanded existing as well as adding new ones</w:t>
+      </w:r>
+      <w:r>
+        <w:rPr>
+          <w:lang w:val="en-US"/>
+        </w:rPr>
+        <w:t xml:space="preserve"> as the development progressed. Many of our use cases are very simple, and we chose not to make a bunch of complex diagrams for something that in fact is not very complex. We have a single Use case diagram which was made early in the development stage, and expanded near the end of the development. The diagram consists of 9 use cases and their logical orders, as well as how they impact the program. </w:t>
+      </w:r>
+      <w:r>
+        <w:rPr>
+          <w:rStyle w:val="Fodnotehenvisning"/>
+          <w:lang w:val="en-US"/>
+        </w:rPr>
+        <w:footnoteReference w:id="1"/>
+      </w:r>
+    </w:p>
+    <w:p>
+      <w:pPr>
+        <w:rPr>
+          <w:lang w:val="en-US"/>
+        </w:rPr>
+      </w:pPr>
+      <w:r>
+        <w:rPr>
+          <w:lang w:val="en-US"/>
+        </w:rPr>
+        <w:t>Below is the final list of use case</w:t>
+      </w:r>
+      <w:r>
+        <w:rPr>
+          <w:lang w:val="en-US"/>
+        </w:rPr>
+        <w:t>s we worked with in our project.</w:t>
+      </w:r>
+      <w:r>
+        <w:rPr>
+          <w:rStyle w:val="Fodnotehenvisning"/>
+          <w:lang w:val="en-US"/>
+        </w:rPr>
+        <w:footnoteReference w:id="2"/>
       </w:r>
     </w:p>
     <w:p>
@@ -2526,51 +2660,43 @@
           <w:lang w:val="en-US"/>
         </w:rPr>
       </w:pPr>
-      <w:bookmarkStart w:id="3" w:name="_Toc343467292"/>
-      <w:r>
-        <w:rPr>
-          <w:lang w:val="en-US"/>
-        </w:rPr>
-        <w:t>1: Create new do</w:t>
-      </w:r>
-      <w:bookmarkStart w:id="4" w:name="_GoBack"/>
+      <w:bookmarkStart w:id="3" w:name="_Toc343477438"/>
+      <w:r>
+        <w:rPr>
+          <w:lang w:val="en-US"/>
+        </w:rPr>
+        <w:t>1: Create new document</w:t>
+      </w:r>
+      <w:bookmarkEnd w:id="3"/>
+    </w:p>
+    <w:p>
+      <w:pPr>
+        <w:rPr>
+          <w:lang w:val="en-US"/>
+        </w:rPr>
+      </w:pPr>
+      <w:r>
+        <w:rPr>
+          <w:lang w:val="en-US"/>
+        </w:rPr>
+        <w:t>The user wants to create a new document.</w:t>
+      </w:r>
+    </w:p>
+    <w:p>
+      <w:pPr>
+        <w:pStyle w:val="Overskrift3"/>
+        <w:rPr>
+          <w:lang w:val="en-US"/>
+        </w:rPr>
+      </w:pPr>
+      <w:bookmarkStart w:id="4" w:name="_Toc343477439"/>
+      <w:r>
+        <w:rPr>
+          <w:lang w:val="en-US"/>
+        </w:rPr>
+        <w:t>2: Change the name of a document</w:t>
+      </w:r>
       <w:bookmarkEnd w:id="4"/>
-      <w:r>
-        <w:rPr>
-          <w:lang w:val="en-US"/>
-        </w:rPr>
-        <w:t>cument</w:t>
-      </w:r>
-      <w:bookmarkEnd w:id="3"/>
-    </w:p>
-    <w:p>
-      <w:pPr>
-        <w:rPr>
-          <w:lang w:val="en-US"/>
-        </w:rPr>
-      </w:pPr>
-      <w:r>
-        <w:rPr>
-          <w:lang w:val="en-US"/>
-        </w:rPr>
-        <w:t>The user wants to create a new document.</w:t>
-      </w:r>
-    </w:p>
-    <w:p>
-      <w:pPr>
-        <w:pStyle w:val="Overskrift3"/>
-        <w:rPr>
-          <w:lang w:val="en-US"/>
-        </w:rPr>
-      </w:pPr>
-      <w:bookmarkStart w:id="5" w:name="_Toc343467293"/>
-      <w:r>
-        <w:rPr>
-          <w:lang w:val="en-US"/>
-        </w:rPr>
-        <w:t>2: Change the name of a document</w:t>
-      </w:r>
-      <w:bookmarkEnd w:id="5"/>
     </w:p>
     <w:p>
       <w:pPr>
@@ -2594,13 +2720,42 @@
           <w:lang w:val="en-US"/>
         </w:rPr>
       </w:pPr>
-      <w:bookmarkStart w:id="6" w:name="_Toc343467294"/>
+      <w:bookmarkStart w:id="5" w:name="_Toc343477440"/>
       <w:r>
         <w:rPr>
           <w:lang w:val="en-US"/>
         </w:rPr>
         <w:t>3: Delete a document</w:t>
       </w:r>
+      <w:bookmarkEnd w:id="5"/>
+    </w:p>
+    <w:p>
+      <w:pPr>
+        <w:rPr>
+          <w:lang w:val="en-US"/>
+        </w:rPr>
+      </w:pPr>
+      <w:r>
+        <w:rPr>
+          <w:lang w:val="en-US"/>
+        </w:rPr>
+        <w:t>The user wants to delete a document.</w:t>
+      </w:r>
+    </w:p>
+    <w:p>
+      <w:pPr>
+        <w:pStyle w:val="Overskrift3"/>
+        <w:rPr>
+          <w:lang w:val="en-US"/>
+        </w:rPr>
+      </w:pPr>
+      <w:bookmarkStart w:id="6" w:name="_Toc343477441"/>
+      <w:r>
+        <w:rPr>
+          <w:lang w:val="en-US"/>
+        </w:rPr>
+        <w:t>4: Open a document</w:t>
+      </w:r>
       <w:bookmarkEnd w:id="6"/>
     </w:p>
     <w:p>
@@ -2613,7 +2768,7 @@
         <w:rPr>
           <w:lang w:val="en-US"/>
         </w:rPr>
-        <w:t>The user wants to delete a document.</w:t>
+        <w:t>The user wants to open a document he has selected in the explorer.</w:t>
       </w:r>
     </w:p>
     <w:p>
@@ -2623,26 +2778,32 @@
           <w:lang w:val="en-US"/>
         </w:rPr>
       </w:pPr>
-      <w:bookmarkStart w:id="7" w:name="_Toc343467295"/>
-      <w:r>
-        <w:rPr>
-          <w:lang w:val="en-US"/>
-        </w:rPr>
-        <w:t>4: Open a document</w:t>
+      <w:bookmarkStart w:id="7" w:name="_Toc343477442"/>
+      <w:r>
+        <w:rPr>
+          <w:lang w:val="en-US"/>
+        </w:rPr>
+        <w:t>5: Save a document</w:t>
       </w:r>
       <w:bookmarkEnd w:id="7"/>
-    </w:p>
-    <w:p>
-      <w:pPr>
-        <w:rPr>
-          <w:lang w:val="en-US"/>
-        </w:rPr>
-      </w:pPr>
-      <w:r>
-        <w:rPr>
-          <w:lang w:val="en-US"/>
-        </w:rPr>
-        <w:t>The user wants to open a document he has selected in the explorer.</w:t>
+      <w:r>
+        <w:rPr>
+          <w:lang w:val="en-US"/>
+        </w:rPr>
+        <w:t xml:space="preserve"> </w:t>
+      </w:r>
+    </w:p>
+    <w:p>
+      <w:pPr>
+        <w:rPr>
+          <w:lang w:val="en-US"/>
+        </w:rPr>
+      </w:pPr>
+      <w:r>
+        <w:rPr>
+          <w:lang w:val="en-US"/>
+        </w:rPr>
+        <w:t>The user wants to save a document.</w:t>
       </w:r>
     </w:p>
     <w:p>
@@ -2652,33 +2813,684 @@
           <w:lang w:val="en-US"/>
         </w:rPr>
       </w:pPr>
-      <w:bookmarkStart w:id="8" w:name="_Toc343467296"/>
-      <w:r>
-        <w:rPr>
-          <w:lang w:val="en-US"/>
-        </w:rPr>
-        <w:t>5: Save a document</w:t>
+      <w:bookmarkStart w:id="8" w:name="_Toc343477443"/>
+      <w:r>
+        <w:rPr>
+          <w:lang w:val="en-US"/>
+        </w:rPr>
+        <w:t>6: Create a project</w:t>
       </w:r>
       <w:bookmarkEnd w:id="8"/>
+    </w:p>
+    <w:p>
+      <w:pPr>
+        <w:rPr>
+          <w:lang w:val="en-US"/>
+        </w:rPr>
+      </w:pPr>
+      <w:r>
+        <w:rPr>
+          <w:lang w:val="en-US"/>
+        </w:rPr>
+        <w:t>The user wants to create a project.</w:t>
+      </w:r>
+    </w:p>
+    <w:p>
+      <w:pPr>
+        <w:pStyle w:val="Overskrift3"/>
+        <w:rPr>
+          <w:lang w:val="en-US"/>
+        </w:rPr>
+      </w:pPr>
+      <w:bookmarkStart w:id="9" w:name="_Toc343477444"/>
+      <w:r>
+        <w:rPr>
+          <w:lang w:val="en-US"/>
+        </w:rPr>
+        <w:t>7: Choose a project to work in</w:t>
+      </w:r>
+      <w:bookmarkEnd w:id="9"/>
+    </w:p>
+    <w:p>
+      <w:pPr>
+        <w:rPr>
+          <w:lang w:val="en-US"/>
+        </w:rPr>
+      </w:pPr>
+      <w:r>
+        <w:rPr>
+          <w:lang w:val="en-US"/>
+        </w:rPr>
+        <w:t>The user wants to choose which project he would like to work in.</w:t>
+      </w:r>
+    </w:p>
+    <w:p>
+      <w:pPr>
+        <w:pStyle w:val="Overskrift3"/>
+        <w:rPr>
+          <w:lang w:val="en-US"/>
+        </w:rPr>
+      </w:pPr>
+      <w:bookmarkStart w:id="10" w:name="_Toc343477445"/>
+      <w:r>
+        <w:rPr>
+          <w:lang w:val="en-US"/>
+        </w:rPr>
+        <w:lastRenderedPageBreak/>
+        <w:t>8: Share a project with another user</w:t>
+      </w:r>
+      <w:bookmarkEnd w:id="10"/>
+    </w:p>
+    <w:p>
+      <w:pPr>
+        <w:rPr>
+          <w:lang w:val="en-US"/>
+        </w:rPr>
+      </w:pPr>
+      <w:r>
+        <w:rPr>
+          <w:lang w:val="en-US"/>
+        </w:rPr>
+        <w:t>The user wants to share a project.</w:t>
+      </w:r>
+    </w:p>
+    <w:p>
+      <w:pPr>
+        <w:pStyle w:val="Overskrift3"/>
+        <w:rPr>
+          <w:lang w:val="en-US"/>
+        </w:rPr>
+      </w:pPr>
+      <w:bookmarkStart w:id="11" w:name="_Toc343477446"/>
+      <w:r>
+        <w:rPr>
+          <w:lang w:val="en-US"/>
+        </w:rPr>
+        <w:t>9: Insert picture to a document</w:t>
+      </w:r>
+      <w:bookmarkEnd w:id="11"/>
+    </w:p>
+    <w:p>
+      <w:pPr>
+        <w:rPr>
+          <w:lang w:val="en-US"/>
+        </w:rPr>
+      </w:pPr>
+      <w:r>
+        <w:rPr>
+          <w:lang w:val="en-US"/>
+        </w:rPr>
+        <w:t>The user wants to attach a picture to a document.</w:t>
+      </w:r>
+    </w:p>
+    <w:p>
+      <w:pPr>
+        <w:pStyle w:val="Overskrift3"/>
+        <w:rPr>
+          <w:lang w:val="en-US"/>
+        </w:rPr>
+      </w:pPr>
+      <w:bookmarkStart w:id="12" w:name="_Toc343477447"/>
+      <w:r>
+        <w:rPr>
+          <w:lang w:val="en-US"/>
+        </w:rPr>
+        <w:t>10: View a picture attached to a document</w:t>
+      </w:r>
+      <w:bookmarkEnd w:id="12"/>
+    </w:p>
+    <w:p>
+      <w:pPr>
+        <w:rPr>
+          <w:lang w:val="en-US"/>
+        </w:rPr>
+      </w:pPr>
+      <w:r>
+        <w:rPr>
+          <w:lang w:val="en-US"/>
+        </w:rPr>
+        <w:t>The user wants to see a picture that is attached to a document.</w:t>
+      </w:r>
+    </w:p>
+    <w:p>
+      <w:pPr>
+        <w:pStyle w:val="Overskrift3"/>
+        <w:rPr>
+          <w:lang w:val="en-US"/>
+        </w:rPr>
+      </w:pPr>
+      <w:bookmarkStart w:id="13" w:name="_Toc343477448"/>
+      <w:r>
+        <w:rPr>
+          <w:lang w:val="en-US"/>
+        </w:rPr>
+        <w:t>11: Remove picture attached to a document</w:t>
+      </w:r>
+      <w:bookmarkEnd w:id="13"/>
+    </w:p>
+    <w:p>
+      <w:pPr>
+        <w:rPr>
+          <w:lang w:val="en-US"/>
+        </w:rPr>
+      </w:pPr>
+      <w:r>
+        <w:rPr>
+          <w:lang w:val="en-US"/>
+        </w:rPr>
+        <w:t>The user wants to remove a picture attached to a document.</w:t>
+      </w:r>
+    </w:p>
+    <w:p>
+      <w:pPr>
+        <w:pStyle w:val="Overskrift3"/>
+        <w:rPr>
+          <w:lang w:val="en-US"/>
+        </w:rPr>
+      </w:pPr>
+      <w:bookmarkStart w:id="14" w:name="_Toc343477449"/>
+      <w:r>
+        <w:rPr>
+          <w:lang w:val="en-US"/>
+        </w:rPr>
+        <w:t>12: Rename folder</w:t>
+      </w:r>
+      <w:bookmarkEnd w:id="14"/>
+    </w:p>
+    <w:p>
+      <w:pPr>
+        <w:rPr>
+          <w:lang w:val="en-US"/>
+        </w:rPr>
+      </w:pPr>
+      <w:r>
+        <w:rPr>
+          <w:lang w:val="en-US"/>
+        </w:rPr>
+        <w:t>The user wants to rename a folder.</w:t>
+      </w:r>
+    </w:p>
+    <w:p>
+      <w:pPr>
+        <w:pStyle w:val="Overskrift3"/>
+        <w:rPr>
+          <w:lang w:val="en-US"/>
+        </w:rPr>
+      </w:pPr>
+      <w:bookmarkStart w:id="15" w:name="_Toc343477450"/>
+      <w:r>
+        <w:rPr>
+          <w:lang w:val="en-US"/>
+        </w:rPr>
+        <w:t>13: Move object in explorer</w:t>
+      </w:r>
+      <w:bookmarkEnd w:id="15"/>
+    </w:p>
+    <w:p>
+      <w:pPr>
+        <w:rPr>
+          <w:lang w:val="en-US"/>
+        </w:rPr>
+      </w:pPr>
+      <w:r>
+        <w:rPr>
+          <w:lang w:val="en-US"/>
+        </w:rPr>
+        <w:t xml:space="preserve"> The user wants to move either a document or a folder to another folder in the explorer.</w:t>
+      </w:r>
+    </w:p>
+    <w:p>
+      <w:pPr>
+        <w:pStyle w:val="Overskrift3"/>
+        <w:rPr>
+          <w:lang w:val="en-US"/>
+        </w:rPr>
+      </w:pPr>
+      <w:bookmarkStart w:id="16" w:name="_Toc343477451"/>
+      <w:r>
+        <w:rPr>
+          <w:lang w:val="en-US"/>
+        </w:rPr>
+        <w:t>14: Synchronize local project with server</w:t>
+      </w:r>
+      <w:bookmarkEnd w:id="16"/>
+    </w:p>
+    <w:p>
+      <w:pPr>
+        <w:rPr>
+          <w:lang w:val="en-US"/>
+        </w:rPr>
+      </w:pPr>
+      <w:r>
+        <w:rPr>
+          <w:lang w:val="en-US"/>
+        </w:rPr>
+        <w:t xml:space="preserve">The user wants to synchronize his local project with the </w:t>
+      </w:r>
+      <w:proofErr w:type="gramStart"/>
+      <w:r>
+        <w:rPr>
+          <w:lang w:val="en-US"/>
+        </w:rPr>
+        <w:t>servers</w:t>
+      </w:r>
+      <w:proofErr w:type="gramEnd"/>
+      <w:r>
+        <w:rPr>
+          <w:lang w:val="en-US"/>
+        </w:rPr>
+        <w:t xml:space="preserve"> version of the project.</w:t>
+      </w:r>
+    </w:p>
+    <w:p>
+      <w:pPr>
+        <w:pStyle w:val="Overskrift3"/>
+        <w:rPr>
+          <w:lang w:val="en-US"/>
+        </w:rPr>
+      </w:pPr>
+      <w:bookmarkStart w:id="17" w:name="_Toc343477452"/>
+      <w:r>
+        <w:rPr>
+          <w:lang w:val="en-US"/>
+        </w:rPr>
+        <w:t>15: Add project from server to offline client.</w:t>
+      </w:r>
+      <w:bookmarkEnd w:id="17"/>
+    </w:p>
+    <w:p>
+      <w:pPr>
+        <w:rPr>
+          <w:lang w:val="en-US"/>
+        </w:rPr>
+      </w:pPr>
+      <w:r>
+        <w:rPr>
+          <w:lang w:val="en-US"/>
+        </w:rPr>
+        <w:t>The user wants to add a project that is shared with him on the server to his local client.</w:t>
+      </w:r>
+    </w:p>
+    <w:p>
+      <w:pPr>
+        <w:pStyle w:val="Overskrift2"/>
+        <w:rPr>
+          <w:lang w:val="en-US"/>
+        </w:rPr>
+      </w:pPr>
+      <w:bookmarkStart w:id="18" w:name="_Toc343477453"/>
+      <w:r>
+        <w:rPr>
+          <w:lang w:val="en-US"/>
+        </w:rPr>
+        <w:t>Domain model</w:t>
+      </w:r>
+      <w:bookmarkEnd w:id="18"/>
+    </w:p>
+    <w:p>
+      <w:pPr>
+        <w:rPr>
+          <w:lang w:val="en-US"/>
+        </w:rPr>
+      </w:pPr>
+      <w:r>
+        <w:rPr>
+          <w:lang w:val="en-US"/>
+        </w:rPr>
+        <w:t xml:space="preserve">In the initial state of our program we had problems identifying the different domains that were relevant to the end-user. As a result of this our initial software architecture ended up being flawed, and that could have been avoided had we been better at identifying the different domains at an earlier stage. </w:t>
+      </w:r>
+    </w:p>
+    <w:p>
+      <w:pPr>
+        <w:rPr>
+          <w:lang w:val="en-US"/>
+        </w:rPr>
+      </w:pPr>
+      <w:r>
+        <w:rPr>
+          <w:lang w:val="en-US"/>
+        </w:rPr>
+        <w:lastRenderedPageBreak/>
+        <w:t>In its final version</w:t>
+      </w:r>
+      <w:r>
+        <w:rPr>
+          <w:rStyle w:val="Fodnotehenvisning"/>
+          <w:lang w:val="en-US"/>
+        </w:rPr>
+        <w:footnoteReference w:id="3"/>
+      </w:r>
+      <w:r>
+        <w:rPr>
+          <w:lang w:val="en-US"/>
+        </w:rPr>
+        <w:t>, it is kept very simple</w:t>
+      </w:r>
+      <w:r>
+        <w:rPr>
+          <w:lang w:val="en-US"/>
+        </w:rPr>
+        <w:t>, but it helped us identify the structure of how the user sees our program, and to build a program based on exactly that.</w:t>
+      </w:r>
+    </w:p>
+    <w:p>
+      <w:pPr>
+        <w:pStyle w:val="Overskrift2"/>
+        <w:rPr>
+          <w:lang w:val="en-US"/>
+        </w:rPr>
+      </w:pPr>
+      <w:r>
+        <w:rPr>
+          <w:lang w:val="en-US"/>
+        </w:rPr>
+        <w:t>System Sequence D</w:t>
+      </w:r>
+      <w:r>
+        <w:rPr>
+          <w:lang w:val="en-US"/>
+        </w:rPr>
+        <w:t>iagrams</w:t>
+      </w:r>
+    </w:p>
+    <w:p>
+      <w:pPr>
+        <w:rPr>
+          <w:lang w:val="en-US"/>
+        </w:rPr>
+      </w:pPr>
+      <w:r>
+        <w:rPr>
+          <w:lang w:val="en-US"/>
+        </w:rPr>
+        <w:t xml:space="preserve">We have mapped the interaction of our program using </w:t>
+      </w:r>
+      <w:r>
+        <w:rPr>
+          <w:lang w:val="en-US"/>
+        </w:rPr>
+        <w:t xml:space="preserve">several </w:t>
+      </w:r>
+      <w:proofErr w:type="gramStart"/>
+      <w:r>
+        <w:rPr>
+          <w:lang w:val="en-US"/>
+        </w:rPr>
+        <w:t>SSD’</w:t>
+      </w:r>
+      <w:r>
+        <w:rPr>
+          <w:lang w:val="en-US"/>
+        </w:rPr>
+        <w:t>s,</w:t>
+      </w:r>
+      <w:proofErr w:type="gramEnd"/>
+      <w:r>
+        <w:rPr>
+          <w:lang w:val="en-US"/>
+        </w:rPr>
+        <w:t xml:space="preserve"> they can be found in our Visual Studio Solution in the project “UML Slice of Pie”</w:t>
+      </w:r>
+      <w:r>
+        <w:rPr>
+          <w:lang w:val="en-US"/>
+        </w:rPr>
+        <w:t>.</w:t>
+      </w:r>
+      <w:r>
+        <w:rPr>
+          <w:rStyle w:val="Fodnotehenvisning"/>
+          <w:lang w:val="en-US"/>
+        </w:rPr>
+        <w:footnoteReference w:id="4"/>
+      </w:r>
+    </w:p>
+    <w:p>
+      <w:pPr>
+        <w:pStyle w:val="Overskrift3"/>
+        <w:rPr>
+          <w:lang w:val="en-US"/>
+        </w:rPr>
+      </w:pPr>
+      <w:proofErr w:type="spellStart"/>
+      <w:r>
+        <w:rPr>
+          <w:lang w:val="en-US"/>
+        </w:rPr>
+        <w:t>OfllineClient</w:t>
+      </w:r>
+      <w:proofErr w:type="spellEnd"/>
+      <w:r>
+        <w:rPr>
+          <w:lang w:val="en-US"/>
+        </w:rPr>
+        <w:t>-Storage Diagram</w:t>
+      </w:r>
+    </w:p>
+    <w:p>
+      <w:pPr>
+        <w:rPr>
+          <w:lang w:val="en-US"/>
+        </w:rPr>
+      </w:pPr>
+      <w:r>
+        <w:rPr>
+          <w:lang w:val="en-US"/>
+        </w:rPr>
+        <w:t xml:space="preserve">This diagram describes all functions the GUI calls through the controller to the </w:t>
+      </w:r>
+      <w:proofErr w:type="gramStart"/>
+      <w:r>
+        <w:rPr>
+          <w:lang w:val="en-US"/>
+        </w:rPr>
+        <w:t>storage,</w:t>
+      </w:r>
+      <w:proofErr w:type="gramEnd"/>
+      <w:r>
+        <w:rPr>
+          <w:lang w:val="en-US"/>
+        </w:rPr>
+        <w:t xml:space="preserve"> this includes creating, editing and deleting documents and projects.</w:t>
+      </w:r>
+    </w:p>
+    <w:p>
+      <w:pPr>
+        <w:pStyle w:val="Overskrift3"/>
+        <w:rPr>
+          <w:lang w:val="en-US"/>
+        </w:rPr>
+      </w:pPr>
+      <w:proofErr w:type="spellStart"/>
+      <w:r>
+        <w:rPr>
+          <w:lang w:val="en-US"/>
+        </w:rPr>
+        <w:t>OfflineClient</w:t>
+      </w:r>
+      <w:proofErr w:type="spellEnd"/>
+      <w:r>
+        <w:rPr>
+          <w:lang w:val="en-US"/>
+        </w:rPr>
+        <w:t>-Server Diagram</w:t>
+      </w:r>
+    </w:p>
+    <w:p>
+      <w:pPr>
+        <w:rPr>
+          <w:lang w:val="en-US"/>
+        </w:rPr>
+      </w:pPr>
+      <w:r>
+        <w:rPr>
+          <w:lang w:val="en-US"/>
+        </w:rPr>
+        <w:t xml:space="preserve">This </w:t>
+      </w:r>
+      <w:r>
+        <w:rPr>
+          <w:lang w:val="en-US"/>
+        </w:rPr>
+        <w:t>diagram maps the connectivity between the offline client and our server</w:t>
+      </w:r>
+      <w:r>
+        <w:rPr>
+          <w:lang w:val="en-US"/>
+        </w:rPr>
+        <w:t xml:space="preserve">. </w:t>
+      </w:r>
+    </w:p>
+    <w:p>
+      <w:pPr>
+        <w:rPr>
+          <w:lang w:val="en-US"/>
+        </w:rPr>
+      </w:pPr>
+      <w:r>
+        <w:rPr>
+          <w:lang w:val="en-US"/>
+        </w:rPr>
+        <w:t xml:space="preserve">When the user presses the Synchronize with Server button in </w:t>
+      </w:r>
+      <w:proofErr w:type="spellStart"/>
+      <w:r>
+        <w:rPr>
+          <w:lang w:val="en-US"/>
+        </w:rPr>
+        <w:t>OfflineGUI</w:t>
+      </w:r>
+      <w:proofErr w:type="spellEnd"/>
+      <w:r>
+        <w:rPr>
+          <w:lang w:val="en-US"/>
+        </w:rPr>
+        <w:t xml:space="preserve">, the program calls </w:t>
+      </w:r>
+      <w:proofErr w:type="spellStart"/>
+      <w:r>
+        <w:rPr>
+          <w:lang w:val="en-US"/>
+        </w:rPr>
+        <w:t>SyncWithServer</w:t>
+      </w:r>
+      <w:proofErr w:type="spellEnd"/>
+      <w:r>
+        <w:rPr>
+          <w:lang w:val="en-US"/>
+        </w:rPr>
+        <w:t xml:space="preserve"> in </w:t>
+      </w:r>
+      <w:proofErr w:type="spellStart"/>
+      <w:r>
+        <w:rPr>
+          <w:lang w:val="en-US"/>
+        </w:rPr>
+        <w:t>ServiceController</w:t>
+      </w:r>
+      <w:proofErr w:type="spellEnd"/>
+      <w:r>
+        <w:rPr>
+          <w:lang w:val="en-US"/>
+        </w:rPr>
+        <w:t xml:space="preserve">, who then handles everything. This includes making a connection to the server, sending each document in the project to the server, and then receiving the updated versions </w:t>
+      </w:r>
+      <w:proofErr w:type="gramStart"/>
+      <w:r>
+        <w:rPr>
+          <w:lang w:val="en-US"/>
+        </w:rPr>
+        <w:t>back,</w:t>
+      </w:r>
+      <w:proofErr w:type="gramEnd"/>
+      <w:r>
+        <w:rPr>
+          <w:lang w:val="en-US"/>
+        </w:rPr>
+        <w:t xml:space="preserve"> and finally save them to the local storage.</w:t>
+      </w:r>
+    </w:p>
+    <w:p>
+      <w:pPr>
+        <w:pStyle w:val="Overskrift3"/>
+        <w:rPr>
+          <w:lang w:val="en-US"/>
+        </w:rPr>
+      </w:pPr>
+      <w:proofErr w:type="spellStart"/>
+      <w:r>
+        <w:rPr>
+          <w:lang w:val="en-US"/>
+        </w:rPr>
+        <w:t>WebClient</w:t>
+      </w:r>
+      <w:proofErr w:type="spellEnd"/>
+      <w:r>
+        <w:rPr>
+          <w:lang w:val="en-US"/>
+        </w:rPr>
+        <w:t>-Server Diagram</w:t>
+      </w:r>
+    </w:p>
+    <w:p>
+      <w:pPr>
+        <w:rPr>
+          <w:lang w:val="en-US"/>
+        </w:rPr>
+      </w:pPr>
+      <w:r>
+        <w:rPr>
+          <w:lang w:val="en-US"/>
+        </w:rPr>
+        <w:t xml:space="preserve">This diagram describes how the </w:t>
+      </w:r>
+      <w:proofErr w:type="spellStart"/>
+      <w:r>
+        <w:rPr>
+          <w:lang w:val="en-US"/>
+        </w:rPr>
+        <w:t>WebClient</w:t>
+      </w:r>
+      <w:proofErr w:type="spellEnd"/>
+      <w:r>
+        <w:rPr>
+          <w:lang w:val="en-US"/>
+        </w:rPr>
+        <w:t xml:space="preserve"> makes calls to the server which then uses our storage to store the changes, much in the same way it is handled by the </w:t>
+      </w:r>
+      <w:proofErr w:type="spellStart"/>
+      <w:r>
+        <w:rPr>
+          <w:lang w:val="en-US"/>
+        </w:rPr>
+        <w:t>OfflineClient</w:t>
+      </w:r>
+      <w:proofErr w:type="spellEnd"/>
+      <w:r>
+        <w:rPr>
+          <w:lang w:val="en-US"/>
+        </w:rPr>
+        <w:t>, but with everything being</w:t>
+      </w:r>
       <w:r>
         <w:rPr>
           <w:lang w:val="en-US"/>
         </w:rPr>
         <w:t xml:space="preserve"> </w:t>
       </w:r>
-    </w:p>
-    <w:p>
-      <w:pPr>
-        <w:rPr>
-          <w:lang w:val="en-US"/>
-        </w:rPr>
-      </w:pPr>
-      <w:r>
-        <w:rPr>
-          <w:lang w:val="en-US"/>
-        </w:rPr>
-        <w:t>The user wants to save a document.</w:t>
-      </w:r>
+      <w:r>
+        <w:rPr>
+          <w:lang w:val="en-US"/>
+        </w:rPr>
+        <w:t>handled by the server instead.</w:t>
+      </w:r>
+    </w:p>
+    <w:p>
+      <w:pPr>
+        <w:rPr>
+          <w:lang w:val="en-US"/>
+        </w:rPr>
+      </w:pPr>
     </w:p>
     <w:p>
       <w:pPr>
@@ -2687,27 +3499,6 @@
           <w:lang w:val="en-US"/>
         </w:rPr>
       </w:pPr>
-      <w:bookmarkStart w:id="9" w:name="_Toc343467297"/>
-      <w:r>
-        <w:rPr>
-          <w:lang w:val="en-US"/>
-        </w:rPr>
-        <w:t>6: Create a project</w:t>
-      </w:r>
-      <w:bookmarkEnd w:id="9"/>
-    </w:p>
-    <w:p>
-      <w:pPr>
-        <w:rPr>
-          <w:lang w:val="en-US"/>
-        </w:rPr>
-      </w:pPr>
-      <w:r>
-        <w:rPr>
-          <w:lang w:val="en-US"/>
-        </w:rPr>
-        <w:t>The user wants to create a project.</w:t>
-      </w:r>
     </w:p>
     <w:p>
       <w:pPr>
@@ -2716,368 +3507,37 @@
           <w:lang w:val="en-US"/>
         </w:rPr>
       </w:pPr>
-      <w:bookmarkStart w:id="10" w:name="_Toc343467298"/>
-      <w:r>
-        <w:rPr>
-          <w:lang w:val="en-US"/>
-        </w:rPr>
-        <w:t>7: Choose a project to work in</w:t>
-      </w:r>
-      <w:bookmarkEnd w:id="10"/>
-    </w:p>
-    <w:p>
-      <w:pPr>
-        <w:rPr>
-          <w:lang w:val="en-US"/>
-        </w:rPr>
-      </w:pPr>
-      <w:r>
-        <w:rPr>
-          <w:lang w:val="en-US"/>
-        </w:rPr>
-        <w:t>The user wants to choose which project he would like to work in.</w:t>
-      </w:r>
-    </w:p>
-    <w:p>
-      <w:pPr>
-        <w:pStyle w:val="Overskrift3"/>
-        <w:rPr>
-          <w:lang w:val="en-US"/>
-        </w:rPr>
-      </w:pPr>
-      <w:bookmarkStart w:id="11" w:name="_Toc343467299"/>
-      <w:r>
-        <w:rPr>
-          <w:lang w:val="en-US"/>
-        </w:rPr>
-        <w:t>8: Share a project with another user</w:t>
-      </w:r>
-      <w:bookmarkEnd w:id="11"/>
-    </w:p>
-    <w:p>
-      <w:pPr>
-        <w:rPr>
-          <w:lang w:val="en-US"/>
-        </w:rPr>
-      </w:pPr>
-      <w:r>
-        <w:rPr>
-          <w:lang w:val="en-US"/>
-        </w:rPr>
-        <w:t>The user wants to share a project.</w:t>
-      </w:r>
-    </w:p>
-    <w:p>
-      <w:pPr>
-        <w:pStyle w:val="Overskrift3"/>
-        <w:rPr>
-          <w:lang w:val="en-US"/>
-        </w:rPr>
-      </w:pPr>
-      <w:bookmarkStart w:id="12" w:name="_Toc343467300"/>
-      <w:r>
-        <w:rPr>
-          <w:lang w:val="en-US"/>
-        </w:rPr>
-        <w:t>9: Insert picture to a document</w:t>
-      </w:r>
-      <w:bookmarkEnd w:id="12"/>
-    </w:p>
-    <w:p>
-      <w:pPr>
-        <w:rPr>
-          <w:lang w:val="en-US"/>
-        </w:rPr>
-      </w:pPr>
-      <w:r>
-        <w:rPr>
-          <w:lang w:val="en-US"/>
-        </w:rPr>
-        <w:t>The user wants to attach a picture to a document.</w:t>
-      </w:r>
-    </w:p>
-    <w:p>
-      <w:pPr>
-        <w:pStyle w:val="Overskrift3"/>
-        <w:rPr>
-          <w:lang w:val="en-US"/>
-        </w:rPr>
-      </w:pPr>
-      <w:bookmarkStart w:id="13" w:name="_Toc343467301"/>
-      <w:r>
-        <w:rPr>
-          <w:lang w:val="en-US"/>
-        </w:rPr>
-        <w:t>10: View a picture attached to a document</w:t>
-      </w:r>
-      <w:bookmarkEnd w:id="13"/>
-    </w:p>
-    <w:p>
-      <w:pPr>
-        <w:rPr>
-          <w:lang w:val="en-US"/>
-        </w:rPr>
-      </w:pPr>
-      <w:r>
-        <w:rPr>
-          <w:lang w:val="en-US"/>
-        </w:rPr>
-        <w:t>The user wants to see a picture that is attached to a document.</w:t>
-      </w:r>
-    </w:p>
-    <w:p>
-      <w:pPr>
-        <w:pStyle w:val="Overskrift3"/>
-        <w:rPr>
-          <w:lang w:val="en-US"/>
-        </w:rPr>
-      </w:pPr>
-      <w:bookmarkStart w:id="14" w:name="_Toc343467302"/>
+    </w:p>
+    <w:p>
+      <w:pPr>
+        <w:rPr>
+          <w:lang w:val="en-US"/>
+        </w:rPr>
+      </w:pPr>
+    </w:p>
+    <w:p>
+      <w:pPr>
+        <w:rPr>
+          <w:lang w:val="en-US"/>
+        </w:rPr>
+      </w:pPr>
+    </w:p>
+    <w:p>
+      <w:pPr>
+        <w:pStyle w:val="Overskrift2"/>
+        <w:rPr>
+          <w:lang w:val="en-US"/>
+        </w:rPr>
+      </w:pPr>
+      <w:bookmarkStart w:id="20" w:name="_Toc343477454"/>
       <w:r>
         <w:rPr>
           <w:lang w:val="en-US"/>
         </w:rPr>
         <w:lastRenderedPageBreak/>
-        <w:t>11: Remove picture attached to a document</w:t>
-      </w:r>
-      <w:bookmarkEnd w:id="14"/>
-    </w:p>
-    <w:p>
-      <w:pPr>
-        <w:rPr>
-          <w:lang w:val="en-US"/>
-        </w:rPr>
-      </w:pPr>
-      <w:r>
-        <w:rPr>
-          <w:lang w:val="en-US"/>
-        </w:rPr>
-        <w:t>The user wants to remove a picture attached to a document.</w:t>
-      </w:r>
-    </w:p>
-    <w:p>
-      <w:pPr>
-        <w:pStyle w:val="Overskrift3"/>
-        <w:rPr>
-          <w:lang w:val="en-US"/>
-        </w:rPr>
-      </w:pPr>
-      <w:bookmarkStart w:id="15" w:name="_Toc343467303"/>
-      <w:r>
-        <w:rPr>
-          <w:lang w:val="en-US"/>
-        </w:rPr>
-        <w:t>12: Rename folder</w:t>
-      </w:r>
-      <w:bookmarkEnd w:id="15"/>
-    </w:p>
-    <w:p>
-      <w:pPr>
-        <w:rPr>
-          <w:lang w:val="en-US"/>
-        </w:rPr>
-      </w:pPr>
-      <w:r>
-        <w:rPr>
-          <w:lang w:val="en-US"/>
-        </w:rPr>
-        <w:t>The user wants to rename a folder.</w:t>
-      </w:r>
-    </w:p>
-    <w:p>
-      <w:pPr>
-        <w:pStyle w:val="Overskrift3"/>
-        <w:rPr>
-          <w:lang w:val="en-US"/>
-        </w:rPr>
-      </w:pPr>
-      <w:bookmarkStart w:id="16" w:name="_Toc343467304"/>
-      <w:r>
-        <w:rPr>
-          <w:lang w:val="en-US"/>
-        </w:rPr>
-        <w:t>13: Move object in explorer</w:t>
-      </w:r>
-      <w:bookmarkEnd w:id="16"/>
-    </w:p>
-    <w:p>
-      <w:pPr>
-        <w:rPr>
-          <w:lang w:val="en-US"/>
-        </w:rPr>
-      </w:pPr>
-      <w:r>
-        <w:rPr>
-          <w:lang w:val="en-US"/>
-        </w:rPr>
-        <w:t xml:space="preserve"> The user wants to move either a document or a folder to another folder in the explorer.</w:t>
-      </w:r>
-    </w:p>
-    <w:p>
-      <w:pPr>
-        <w:pStyle w:val="Overskrift3"/>
-        <w:rPr>
-          <w:lang w:val="en-US"/>
-        </w:rPr>
-      </w:pPr>
-      <w:bookmarkStart w:id="17" w:name="_Toc343467305"/>
-      <w:r>
-        <w:rPr>
-          <w:lang w:val="en-US"/>
-        </w:rPr>
-        <w:t>14: Synchronize local project with server</w:t>
-      </w:r>
-      <w:bookmarkEnd w:id="17"/>
-    </w:p>
-    <w:p>
-      <w:pPr>
-        <w:rPr>
-          <w:lang w:val="en-US"/>
-        </w:rPr>
-      </w:pPr>
-      <w:r>
-        <w:rPr>
-          <w:lang w:val="en-US"/>
-        </w:rPr>
-        <w:t xml:space="preserve">The user wants to synchronize his local project with the </w:t>
-      </w:r>
-      <w:proofErr w:type="gramStart"/>
-      <w:r>
-        <w:rPr>
-          <w:lang w:val="en-US"/>
-        </w:rPr>
-        <w:t>servers</w:t>
-      </w:r>
-      <w:proofErr w:type="gramEnd"/>
-      <w:r>
-        <w:rPr>
-          <w:lang w:val="en-US"/>
-        </w:rPr>
-        <w:t xml:space="preserve"> version of the project.</w:t>
-      </w:r>
-    </w:p>
-    <w:p>
-      <w:pPr>
-        <w:pStyle w:val="Overskrift3"/>
-        <w:rPr>
-          <w:lang w:val="en-US"/>
-        </w:rPr>
-      </w:pPr>
-      <w:bookmarkStart w:id="18" w:name="_Toc343467306"/>
-      <w:r>
-        <w:rPr>
-          <w:lang w:val="en-US"/>
-        </w:rPr>
-        <w:t>15: Add project from server to offline client.</w:t>
-      </w:r>
-      <w:bookmarkEnd w:id="18"/>
-    </w:p>
-    <w:p>
-      <w:pPr>
-        <w:rPr>
-          <w:lang w:val="en-US"/>
-        </w:rPr>
-      </w:pPr>
-      <w:r>
-        <w:rPr>
-          <w:lang w:val="en-US"/>
-        </w:rPr>
-        <w:t>The user wants to add a project that is shared with him on the server to his local client.</w:t>
-      </w:r>
-    </w:p>
-    <w:p>
-      <w:pPr>
-        <w:pStyle w:val="Overskrift2"/>
-        <w:rPr>
-          <w:lang w:val="en-US"/>
-        </w:rPr>
-      </w:pPr>
-      <w:r>
-        <w:rPr>
-          <w:lang w:val="en-US"/>
-        </w:rPr>
-        <w:t>Domain model</w:t>
-      </w:r>
-    </w:p>
-    <w:p>
-      <w:pPr>
-        <w:rPr>
-          <w:lang w:val="en-US"/>
-        </w:rPr>
-      </w:pPr>
-      <w:r>
-        <w:rPr>
-          <w:lang w:val="en-US"/>
-        </w:rPr>
-        <w:t xml:space="preserve">In the initial state of our program we had problems identifying the different domains that were relevant to the end-user. As a result of this our initial software architecture ended up being flawed, and that could have been avoided had we been better at identifying the different domains at an earlier stage. </w:t>
-      </w:r>
-    </w:p>
-    <w:p>
-      <w:pPr>
-        <w:rPr>
-          <w:lang w:val="en-US"/>
-        </w:rPr>
-      </w:pPr>
-      <w:r>
-        <w:rPr>
-          <w:lang w:val="en-US"/>
-        </w:rPr>
-        <w:t>In its final version, it is kept very simple</w:t>
-      </w:r>
-      <w:r>
-        <w:rPr>
-          <w:lang w:val="en-US"/>
-        </w:rPr>
-        <w:t>, but it helped us identify the structure of how the user sees our program, and to build a program based on exactly that.</w:t>
-      </w:r>
-    </w:p>
-    <w:p>
-      <w:pPr>
-        <w:rPr>
-          <w:lang w:val="en-US"/>
-        </w:rPr>
-      </w:pPr>
-      <w:r>
-        <w:rPr>
-          <w:lang w:val="en-US"/>
-        </w:rPr>
-        <w:t xml:space="preserve">You can find </w:t>
-      </w:r>
-      <w:r>
-        <w:rPr>
-          <w:lang w:val="en-US"/>
-        </w:rPr>
-        <w:t>the final version of our</w:t>
-      </w:r>
-      <w:r>
-        <w:rPr>
-          <w:lang w:val="en-US"/>
-        </w:rPr>
-        <w:t xml:space="preserve"> domain model in Appendix 2.</w:t>
-      </w:r>
-    </w:p>
-    <w:p>
-      <w:pPr>
-        <w:rPr>
-          <w:lang w:val="en-US"/>
-        </w:rPr>
-      </w:pPr>
-    </w:p>
-    <w:p>
-      <w:pPr>
-        <w:pStyle w:val="Overskrift2"/>
-        <w:rPr>
-          <w:lang w:val="en-US"/>
-        </w:rPr>
-      </w:pPr>
-      <w:bookmarkStart w:id="19" w:name="_Toc343467307"/>
-      <w:r>
-        <w:rPr>
-          <w:lang w:val="en-US"/>
-        </w:rPr>
         <w:t>Artifacts</w:t>
       </w:r>
-      <w:bookmarkEnd w:id="19"/>
+      <w:bookmarkEnd w:id="20"/>
     </w:p>
     <w:p>
       <w:pPr>
@@ -3126,15 +3586,14 @@
           <w:lang w:val="en-US"/>
         </w:rPr>
       </w:pPr>
-      <w:bookmarkStart w:id="20" w:name="_Toc343467308"/>
-      <w:r>
-        <w:rPr>
-          <w:lang w:val="en-US"/>
-        </w:rPr>
-        <w:lastRenderedPageBreak/>
+      <w:bookmarkStart w:id="21" w:name="_Toc343477455"/>
+      <w:r>
+        <w:rPr>
+          <w:lang w:val="en-US"/>
+        </w:rPr>
         <w:t>FURPS+</w:t>
       </w:r>
-      <w:bookmarkEnd w:id="20"/>
+      <w:bookmarkEnd w:id="21"/>
     </w:p>
     <w:p>
       <w:pPr>
@@ -3143,14 +3602,14 @@
           <w:lang w:val="en-US"/>
         </w:rPr>
       </w:pPr>
-      <w:bookmarkStart w:id="21" w:name="_Toc343467309"/>
+      <w:bookmarkStart w:id="22" w:name="_Toc343477456"/>
       <w:r>
         <w:rPr>
           <w:lang w:val="en-US"/>
         </w:rPr>
         <w:t>Software Design</w:t>
       </w:r>
-      <w:bookmarkEnd w:id="21"/>
+      <w:bookmarkEnd w:id="22"/>
     </w:p>
     <w:p>
       <w:pPr>
@@ -3159,14 +3618,14 @@
           <w:lang w:val="en-US"/>
         </w:rPr>
       </w:pPr>
-      <w:bookmarkStart w:id="22" w:name="_Toc343467310"/>
+      <w:bookmarkStart w:id="23" w:name="_Toc343477457"/>
       <w:r>
         <w:rPr>
           <w:lang w:val="en-US"/>
         </w:rPr>
         <w:t>Class diagram</w:t>
       </w:r>
-      <w:bookmarkEnd w:id="22"/>
+      <w:bookmarkEnd w:id="23"/>
     </w:p>
     <w:p>
       <w:pPr>
@@ -3175,14 +3634,14 @@
           <w:lang w:val="en-US"/>
         </w:rPr>
       </w:pPr>
-      <w:bookmarkStart w:id="23" w:name="_Toc343467311"/>
+      <w:bookmarkStart w:id="24" w:name="_Toc343477458"/>
       <w:r>
         <w:rPr>
           <w:lang w:val="en-US"/>
         </w:rPr>
         <w:t>Interaction diagrams</w:t>
       </w:r>
-      <w:bookmarkEnd w:id="23"/>
+      <w:bookmarkEnd w:id="24"/>
     </w:p>
     <w:p>
       <w:pPr>
@@ -3191,14 +3650,14 @@
           <w:lang w:val="en-US"/>
         </w:rPr>
       </w:pPr>
-      <w:bookmarkStart w:id="24" w:name="_Toc343467312"/>
+      <w:bookmarkStart w:id="25" w:name="_Toc343477459"/>
       <w:r>
         <w:rPr>
           <w:lang w:val="en-US"/>
         </w:rPr>
         <w:t>Design patterns</w:t>
       </w:r>
-      <w:bookmarkEnd w:id="24"/>
+      <w:bookmarkEnd w:id="25"/>
     </w:p>
     <w:p>
       <w:pPr>
@@ -3238,19 +3697,49 @@
     </w:p>
     <w:p>
       <w:pPr>
+        <w:pStyle w:val="Overskrift1"/>
+        <w:rPr>
+          <w:lang w:val="en-US"/>
+        </w:rPr>
+      </w:pPr>
+      <w:bookmarkStart w:id="26" w:name="_Toc343477460"/>
+      <w:r>
+        <w:rPr>
+          <w:lang w:val="en-US"/>
+        </w:rPr>
+        <w:t>Software Architecture</w:t>
+      </w:r>
+      <w:bookmarkEnd w:id="26"/>
+      <w:r>
+        <w:rPr>
+          <w:lang w:val="en-US"/>
+        </w:rPr>
+        <w:t xml:space="preserve"> Documentation</w:t>
+      </w:r>
+    </w:p>
+    <w:p>
+      <w:pPr>
         <w:pStyle w:val="Overskrift2"/>
         <w:rPr>
           <w:lang w:val="en-US"/>
         </w:rPr>
       </w:pPr>
-      <w:bookmarkStart w:id="25" w:name="_Toc343467313"/>
-      <w:r>
-        <w:rPr>
-          <w:lang w:val="en-US"/>
-        </w:rPr>
-        <w:t>Software Architecture</w:t>
-      </w:r>
-      <w:bookmarkEnd w:id="25"/>
+      <w:bookmarkStart w:id="27" w:name="_Toc343477461"/>
+      <w:proofErr w:type="spellStart"/>
+      <w:r>
+        <w:rPr>
+          <w:lang w:val="en-US"/>
+        </w:rPr>
+        <w:t>Architechture</w:t>
+      </w:r>
+      <w:proofErr w:type="spellEnd"/>
+      <w:r>
+        <w:rPr>
+          <w:lang w:val="en-US"/>
+        </w:rPr>
+        <w:t xml:space="preserve"> analysis</w:t>
+      </w:r>
+      <w:bookmarkEnd w:id="27"/>
     </w:p>
     <w:p>
       <w:pPr>
@@ -3259,22 +3748,14 @@
           <w:lang w:val="en-US"/>
         </w:rPr>
       </w:pPr>
-      <w:bookmarkStart w:id="26" w:name="_Toc343467314"/>
-      <w:proofErr w:type="spellStart"/>
-      <w:r>
-        <w:rPr>
-          <w:lang w:val="en-US"/>
-        </w:rPr>
-        <w:t>Architechture</w:t>
-      </w:r>
-      <w:proofErr w:type="spellEnd"/>
-      <w:r>
-        <w:rPr>
-          <w:lang w:val="en-US"/>
-        </w:rPr>
-        <w:t xml:space="preserve"> analysis</w:t>
-      </w:r>
-      <w:bookmarkEnd w:id="26"/>
+      <w:bookmarkStart w:id="28" w:name="_Toc343477462"/>
+      <w:r>
+        <w:rPr>
+          <w:lang w:val="en-US"/>
+        </w:rPr>
+        <w:t>Scenarios</w:t>
+      </w:r>
+      <w:bookmarkEnd w:id="28"/>
     </w:p>
     <w:p>
       <w:pPr>
@@ -3283,14 +3764,14 @@
           <w:lang w:val="en-US"/>
         </w:rPr>
       </w:pPr>
-      <w:bookmarkStart w:id="27" w:name="_Toc343467315"/>
-      <w:r>
-        <w:rPr>
-          <w:lang w:val="en-US"/>
-        </w:rPr>
-        <w:t>Scenarios</w:t>
-      </w:r>
-      <w:bookmarkEnd w:id="27"/>
+      <w:bookmarkStart w:id="29" w:name="_Toc343477463"/>
+      <w:r>
+        <w:rPr>
+          <w:lang w:val="en-US"/>
+        </w:rPr>
+        <w:t>Factor tables</w:t>
+      </w:r>
+      <w:bookmarkEnd w:id="29"/>
     </w:p>
     <w:p>
       <w:pPr>
@@ -3299,23 +3780,7 @@
           <w:lang w:val="en-US"/>
         </w:rPr>
       </w:pPr>
-      <w:bookmarkStart w:id="28" w:name="_Toc343467316"/>
-      <w:r>
-        <w:rPr>
-          <w:lang w:val="en-US"/>
-        </w:rPr>
-        <w:t>Factor tables</w:t>
-      </w:r>
-      <w:bookmarkEnd w:id="28"/>
-    </w:p>
-    <w:p>
-      <w:pPr>
-        <w:pStyle w:val="Overskrift2"/>
-        <w:rPr>
-          <w:lang w:val="en-US"/>
-        </w:rPr>
-      </w:pPr>
-      <w:bookmarkStart w:id="29" w:name="_Toc343467317"/>
+      <w:bookmarkStart w:id="30" w:name="_Toc343477464"/>
       <w:proofErr w:type="gramStart"/>
       <w:r>
         <w:rPr>
@@ -3323,38 +3788,24 @@
         </w:rPr>
         <w:t>Logical and deployment views (4+1)?</w:t>
       </w:r>
-      <w:bookmarkEnd w:id="29"/>
+      <w:bookmarkEnd w:id="30"/>
       <w:proofErr w:type="gramEnd"/>
     </w:p>
     <w:p>
       <w:pPr>
-        <w:rPr>
-          <w:lang w:val="en-US"/>
-        </w:rPr>
-      </w:pPr>
-    </w:p>
-    <w:p>
-      <w:pPr>
-        <w:rPr>
-          <w:lang w:val="en-US"/>
-        </w:rPr>
-      </w:pPr>
-    </w:p>
-    <w:p>
-      <w:pPr>
-        <w:pStyle w:val="Overskrift2"/>
-        <w:rPr>
-          <w:lang w:val="en-US"/>
-        </w:rPr>
-      </w:pPr>
-      <w:bookmarkStart w:id="30" w:name="_Toc343467318"/>
+        <w:pStyle w:val="Overskrift1"/>
+        <w:rPr>
+          <w:lang w:val="en-US"/>
+        </w:rPr>
+      </w:pPr>
+      <w:bookmarkStart w:id="31" w:name="_Toc343477465"/>
       <w:r>
         <w:rPr>
           <w:lang w:val="en-US"/>
         </w:rPr>
         <w:t>Development documentation (Scrum)</w:t>
       </w:r>
-      <w:bookmarkEnd w:id="30"/>
+      <w:bookmarkEnd w:id="31"/>
     </w:p>
     <w:p>
       <w:pPr>
@@ -3381,14 +3832,15 @@
           <w:lang w:val="en-US"/>
         </w:rPr>
       </w:pPr>
-      <w:bookmarkStart w:id="31" w:name="_Toc343467319"/>
-      <w:r>
-        <w:rPr>
-          <w:lang w:val="en-US"/>
-        </w:rPr>
+      <w:bookmarkStart w:id="32" w:name="_Toc343477466"/>
+      <w:r>
+        <w:rPr>
+          <w:lang w:val="en-US"/>
+        </w:rPr>
+        <w:lastRenderedPageBreak/>
         <w:t>Testing, strategy and results</w:t>
       </w:r>
-      <w:bookmarkEnd w:id="31"/>
+      <w:bookmarkEnd w:id="32"/>
     </w:p>
     <w:p>
       <w:pPr>
@@ -3411,115 +3863,6 @@
     </w:p>
     <w:p>
       <w:pPr>
-        <w:pStyle w:val="Overskrift1"/>
-        <w:rPr>
-          <w:lang w:val="en-US"/>
-        </w:rPr>
-      </w:pPr>
-      <w:bookmarkStart w:id="32" w:name="_Toc343467320"/>
-      <w:r>
-        <w:rPr>
-          <w:lang w:val="en-US"/>
-        </w:rPr>
-        <w:lastRenderedPageBreak/>
-        <w:t>Appendix</w:t>
-      </w:r>
-      <w:bookmarkEnd w:id="32"/>
-    </w:p>
-    <w:p>
-      <w:pPr>
-        <w:pStyle w:val="Listeafsnit"/>
-        <w:numPr>
-          <w:ilvl w:val="0"/>
-          <w:numId w:val="2"/>
-        </w:numPr>
-        <w:rPr>
-          <w:lang w:val="en-US"/>
-        </w:rPr>
-      </w:pPr>
-      <w:proofErr w:type="spellStart"/>
-      <w:r>
-        <w:rPr>
-          <w:lang w:val="en-US"/>
-        </w:rPr>
-        <w:t>Usecase</w:t>
-      </w:r>
-      <w:proofErr w:type="spellEnd"/>
-      <w:r>
-        <w:rPr>
-          <w:lang w:val="en-US"/>
-        </w:rPr>
-        <w:t xml:space="preserve"> model</w:t>
-      </w:r>
-    </w:p>
-    <w:p>
-      <w:pPr>
-        <w:pStyle w:val="Listeafsnit"/>
-        <w:numPr>
-          <w:ilvl w:val="0"/>
-          <w:numId w:val="2"/>
-        </w:numPr>
-        <w:rPr>
-          <w:lang w:val="en-US"/>
-        </w:rPr>
-      </w:pPr>
-      <w:r>
-        <w:rPr>
-          <w:lang w:val="en-US"/>
-        </w:rPr>
-        <w:t>Class diagram</w:t>
-      </w:r>
-    </w:p>
-    <w:p>
-      <w:pPr>
-        <w:pStyle w:val="Listeafsnit"/>
-        <w:numPr>
-          <w:ilvl w:val="0"/>
-          <w:numId w:val="2"/>
-        </w:numPr>
-        <w:rPr>
-          <w:lang w:val="en-US"/>
-        </w:rPr>
-      </w:pPr>
-      <w:proofErr w:type="spellStart"/>
-      <w:r>
-        <w:rPr>
-          <w:lang w:val="en-US"/>
-        </w:rPr>
-        <w:t>Etc</w:t>
-      </w:r>
-      <w:proofErr w:type="spellEnd"/>
-      <w:r>
-        <w:rPr>
-          <w:lang w:val="en-US"/>
-        </w:rPr>
-        <w:t xml:space="preserve"> </w:t>
-      </w:r>
-      <w:proofErr w:type="spellStart"/>
-      <w:r>
-        <w:rPr>
-          <w:lang w:val="en-US"/>
-        </w:rPr>
-        <w:t>etc</w:t>
-      </w:r>
-      <w:proofErr w:type="spellEnd"/>
-      <w:r>
-        <w:rPr>
-          <w:lang w:val="en-US"/>
-        </w:rPr>
-        <w:t xml:space="preserve"> </w:t>
-      </w:r>
-      <w:proofErr w:type="spellStart"/>
-      <w:r>
-        <w:rPr>
-          <w:lang w:val="en-US"/>
-        </w:rPr>
-        <w:t>etc</w:t>
-      </w:r>
-      <w:proofErr w:type="spellEnd"/>
-    </w:p>
-    <w:p>
-      <w:pPr>
         <w:pStyle w:val="Listeafsnit"/>
         <w:rPr>
           <w:lang w:val="en-US"/>
@@ -3559,7 +3902,7 @@
           <w:lang w:val="en-US"/>
         </w:rPr>
       </w:pPr>
-      <w:bookmarkStart w:id="33" w:name="_Toc343467321"/>
+      <w:bookmarkStart w:id="33" w:name="_Toc343477468"/>
       <w:r>
         <w:rPr>
           <w:lang w:val="en-US"/>
@@ -3780,13 +4123,13 @@
       <w:tblLook w:val="04A0" w:firstRow="1" w:lastRow="0" w:firstColumn="1" w:lastColumn="0" w:noHBand="0" w:noVBand="1"/>
     </w:tblPr>
     <w:tblGrid>
-      <w:gridCol w:w="881"/>
-      <w:gridCol w:w="7499"/>
+      <w:gridCol w:w="416"/>
+      <w:gridCol w:w="7964"/>
     </w:tblGrid>
     <w:tr>
       <w:tc>
         <w:tcPr>
-          <w:tcW w:w="918" w:type="dxa"/>
+          <w:tcW w:w="408" w:type="dxa"/>
         </w:tcPr>
         <w:p>
           <w:pPr>
@@ -3854,7 +4197,7 @@
               </w14:shadow>
               <w14:numForm w14:val="oldStyle"/>
             </w:rPr>
-            <w:t>4</w:t>
+            <w:t>6</w:t>
           </w:r>
           <w:r>
             <w:rPr>
@@ -3876,7 +4219,7 @@
       </w:tc>
       <w:tc>
         <w:tcPr>
-          <w:tcW w:w="7938" w:type="dxa"/>
+          <w:tcW w:w="7972" w:type="dxa"/>
         </w:tcPr>
         <w:sdt>
           <w:sdtPr>
@@ -3972,6 +4315,151 @@
       </w:pPr>
       <w:r>
         <w:continuationSeparator/>
+      </w:r>
+    </w:p>
+  </w:footnote>
+  <w:footnote w:id="1">
+    <w:p>
+      <w:pPr>
+        <w:pStyle w:val="Fodnotetekst"/>
+        <w:rPr>
+          <w:lang w:val="en-US"/>
+        </w:rPr>
+      </w:pPr>
+      <w:r>
+        <w:rPr>
+          <w:rStyle w:val="Fodnotehenvisning"/>
+        </w:rPr>
+        <w:footnoteRef/>
+      </w:r>
+      <w:r>
+        <w:rPr>
+          <w:lang w:val="en-US"/>
+        </w:rPr>
+        <w:t xml:space="preserve"> </w:t>
+      </w:r>
+      <w:r>
+        <w:rPr>
+          <w:lang w:val="en-US"/>
+        </w:rPr>
+        <w:t>Use case model can be found in appendix 5</w:t>
+      </w:r>
+    </w:p>
+  </w:footnote>
+  <w:footnote w:id="2">
+    <w:p>
+      <w:pPr>
+        <w:rPr>
+          <w:sz w:val="20"/>
+          <w:szCs w:val="20"/>
+          <w:lang w:val="en-US"/>
+        </w:rPr>
+      </w:pPr>
+      <w:r>
+        <w:rPr>
+          <w:rStyle w:val="Fodnotehenvisning"/>
+          <w:sz w:val="20"/>
+          <w:szCs w:val="20"/>
+        </w:rPr>
+        <w:footnoteRef/>
+      </w:r>
+      <w:r>
+        <w:rPr>
+          <w:sz w:val="20"/>
+          <w:szCs w:val="20"/>
+          <w:lang w:val="en-US"/>
+        </w:rPr>
+        <w:t xml:space="preserve"> F</w:t>
+      </w:r>
+      <w:r>
+        <w:rPr>
+          <w:sz w:val="20"/>
+          <w:szCs w:val="20"/>
+          <w:lang w:val="en-US"/>
+        </w:rPr>
+        <w:t>or their full descriptions, see appendix 1.</w:t>
+      </w:r>
+    </w:p>
+  </w:footnote>
+  <w:footnote w:id="3">
+    <w:p>
+      <w:pPr>
+        <w:pStyle w:val="Fodnotetekst"/>
+        <w:rPr>
+          <w:lang w:val="en-US"/>
+        </w:rPr>
+      </w:pPr>
+      <w:r>
+        <w:rPr>
+          <w:rStyle w:val="Fodnotehenvisning"/>
+        </w:rPr>
+        <w:footnoteRef/>
+      </w:r>
+      <w:r>
+        <w:rPr>
+          <w:lang w:val="en-US"/>
+        </w:rPr>
+        <w:t xml:space="preserve"> </w:t>
+      </w:r>
+      <w:r>
+        <w:rPr>
+          <w:lang w:val="en-US"/>
+        </w:rPr>
+        <w:t>You can find the final version of our</w:t>
+      </w:r>
+      <w:r>
+        <w:rPr>
+          <w:lang w:val="en-US"/>
+        </w:rPr>
+        <w:t xml:space="preserve"> domain model in </w:t>
+      </w:r>
+      <w:r>
+        <w:rPr>
+          <w:lang w:val="en-US"/>
+        </w:rPr>
+        <w:t>a</w:t>
+      </w:r>
+      <w:bookmarkStart w:id="19" w:name="_GoBack"/>
+      <w:bookmarkEnd w:id="19"/>
+      <w:r>
+        <w:rPr>
+          <w:lang w:val="en-US"/>
+        </w:rPr>
+        <w:t>ppendix 2.</w:t>
+      </w:r>
+      <w:r>
+        <w:rPr>
+          <w:lang w:val="en-US"/>
+        </w:rPr>
+        <w:t xml:space="preserve"> </w:t>
+      </w:r>
+    </w:p>
+  </w:footnote>
+  <w:footnote w:id="4">
+    <w:p>
+      <w:pPr>
+        <w:pStyle w:val="Fodnotetekst"/>
+        <w:rPr>
+          <w:lang w:val="en-US"/>
+        </w:rPr>
+      </w:pPr>
+      <w:r>
+        <w:rPr>
+          <w:rStyle w:val="Fodnotehenvisning"/>
+        </w:rPr>
+        <w:footnoteRef/>
+      </w:r>
+      <w:r>
+        <w:rPr>
+          <w:lang w:val="en-US"/>
+        </w:rPr>
+        <w:t xml:space="preserve"> The System Sequence diagrams can be found in appendix </w:t>
+      </w:r>
+      <w:r>
+        <w:rPr>
+          <w:lang w:val="en-US"/>
+        </w:rPr>
+        <w:t>3.</w:t>
       </w:r>
     </w:p>
   </w:footnote>
@@ -7003,6 +7491,44 @@
       <w:color w:val="808080" w:themeColor="text1" w:themeTint="7F"/>
     </w:rPr>
   </w:style>
+  <w:style w:type="paragraph" w:styleId="Fodnotetekst">
+    <w:name w:val="footnote text"/>
+    <w:basedOn w:val="Normal"/>
+    <w:link w:val="FodnotetekstTegn"/>
+    <w:uiPriority w:val="99"/>
+    <w:unhideWhenUsed/>
+    <w:rsid w:val="005F5B13"/>
+    <w:pPr>
+      <w:spacing w:after="0" w:line="240" w:lineRule="auto"/>
+    </w:pPr>
+    <w:rPr>
+      <w:sz w:val="20"/>
+      <w:szCs w:val="20"/>
+    </w:rPr>
+  </w:style>
+  <w:style w:type="character" w:customStyle="1" w:styleId="FodnotetekstTegn">
+    <w:name w:val="Fodnotetekst Tegn"/>
+    <w:basedOn w:val="Standardskrifttypeiafsnit"/>
+    <w:link w:val="Fodnotetekst"/>
+    <w:uiPriority w:val="99"/>
+    <w:rsid w:val="005F5B13"/>
+    <w:rPr>
+      <w:rFonts w:ascii="Georgia" w:hAnsi="Georgia"/>
+      <w:sz w:val="20"/>
+      <w:szCs w:val="20"/>
+    </w:rPr>
+  </w:style>
+  <w:style w:type="character" w:styleId="Fodnotehenvisning">
+    <w:name w:val="footnote reference"/>
+    <w:basedOn w:val="Standardskrifttypeiafsnit"/>
+    <w:uiPriority w:val="99"/>
+    <w:semiHidden/>
+    <w:unhideWhenUsed/>
+    <w:rsid w:val="005F5B13"/>
+    <w:rPr>
+      <w:vertAlign w:val="superscript"/>
+    </w:rPr>
+  </w:style>
 </w:styles>
 </file>
 
@@ -7558,6 +8084,44 @@
       <w:color w:val="808080" w:themeColor="text1" w:themeTint="7F"/>
     </w:rPr>
   </w:style>
+  <w:style w:type="paragraph" w:styleId="Fodnotetekst">
+    <w:name w:val="footnote text"/>
+    <w:basedOn w:val="Normal"/>
+    <w:link w:val="FodnotetekstTegn"/>
+    <w:uiPriority w:val="99"/>
+    <w:unhideWhenUsed/>
+    <w:rsid w:val="005F5B13"/>
+    <w:pPr>
+      <w:spacing w:after="0" w:line="240" w:lineRule="auto"/>
+    </w:pPr>
+    <w:rPr>
+      <w:sz w:val="20"/>
+      <w:szCs w:val="20"/>
+    </w:rPr>
+  </w:style>
+  <w:style w:type="character" w:customStyle="1" w:styleId="FodnotetekstTegn">
+    <w:name w:val="Fodnotetekst Tegn"/>
+    <w:basedOn w:val="Standardskrifttypeiafsnit"/>
+    <w:link w:val="Fodnotetekst"/>
+    <w:uiPriority w:val="99"/>
+    <w:rsid w:val="005F5B13"/>
+    <w:rPr>
+      <w:rFonts w:ascii="Georgia" w:hAnsi="Georgia"/>
+      <w:sz w:val="20"/>
+      <w:szCs w:val="20"/>
+    </w:rPr>
+  </w:style>
+  <w:style w:type="character" w:styleId="Fodnotehenvisning">
+    <w:name w:val="footnote reference"/>
+    <w:basedOn w:val="Standardskrifttypeiafsnit"/>
+    <w:uiPriority w:val="99"/>
+    <w:semiHidden/>
+    <w:unhideWhenUsed/>
+    <w:rsid w:val="005F5B13"/>
+    <w:rPr>
+      <w:vertAlign w:val="superscript"/>
+    </w:rPr>
+  </w:style>
 </w:styles>
 </file>
 
@@ -7851,7 +8415,7 @@
 </file>
 
 <file path=customXml/itemProps1.xml><?xml version="1.0" encoding="utf-8"?>
-<ds:datastoreItem xmlns:ds="http://schemas.openxmlformats.org/officeDocument/2006/customXml" ds:itemID="{FA7DF9BA-1F70-4E37-8468-D5F8A78C0970}">
+<ds:datastoreItem xmlns:ds="http://schemas.openxmlformats.org/officeDocument/2006/customXml" ds:itemID="{8AA998A0-A066-4DD7-9CC3-13640F64F099}">
   <ds:schemaRefs>
     <ds:schemaRef ds:uri="http://schemas.openxmlformats.org/officeDocument/2006/bibliography"/>
   </ds:schemaRefs>

</xml_diff>

<commit_message>
Report + appendix updates
</commit_message>
<xml_diff>
--- a/Artifacts/Rapport/Report.docx
+++ b/Artifacts/Rapport/Report.docx
@@ -54,7 +54,7 @@
         <w:br w:type="page"/>
       </w:r>
     </w:p>
-    <w:bookmarkStart w:id="0" w:name="_Toc343485239" w:displacedByCustomXml="next"/>
+    <w:bookmarkStart w:id="0" w:name="_Toc343489209" w:displacedByCustomXml="next"/>
     <w:sdt>
       <w:sdtPr>
         <w:rPr>
@@ -86,7 +86,15 @@
             <w:rPr>
               <w:lang w:val="en-US"/>
             </w:rPr>
-            <w:t>Indholdsfortegnelse</w:t>
+            <w:t>Indholdsfo</w:t>
+          </w:r>
+          <w:bookmarkStart w:id="1" w:name="_GoBack"/>
+          <w:bookmarkEnd w:id="1"/>
+          <w:r>
+            <w:rPr>
+              <w:lang w:val="en-US"/>
+            </w:rPr>
+            <w:t>rtegnelse</w:t>
           </w:r>
           <w:bookmarkEnd w:id="0"/>
           <w:proofErr w:type="spellEnd"/>
@@ -121,7 +129,7 @@
             </w:rPr>
             <w:fldChar w:fldCharType="separate"/>
           </w:r>
-          <w:hyperlink w:anchor="_Toc343485239" w:history="1">
+          <w:hyperlink w:anchor="_Toc343489209" w:history="1">
             <w:r>
               <w:rPr>
                 <w:rStyle w:val="Hyperlink"/>
@@ -149,7 +157,7 @@
                 <w:noProof/>
                 <w:webHidden/>
               </w:rPr>
-              <w:instrText xml:space="preserve"> PAGEREF _Toc343485239 \h </w:instrText>
+              <w:instrText xml:space="preserve"> PAGEREF _Toc343489209 \h </w:instrText>
             </w:r>
             <w:r>
               <w:rPr>
@@ -192,7 +200,7 @@
               <w:lang w:eastAsia="da-DK"/>
             </w:rPr>
           </w:pPr>
-          <w:hyperlink w:anchor="_Toc343485240" w:history="1">
+          <w:hyperlink w:anchor="_Toc343489210" w:history="1">
             <w:r>
               <w:rPr>
                 <w:rStyle w:val="Hyperlink"/>
@@ -220,7 +228,7 @@
                 <w:noProof/>
                 <w:webHidden/>
               </w:rPr>
-              <w:instrText xml:space="preserve"> PAGEREF _Toc343485240 \h </w:instrText>
+              <w:instrText xml:space="preserve"> PAGEREF _Toc343489210 \h </w:instrText>
             </w:r>
             <w:r>
               <w:rPr>
@@ -240,7 +248,7 @@
                 <w:noProof/>
                 <w:webHidden/>
               </w:rPr>
-              <w:t>4</w:t>
+              <w:t>5</w:t>
             </w:r>
             <w:r>
               <w:rPr>
@@ -263,7 +271,7 @@
               <w:lang w:eastAsia="da-DK"/>
             </w:rPr>
           </w:pPr>
-          <w:hyperlink w:anchor="_Toc343485241" w:history="1">
+          <w:hyperlink w:anchor="_Toc343489211" w:history="1">
             <w:r>
               <w:rPr>
                 <w:rStyle w:val="Hyperlink"/>
@@ -291,7 +299,7 @@
                 <w:noProof/>
                 <w:webHidden/>
               </w:rPr>
-              <w:instrText xml:space="preserve"> PAGEREF _Toc343485241 \h </w:instrText>
+              <w:instrText xml:space="preserve"> PAGEREF _Toc343489211 \h </w:instrText>
             </w:r>
             <w:r>
               <w:rPr>
@@ -311,7 +319,7 @@
                 <w:noProof/>
                 <w:webHidden/>
               </w:rPr>
-              <w:t>4</w:t>
+              <w:t>5</w:t>
             </w:r>
             <w:r>
               <w:rPr>
@@ -334,7 +342,7 @@
               <w:lang w:eastAsia="da-DK"/>
             </w:rPr>
           </w:pPr>
-          <w:hyperlink w:anchor="_Toc343485242" w:history="1">
+          <w:hyperlink w:anchor="_Toc343489212" w:history="1">
             <w:r>
               <w:rPr>
                 <w:rStyle w:val="Hyperlink"/>
@@ -362,7 +370,7 @@
                 <w:noProof/>
                 <w:webHidden/>
               </w:rPr>
-              <w:instrText xml:space="preserve"> PAGEREF _Toc343485242 \h </w:instrText>
+              <w:instrText xml:space="preserve"> PAGEREF _Toc343489212 \h </w:instrText>
             </w:r>
             <w:r>
               <w:rPr>
@@ -382,7 +390,7 @@
                 <w:noProof/>
                 <w:webHidden/>
               </w:rPr>
-              <w:t>4</w:t>
+              <w:t>5</w:t>
             </w:r>
             <w:r>
               <w:rPr>
@@ -405,7 +413,7 @@
               <w:lang w:eastAsia="da-DK"/>
             </w:rPr>
           </w:pPr>
-          <w:hyperlink w:anchor="_Toc343485243" w:history="1">
+          <w:hyperlink w:anchor="_Toc343489213" w:history="1">
             <w:r>
               <w:rPr>
                 <w:rStyle w:val="Hyperlink"/>
@@ -433,7 +441,7 @@
                 <w:noProof/>
                 <w:webHidden/>
               </w:rPr>
-              <w:instrText xml:space="preserve"> PAGEREF _Toc343485243 \h </w:instrText>
+              <w:instrText xml:space="preserve"> PAGEREF _Toc343489213 \h </w:instrText>
             </w:r>
             <w:r>
               <w:rPr>
@@ -453,7 +461,7 @@
                 <w:noProof/>
                 <w:webHidden/>
               </w:rPr>
-              <w:t>4</w:t>
+              <w:t>5</w:t>
             </w:r>
             <w:r>
               <w:rPr>
@@ -476,7 +484,7 @@
               <w:lang w:eastAsia="da-DK"/>
             </w:rPr>
           </w:pPr>
-          <w:hyperlink w:anchor="_Toc343485244" w:history="1">
+          <w:hyperlink w:anchor="_Toc343489214" w:history="1">
             <w:r>
               <w:rPr>
                 <w:rStyle w:val="Hyperlink"/>
@@ -504,7 +512,7 @@
                 <w:noProof/>
                 <w:webHidden/>
               </w:rPr>
-              <w:instrText xml:space="preserve"> PAGEREF _Toc343485244 \h </w:instrText>
+              <w:instrText xml:space="preserve"> PAGEREF _Toc343489214 \h </w:instrText>
             </w:r>
             <w:r>
               <w:rPr>
@@ -524,7 +532,7 @@
                 <w:noProof/>
                 <w:webHidden/>
               </w:rPr>
-              <w:t>4</w:t>
+              <w:t>5</w:t>
             </w:r>
             <w:r>
               <w:rPr>
@@ -547,7 +555,7 @@
               <w:lang w:eastAsia="da-DK"/>
             </w:rPr>
           </w:pPr>
-          <w:hyperlink w:anchor="_Toc343485245" w:history="1">
+          <w:hyperlink w:anchor="_Toc343489215" w:history="1">
             <w:r>
               <w:rPr>
                 <w:rStyle w:val="Hyperlink"/>
@@ -575,7 +583,7 @@
                 <w:noProof/>
                 <w:webHidden/>
               </w:rPr>
-              <w:instrText xml:space="preserve"> PAGEREF _Toc343485245 \h </w:instrText>
+              <w:instrText xml:space="preserve"> PAGEREF _Toc343489215 \h </w:instrText>
             </w:r>
             <w:r>
               <w:rPr>
@@ -595,7 +603,7 @@
                 <w:noProof/>
                 <w:webHidden/>
               </w:rPr>
-              <w:t>4</w:t>
+              <w:t>5</w:t>
             </w:r>
             <w:r>
               <w:rPr>
@@ -618,7 +626,7 @@
               <w:lang w:eastAsia="da-DK"/>
             </w:rPr>
           </w:pPr>
-          <w:hyperlink w:anchor="_Toc343485246" w:history="1">
+          <w:hyperlink w:anchor="_Toc343489216" w:history="1">
             <w:r>
               <w:rPr>
                 <w:rStyle w:val="Hyperlink"/>
@@ -646,7 +654,7 @@
                 <w:noProof/>
                 <w:webHidden/>
               </w:rPr>
-              <w:instrText xml:space="preserve"> PAGEREF _Toc343485246 \h </w:instrText>
+              <w:instrText xml:space="preserve"> PAGEREF _Toc343489216 \h </w:instrText>
             </w:r>
             <w:r>
               <w:rPr>
@@ -666,7 +674,7 @@
                 <w:noProof/>
                 <w:webHidden/>
               </w:rPr>
-              <w:t>4</w:t>
+              <w:t>5</w:t>
             </w:r>
             <w:r>
               <w:rPr>
@@ -689,7 +697,7 @@
               <w:lang w:eastAsia="da-DK"/>
             </w:rPr>
           </w:pPr>
-          <w:hyperlink w:anchor="_Toc343485247" w:history="1">
+          <w:hyperlink w:anchor="_Toc343489217" w:history="1">
             <w:r>
               <w:rPr>
                 <w:rStyle w:val="Hyperlink"/>
@@ -717,7 +725,7 @@
                 <w:noProof/>
                 <w:webHidden/>
               </w:rPr>
-              <w:instrText xml:space="preserve"> PAGEREF _Toc343485247 \h </w:instrText>
+              <w:instrText xml:space="preserve"> PAGEREF _Toc343489217 \h </w:instrText>
             </w:r>
             <w:r>
               <w:rPr>
@@ -737,7 +745,7 @@
                 <w:noProof/>
                 <w:webHidden/>
               </w:rPr>
-              <w:t>4</w:t>
+              <w:t>5</w:t>
             </w:r>
             <w:r>
               <w:rPr>
@@ -760,7 +768,7 @@
               <w:lang w:eastAsia="da-DK"/>
             </w:rPr>
           </w:pPr>
-          <w:hyperlink w:anchor="_Toc343485248" w:history="1">
+          <w:hyperlink w:anchor="_Toc343489218" w:history="1">
             <w:r>
               <w:rPr>
                 <w:rStyle w:val="Hyperlink"/>
@@ -788,7 +796,7 @@
                 <w:noProof/>
                 <w:webHidden/>
               </w:rPr>
-              <w:instrText xml:space="preserve"> PAGEREF _Toc343485248 \h </w:instrText>
+              <w:instrText xml:space="preserve"> PAGEREF _Toc343489218 \h </w:instrText>
             </w:r>
             <w:r>
               <w:rPr>
@@ -808,7 +816,7 @@
                 <w:noProof/>
                 <w:webHidden/>
               </w:rPr>
-              <w:t>4</w:t>
+              <w:t>5</w:t>
             </w:r>
             <w:r>
               <w:rPr>
@@ -831,7 +839,7 @@
               <w:lang w:eastAsia="da-DK"/>
             </w:rPr>
           </w:pPr>
-          <w:hyperlink w:anchor="_Toc343485249" w:history="1">
+          <w:hyperlink w:anchor="_Toc343489219" w:history="1">
             <w:r>
               <w:rPr>
                 <w:rStyle w:val="Hyperlink"/>
@@ -859,7 +867,7 @@
                 <w:noProof/>
                 <w:webHidden/>
               </w:rPr>
-              <w:instrText xml:space="preserve"> PAGEREF _Toc343485249 \h </w:instrText>
+              <w:instrText xml:space="preserve"> PAGEREF _Toc343489219 \h </w:instrText>
             </w:r>
             <w:r>
               <w:rPr>
@@ -879,7 +887,7 @@
                 <w:noProof/>
                 <w:webHidden/>
               </w:rPr>
-              <w:t>5</w:t>
+              <w:t>6</w:t>
             </w:r>
             <w:r>
               <w:rPr>
@@ -902,7 +910,7 @@
               <w:lang w:eastAsia="da-DK"/>
             </w:rPr>
           </w:pPr>
-          <w:hyperlink w:anchor="_Toc343485250" w:history="1">
+          <w:hyperlink w:anchor="_Toc343489220" w:history="1">
             <w:r>
               <w:rPr>
                 <w:rStyle w:val="Hyperlink"/>
@@ -930,7 +938,7 @@
                 <w:noProof/>
                 <w:webHidden/>
               </w:rPr>
-              <w:instrText xml:space="preserve"> PAGEREF _Toc343485250 \h </w:instrText>
+              <w:instrText xml:space="preserve"> PAGEREF _Toc343489220 \h </w:instrText>
             </w:r>
             <w:r>
               <w:rPr>
@@ -950,7 +958,7 @@
                 <w:noProof/>
                 <w:webHidden/>
               </w:rPr>
-              <w:t>5</w:t>
+              <w:t>6</w:t>
             </w:r>
             <w:r>
               <w:rPr>
@@ -973,7 +981,7 @@
               <w:lang w:eastAsia="da-DK"/>
             </w:rPr>
           </w:pPr>
-          <w:hyperlink w:anchor="_Toc343485251" w:history="1">
+          <w:hyperlink w:anchor="_Toc343489221" w:history="1">
             <w:r>
               <w:rPr>
                 <w:rStyle w:val="Hyperlink"/>
@@ -1001,7 +1009,7 @@
                 <w:noProof/>
                 <w:webHidden/>
               </w:rPr>
-              <w:instrText xml:space="preserve"> PAGEREF _Toc343485251 \h </w:instrText>
+              <w:instrText xml:space="preserve"> PAGEREF _Toc343489221 \h </w:instrText>
             </w:r>
             <w:r>
               <w:rPr>
@@ -1021,7 +1029,7 @@
                 <w:noProof/>
                 <w:webHidden/>
               </w:rPr>
-              <w:t>5</w:t>
+              <w:t>6</w:t>
             </w:r>
             <w:r>
               <w:rPr>
@@ -1044,7 +1052,7 @@
               <w:lang w:eastAsia="da-DK"/>
             </w:rPr>
           </w:pPr>
-          <w:hyperlink w:anchor="_Toc343485252" w:history="1">
+          <w:hyperlink w:anchor="_Toc343489222" w:history="1">
             <w:r>
               <w:rPr>
                 <w:rStyle w:val="Hyperlink"/>
@@ -1072,7 +1080,7 @@
                 <w:noProof/>
                 <w:webHidden/>
               </w:rPr>
-              <w:instrText xml:space="preserve"> PAGEREF _Toc343485252 \h </w:instrText>
+              <w:instrText xml:space="preserve"> PAGEREF _Toc343489222 \h </w:instrText>
             </w:r>
             <w:r>
               <w:rPr>
@@ -1092,7 +1100,7 @@
                 <w:noProof/>
                 <w:webHidden/>
               </w:rPr>
-              <w:t>5</w:t>
+              <w:t>6</w:t>
             </w:r>
             <w:r>
               <w:rPr>
@@ -1115,7 +1123,7 @@
               <w:lang w:eastAsia="da-DK"/>
             </w:rPr>
           </w:pPr>
-          <w:hyperlink w:anchor="_Toc343485253" w:history="1">
+          <w:hyperlink w:anchor="_Toc343489223" w:history="1">
             <w:r>
               <w:rPr>
                 <w:rStyle w:val="Hyperlink"/>
@@ -1143,7 +1151,7 @@
                 <w:noProof/>
                 <w:webHidden/>
               </w:rPr>
-              <w:instrText xml:space="preserve"> PAGEREF _Toc343485253 \h </w:instrText>
+              <w:instrText xml:space="preserve"> PAGEREF _Toc343489223 \h </w:instrText>
             </w:r>
             <w:r>
               <w:rPr>
@@ -1163,7 +1171,7 @@
                 <w:noProof/>
                 <w:webHidden/>
               </w:rPr>
-              <w:t>5</w:t>
+              <w:t>6</w:t>
             </w:r>
             <w:r>
               <w:rPr>
@@ -1186,7 +1194,7 @@
               <w:lang w:eastAsia="da-DK"/>
             </w:rPr>
           </w:pPr>
-          <w:hyperlink w:anchor="_Toc343485254" w:history="1">
+          <w:hyperlink w:anchor="_Toc343489224" w:history="1">
             <w:r>
               <w:rPr>
                 <w:rStyle w:val="Hyperlink"/>
@@ -1214,7 +1222,7 @@
                 <w:noProof/>
                 <w:webHidden/>
               </w:rPr>
-              <w:instrText xml:space="preserve"> PAGEREF _Toc343485254 \h </w:instrText>
+              <w:instrText xml:space="preserve"> PAGEREF _Toc343489224 \h </w:instrText>
             </w:r>
             <w:r>
               <w:rPr>
@@ -1234,7 +1242,7 @@
                 <w:noProof/>
                 <w:webHidden/>
               </w:rPr>
-              <w:t>5</w:t>
+              <w:t>6</w:t>
             </w:r>
             <w:r>
               <w:rPr>
@@ -1257,7 +1265,7 @@
               <w:lang w:eastAsia="da-DK"/>
             </w:rPr>
           </w:pPr>
-          <w:hyperlink w:anchor="_Toc343485255" w:history="1">
+          <w:hyperlink w:anchor="_Toc343489225" w:history="1">
             <w:r>
               <w:rPr>
                 <w:rStyle w:val="Hyperlink"/>
@@ -1285,7 +1293,7 @@
                 <w:noProof/>
                 <w:webHidden/>
               </w:rPr>
-              <w:instrText xml:space="preserve"> PAGEREF _Toc343485255 \h </w:instrText>
+              <w:instrText xml:space="preserve"> PAGEREF _Toc343489225 \h </w:instrText>
             </w:r>
             <w:r>
               <w:rPr>
@@ -1305,7 +1313,7 @@
                 <w:noProof/>
                 <w:webHidden/>
               </w:rPr>
-              <w:t>5</w:t>
+              <w:t>6</w:t>
             </w:r>
             <w:r>
               <w:rPr>
@@ -1328,7 +1336,7 @@
               <w:lang w:eastAsia="da-DK"/>
             </w:rPr>
           </w:pPr>
-          <w:hyperlink w:anchor="_Toc343485256" w:history="1">
+          <w:hyperlink w:anchor="_Toc343489226" w:history="1">
             <w:r>
               <w:rPr>
                 <w:rStyle w:val="Hyperlink"/>
@@ -1356,7 +1364,7 @@
                 <w:noProof/>
                 <w:webHidden/>
               </w:rPr>
-              <w:instrText xml:space="preserve"> PAGEREF _Toc343485256 \h </w:instrText>
+              <w:instrText xml:space="preserve"> PAGEREF _Toc343489226 \h </w:instrText>
             </w:r>
             <w:r>
               <w:rPr>
@@ -1376,7 +1384,7 @@
                 <w:noProof/>
                 <w:webHidden/>
               </w:rPr>
-              <w:t>5</w:t>
+              <w:t>6</w:t>
             </w:r>
             <w:r>
               <w:rPr>
@@ -1399,7 +1407,7 @@
               <w:lang w:eastAsia="da-DK"/>
             </w:rPr>
           </w:pPr>
-          <w:hyperlink w:anchor="_Toc343485257" w:history="1">
+          <w:hyperlink w:anchor="_Toc343489227" w:history="1">
             <w:r>
               <w:rPr>
                 <w:rStyle w:val="Hyperlink"/>
@@ -1427,7 +1435,7 @@
                 <w:noProof/>
                 <w:webHidden/>
               </w:rPr>
-              <w:instrText xml:space="preserve"> PAGEREF _Toc343485257 \h </w:instrText>
+              <w:instrText xml:space="preserve"> PAGEREF _Toc343489227 \h </w:instrText>
             </w:r>
             <w:r>
               <w:rPr>
@@ -1447,7 +1455,7 @@
                 <w:noProof/>
                 <w:webHidden/>
               </w:rPr>
-              <w:t>5</w:t>
+              <w:t>6</w:t>
             </w:r>
             <w:r>
               <w:rPr>
@@ -1470,7 +1478,7 @@
               <w:lang w:eastAsia="da-DK"/>
             </w:rPr>
           </w:pPr>
-          <w:hyperlink w:anchor="_Toc343485258" w:history="1">
+          <w:hyperlink w:anchor="_Toc343489228" w:history="1">
             <w:r>
               <w:rPr>
                 <w:rStyle w:val="Hyperlink"/>
@@ -1498,7 +1506,7 @@
                 <w:noProof/>
                 <w:webHidden/>
               </w:rPr>
-              <w:instrText xml:space="preserve"> PAGEREF _Toc343485258 \h </w:instrText>
+              <w:instrText xml:space="preserve"> PAGEREF _Toc343489228 \h </w:instrText>
             </w:r>
             <w:r>
               <w:rPr>
@@ -1518,7 +1526,7 @@
                 <w:noProof/>
                 <w:webHidden/>
               </w:rPr>
-              <w:t>6</w:t>
+              <w:t>7</w:t>
             </w:r>
             <w:r>
               <w:rPr>
@@ -1541,7 +1549,7 @@
               <w:lang w:eastAsia="da-DK"/>
             </w:rPr>
           </w:pPr>
-          <w:hyperlink w:anchor="_Toc343485259" w:history="1">
+          <w:hyperlink w:anchor="_Toc343489229" w:history="1">
             <w:r>
               <w:rPr>
                 <w:rStyle w:val="Hyperlink"/>
@@ -1569,7 +1577,7 @@
                 <w:noProof/>
                 <w:webHidden/>
               </w:rPr>
-              <w:instrText xml:space="preserve"> PAGEREF _Toc343485259 \h </w:instrText>
+              <w:instrText xml:space="preserve"> PAGEREF _Toc343489229 \h </w:instrText>
             </w:r>
             <w:r>
               <w:rPr>
@@ -1589,7 +1597,7 @@
                 <w:noProof/>
                 <w:webHidden/>
               </w:rPr>
-              <w:t>6</w:t>
+              <w:t>7</w:t>
             </w:r>
             <w:r>
               <w:rPr>
@@ -1612,7 +1620,7 @@
               <w:lang w:eastAsia="da-DK"/>
             </w:rPr>
           </w:pPr>
-          <w:hyperlink w:anchor="_Toc343485260" w:history="1">
+          <w:hyperlink w:anchor="_Toc343489230" w:history="1">
             <w:r>
               <w:rPr>
                 <w:rStyle w:val="Hyperlink"/>
@@ -1640,7 +1648,7 @@
                 <w:noProof/>
                 <w:webHidden/>
               </w:rPr>
-              <w:instrText xml:space="preserve"> PAGEREF _Toc343485260 \h </w:instrText>
+              <w:instrText xml:space="preserve"> PAGEREF _Toc343489230 \h </w:instrText>
             </w:r>
             <w:r>
               <w:rPr>
@@ -1660,7 +1668,7 @@
                 <w:noProof/>
                 <w:webHidden/>
               </w:rPr>
-              <w:t>6</w:t>
+              <w:t>7</w:t>
             </w:r>
             <w:r>
               <w:rPr>
@@ -1683,7 +1691,7 @@
               <w:lang w:eastAsia="da-DK"/>
             </w:rPr>
           </w:pPr>
-          <w:hyperlink w:anchor="_Toc343485261" w:history="1">
+          <w:hyperlink w:anchor="_Toc343489231" w:history="1">
             <w:r>
               <w:rPr>
                 <w:rStyle w:val="Hyperlink"/>
@@ -1711,7 +1719,7 @@
                 <w:noProof/>
                 <w:webHidden/>
               </w:rPr>
-              <w:instrText xml:space="preserve"> PAGEREF _Toc343485261 \h </w:instrText>
+              <w:instrText xml:space="preserve"> PAGEREF _Toc343489231 \h </w:instrText>
             </w:r>
             <w:r>
               <w:rPr>
@@ -1731,7 +1739,7 @@
                 <w:noProof/>
                 <w:webHidden/>
               </w:rPr>
-              <w:t>6</w:t>
+              <w:t>7</w:t>
             </w:r>
             <w:r>
               <w:rPr>
@@ -1754,7 +1762,7 @@
               <w:lang w:eastAsia="da-DK"/>
             </w:rPr>
           </w:pPr>
-          <w:hyperlink w:anchor="_Toc343485262" w:history="1">
+          <w:hyperlink w:anchor="_Toc343489232" w:history="1">
             <w:r>
               <w:rPr>
                 <w:rStyle w:val="Hyperlink"/>
@@ -1782,7 +1790,7 @@
                 <w:noProof/>
                 <w:webHidden/>
               </w:rPr>
-              <w:instrText xml:space="preserve"> PAGEREF _Toc343485262 \h </w:instrText>
+              <w:instrText xml:space="preserve"> PAGEREF _Toc343489232 \h </w:instrText>
             </w:r>
             <w:r>
               <w:rPr>
@@ -1802,7 +1810,362 @@
                 <w:noProof/>
                 <w:webHidden/>
               </w:rPr>
-              <w:t>6</w:t>
+              <w:t>7</w:t>
+            </w:r>
+            <w:r>
+              <w:rPr>
+                <w:noProof/>
+                <w:webHidden/>
+              </w:rPr>
+              <w:fldChar w:fldCharType="end"/>
+            </w:r>
+          </w:hyperlink>
+        </w:p>
+        <w:p>
+          <w:pPr>
+            <w:pStyle w:val="Indholdsfortegnelse3"/>
+            <w:tabs>
+              <w:tab w:val="right" w:leader="dot" w:pos="8154"/>
+            </w:tabs>
+            <w:rPr>
+              <w:rFonts w:asciiTheme="minorHAnsi" w:eastAsiaTheme="minorEastAsia" w:hAnsiTheme="minorHAnsi"/>
+              <w:noProof/>
+              <w:lang w:eastAsia="da-DK"/>
+            </w:rPr>
+          </w:pPr>
+          <w:hyperlink w:anchor="_Toc343489233" w:history="1">
+            <w:r>
+              <w:rPr>
+                <w:rStyle w:val="Hyperlink"/>
+                <w:noProof/>
+                <w:lang w:val="en-US"/>
+              </w:rPr>
+              <w:t>Functional</w:t>
+            </w:r>
+            <w:r>
+              <w:rPr>
+                <w:noProof/>
+                <w:webHidden/>
+              </w:rPr>
+              <w:tab/>
+            </w:r>
+            <w:r>
+              <w:rPr>
+                <w:noProof/>
+                <w:webHidden/>
+              </w:rPr>
+              <w:fldChar w:fldCharType="begin"/>
+            </w:r>
+            <w:r>
+              <w:rPr>
+                <w:noProof/>
+                <w:webHidden/>
+              </w:rPr>
+              <w:instrText xml:space="preserve"> PAGEREF _Toc343489233 \h </w:instrText>
+            </w:r>
+            <w:r>
+              <w:rPr>
+                <w:noProof/>
+                <w:webHidden/>
+              </w:rPr>
+            </w:r>
+            <w:r>
+              <w:rPr>
+                <w:noProof/>
+                <w:webHidden/>
+              </w:rPr>
+              <w:fldChar w:fldCharType="separate"/>
+            </w:r>
+            <w:r>
+              <w:rPr>
+                <w:noProof/>
+                <w:webHidden/>
+              </w:rPr>
+              <w:t>7</w:t>
+            </w:r>
+            <w:r>
+              <w:rPr>
+                <w:noProof/>
+                <w:webHidden/>
+              </w:rPr>
+              <w:fldChar w:fldCharType="end"/>
+            </w:r>
+          </w:hyperlink>
+        </w:p>
+        <w:p>
+          <w:pPr>
+            <w:pStyle w:val="Indholdsfortegnelse3"/>
+            <w:tabs>
+              <w:tab w:val="right" w:leader="dot" w:pos="8154"/>
+            </w:tabs>
+            <w:rPr>
+              <w:rFonts w:asciiTheme="minorHAnsi" w:eastAsiaTheme="minorEastAsia" w:hAnsiTheme="minorHAnsi"/>
+              <w:noProof/>
+              <w:lang w:eastAsia="da-DK"/>
+            </w:rPr>
+          </w:pPr>
+          <w:hyperlink w:anchor="_Toc343489234" w:history="1">
+            <w:r>
+              <w:rPr>
+                <w:rStyle w:val="Hyperlink"/>
+                <w:noProof/>
+                <w:lang w:val="en-US"/>
+              </w:rPr>
+              <w:t>Usability</w:t>
+            </w:r>
+            <w:r>
+              <w:rPr>
+                <w:noProof/>
+                <w:webHidden/>
+              </w:rPr>
+              <w:tab/>
+            </w:r>
+            <w:r>
+              <w:rPr>
+                <w:noProof/>
+                <w:webHidden/>
+              </w:rPr>
+              <w:fldChar w:fldCharType="begin"/>
+            </w:r>
+            <w:r>
+              <w:rPr>
+                <w:noProof/>
+                <w:webHidden/>
+              </w:rPr>
+              <w:instrText xml:space="preserve"> PAGEREF _Toc343489234 \h </w:instrText>
+            </w:r>
+            <w:r>
+              <w:rPr>
+                <w:noProof/>
+                <w:webHidden/>
+              </w:rPr>
+            </w:r>
+            <w:r>
+              <w:rPr>
+                <w:noProof/>
+                <w:webHidden/>
+              </w:rPr>
+              <w:fldChar w:fldCharType="separate"/>
+            </w:r>
+            <w:r>
+              <w:rPr>
+                <w:noProof/>
+                <w:webHidden/>
+              </w:rPr>
+              <w:t>8</w:t>
+            </w:r>
+            <w:r>
+              <w:rPr>
+                <w:noProof/>
+                <w:webHidden/>
+              </w:rPr>
+              <w:fldChar w:fldCharType="end"/>
+            </w:r>
+          </w:hyperlink>
+        </w:p>
+        <w:p>
+          <w:pPr>
+            <w:pStyle w:val="Indholdsfortegnelse3"/>
+            <w:tabs>
+              <w:tab w:val="right" w:leader="dot" w:pos="8154"/>
+            </w:tabs>
+            <w:rPr>
+              <w:rFonts w:asciiTheme="minorHAnsi" w:eastAsiaTheme="minorEastAsia" w:hAnsiTheme="minorHAnsi"/>
+              <w:noProof/>
+              <w:lang w:eastAsia="da-DK"/>
+            </w:rPr>
+          </w:pPr>
+          <w:hyperlink w:anchor="_Toc343489235" w:history="1">
+            <w:r>
+              <w:rPr>
+                <w:rStyle w:val="Hyperlink"/>
+                <w:noProof/>
+                <w:lang w:val="en-US"/>
+              </w:rPr>
+              <w:t>Reliability</w:t>
+            </w:r>
+            <w:r>
+              <w:rPr>
+                <w:noProof/>
+                <w:webHidden/>
+              </w:rPr>
+              <w:tab/>
+            </w:r>
+            <w:r>
+              <w:rPr>
+                <w:noProof/>
+                <w:webHidden/>
+              </w:rPr>
+              <w:fldChar w:fldCharType="begin"/>
+            </w:r>
+            <w:r>
+              <w:rPr>
+                <w:noProof/>
+                <w:webHidden/>
+              </w:rPr>
+              <w:instrText xml:space="preserve"> PAGEREF _Toc343489235 \h </w:instrText>
+            </w:r>
+            <w:r>
+              <w:rPr>
+                <w:noProof/>
+                <w:webHidden/>
+              </w:rPr>
+            </w:r>
+            <w:r>
+              <w:rPr>
+                <w:noProof/>
+                <w:webHidden/>
+              </w:rPr>
+              <w:fldChar w:fldCharType="separate"/>
+            </w:r>
+            <w:r>
+              <w:rPr>
+                <w:noProof/>
+                <w:webHidden/>
+              </w:rPr>
+              <w:t>8</w:t>
+            </w:r>
+            <w:r>
+              <w:rPr>
+                <w:noProof/>
+                <w:webHidden/>
+              </w:rPr>
+              <w:fldChar w:fldCharType="end"/>
+            </w:r>
+          </w:hyperlink>
+        </w:p>
+        <w:p>
+          <w:pPr>
+            <w:pStyle w:val="Indholdsfortegnelse3"/>
+            <w:tabs>
+              <w:tab w:val="right" w:leader="dot" w:pos="8154"/>
+            </w:tabs>
+            <w:rPr>
+              <w:rFonts w:asciiTheme="minorHAnsi" w:eastAsiaTheme="minorEastAsia" w:hAnsiTheme="minorHAnsi"/>
+              <w:noProof/>
+              <w:lang w:eastAsia="da-DK"/>
+            </w:rPr>
+          </w:pPr>
+          <w:hyperlink w:anchor="_Toc343489236" w:history="1">
+            <w:r>
+              <w:rPr>
+                <w:rStyle w:val="Hyperlink"/>
+                <w:noProof/>
+                <w:lang w:val="en-US"/>
+              </w:rPr>
+              <w:t>Performance</w:t>
+            </w:r>
+            <w:r>
+              <w:rPr>
+                <w:noProof/>
+                <w:webHidden/>
+              </w:rPr>
+              <w:tab/>
+            </w:r>
+            <w:r>
+              <w:rPr>
+                <w:noProof/>
+                <w:webHidden/>
+              </w:rPr>
+              <w:fldChar w:fldCharType="begin"/>
+            </w:r>
+            <w:r>
+              <w:rPr>
+                <w:noProof/>
+                <w:webHidden/>
+              </w:rPr>
+              <w:instrText xml:space="preserve"> PAGEREF _Toc343489236 \h </w:instrText>
+            </w:r>
+            <w:r>
+              <w:rPr>
+                <w:noProof/>
+                <w:webHidden/>
+              </w:rPr>
+            </w:r>
+            <w:r>
+              <w:rPr>
+                <w:noProof/>
+                <w:webHidden/>
+              </w:rPr>
+              <w:fldChar w:fldCharType="separate"/>
+            </w:r>
+            <w:r>
+              <w:rPr>
+                <w:noProof/>
+                <w:webHidden/>
+              </w:rPr>
+              <w:t>8</w:t>
+            </w:r>
+            <w:r>
+              <w:rPr>
+                <w:noProof/>
+                <w:webHidden/>
+              </w:rPr>
+              <w:fldChar w:fldCharType="end"/>
+            </w:r>
+          </w:hyperlink>
+        </w:p>
+        <w:p>
+          <w:pPr>
+            <w:pStyle w:val="Indholdsfortegnelse3"/>
+            <w:tabs>
+              <w:tab w:val="right" w:leader="dot" w:pos="8154"/>
+            </w:tabs>
+            <w:rPr>
+              <w:rFonts w:asciiTheme="minorHAnsi" w:eastAsiaTheme="minorEastAsia" w:hAnsiTheme="minorHAnsi"/>
+              <w:noProof/>
+              <w:lang w:eastAsia="da-DK"/>
+            </w:rPr>
+          </w:pPr>
+          <w:hyperlink w:anchor="_Toc343489237" w:history="1">
+            <w:r>
+              <w:rPr>
+                <w:rStyle w:val="Hyperlink"/>
+                <w:noProof/>
+                <w:lang w:val="en-US"/>
+              </w:rPr>
+              <w:t>Supportability</w:t>
+            </w:r>
+            <w:r>
+              <w:rPr>
+                <w:noProof/>
+                <w:webHidden/>
+              </w:rPr>
+              <w:tab/>
+            </w:r>
+            <w:r>
+              <w:rPr>
+                <w:noProof/>
+                <w:webHidden/>
+              </w:rPr>
+              <w:fldChar w:fldCharType="begin"/>
+            </w:r>
+            <w:r>
+              <w:rPr>
+                <w:noProof/>
+                <w:webHidden/>
+              </w:rPr>
+              <w:instrText xml:space="preserve"> PAGEREF _Toc343489237 \h </w:instrText>
+            </w:r>
+            <w:r>
+              <w:rPr>
+                <w:noProof/>
+                <w:webHidden/>
+              </w:rPr>
+            </w:r>
+            <w:r>
+              <w:rPr>
+                <w:noProof/>
+                <w:webHidden/>
+              </w:rPr>
+              <w:fldChar w:fldCharType="separate"/>
+            </w:r>
+            <w:r>
+              <w:rPr>
+                <w:noProof/>
+                <w:webHidden/>
+              </w:rPr>
+              <w:t>8</w:t>
             </w:r>
             <w:r>
               <w:rPr>
@@ -1825,13 +2188,154 @@
               <w:lang w:eastAsia="da-DK"/>
             </w:rPr>
           </w:pPr>
-          <w:hyperlink w:anchor="_Toc343485263" w:history="1">
+          <w:hyperlink w:anchor="_Toc343489238" w:history="1">
             <w:r>
               <w:rPr>
                 <w:rStyle w:val="Hyperlink"/>
                 <w:noProof/>
+              </w:rPr>
+              <w:t>//VI HAR INTET TIL NEDESTÅENDE</w:t>
+            </w:r>
+            <w:r>
+              <w:rPr>
+                <w:noProof/>
+                <w:webHidden/>
+              </w:rPr>
+              <w:tab/>
+            </w:r>
+            <w:r>
+              <w:rPr>
+                <w:noProof/>
+                <w:webHidden/>
+              </w:rPr>
+              <w:fldChar w:fldCharType="begin"/>
+            </w:r>
+            <w:r>
+              <w:rPr>
+                <w:noProof/>
+                <w:webHidden/>
+              </w:rPr>
+              <w:instrText xml:space="preserve"> PAGEREF _Toc343489238 \h </w:instrText>
+            </w:r>
+            <w:r>
+              <w:rPr>
+                <w:noProof/>
+                <w:webHidden/>
+              </w:rPr>
+            </w:r>
+            <w:r>
+              <w:rPr>
+                <w:noProof/>
+                <w:webHidden/>
+              </w:rPr>
+              <w:fldChar w:fldCharType="separate"/>
+            </w:r>
+            <w:r>
+              <w:rPr>
+                <w:noProof/>
+                <w:webHidden/>
+              </w:rPr>
+              <w:t>8</w:t>
+            </w:r>
+            <w:r>
+              <w:rPr>
+                <w:noProof/>
+                <w:webHidden/>
+              </w:rPr>
+              <w:fldChar w:fldCharType="end"/>
+            </w:r>
+          </w:hyperlink>
+        </w:p>
+        <w:p>
+          <w:pPr>
+            <w:pStyle w:val="Indholdsfortegnelse1"/>
+            <w:tabs>
+              <w:tab w:val="right" w:leader="dot" w:pos="8154"/>
+            </w:tabs>
+            <w:rPr>
+              <w:rFonts w:asciiTheme="minorHAnsi" w:eastAsiaTheme="minorEastAsia" w:hAnsiTheme="minorHAnsi"/>
+              <w:noProof/>
+              <w:lang w:eastAsia="da-DK"/>
+            </w:rPr>
+          </w:pPr>
+          <w:hyperlink w:anchor="_Toc343489239" w:history="1">
+            <w:r>
+              <w:rPr>
+                <w:rStyle w:val="Hyperlink"/>
+                <w:noProof/>
                 <w:lang w:val="en-US"/>
               </w:rPr>
+              <w:t>//</w:t>
+            </w:r>
+            <w:r>
+              <w:rPr>
+                <w:noProof/>
+                <w:webHidden/>
+              </w:rPr>
+              <w:tab/>
+            </w:r>
+            <w:r>
+              <w:rPr>
+                <w:noProof/>
+                <w:webHidden/>
+              </w:rPr>
+              <w:fldChar w:fldCharType="begin"/>
+            </w:r>
+            <w:r>
+              <w:rPr>
+                <w:noProof/>
+                <w:webHidden/>
+              </w:rPr>
+              <w:instrText xml:space="preserve"> PAGEREF _Toc343489239 \h </w:instrText>
+            </w:r>
+            <w:r>
+              <w:rPr>
+                <w:noProof/>
+                <w:webHidden/>
+              </w:rPr>
+            </w:r>
+            <w:r>
+              <w:rPr>
+                <w:noProof/>
+                <w:webHidden/>
+              </w:rPr>
+              <w:fldChar w:fldCharType="separate"/>
+            </w:r>
+            <w:r>
+              <w:rPr>
+                <w:noProof/>
+                <w:webHidden/>
+              </w:rPr>
+              <w:t>9</w:t>
+            </w:r>
+            <w:r>
+              <w:rPr>
+                <w:noProof/>
+                <w:webHidden/>
+              </w:rPr>
+              <w:fldChar w:fldCharType="end"/>
+            </w:r>
+          </w:hyperlink>
+        </w:p>
+        <w:p>
+          <w:pPr>
+            <w:pStyle w:val="Indholdsfortegnelse1"/>
+            <w:tabs>
+              <w:tab w:val="right" w:leader="dot" w:pos="8154"/>
+            </w:tabs>
+            <w:rPr>
+              <w:rFonts w:asciiTheme="minorHAnsi" w:eastAsiaTheme="minorEastAsia" w:hAnsiTheme="minorHAnsi"/>
+              <w:noProof/>
+              <w:lang w:eastAsia="da-DK"/>
+            </w:rPr>
+          </w:pPr>
+          <w:hyperlink w:anchor="_Toc343489240" w:history="1">
+            <w:r>
+              <w:rPr>
+                <w:rStyle w:val="Hyperlink"/>
+                <w:noProof/>
+                <w:lang w:val="en-US"/>
+              </w:rPr>
               <w:t>Software Design</w:t>
             </w:r>
             <w:r>
@@ -1853,7 +2357,7 @@
                 <w:noProof/>
                 <w:webHidden/>
               </w:rPr>
-              <w:instrText xml:space="preserve"> PAGEREF _Toc343485263 \h </w:instrText>
+              <w:instrText xml:space="preserve"> PAGEREF _Toc343489240 \h </w:instrText>
             </w:r>
             <w:r>
               <w:rPr>
@@ -1873,7 +2377,7 @@
                 <w:noProof/>
                 <w:webHidden/>
               </w:rPr>
-              <w:t>7</w:t>
+              <w:t>9</w:t>
             </w:r>
             <w:r>
               <w:rPr>
@@ -1896,7 +2400,7 @@
               <w:lang w:eastAsia="da-DK"/>
             </w:rPr>
           </w:pPr>
-          <w:hyperlink w:anchor="_Toc343485264" w:history="1">
+          <w:hyperlink w:anchor="_Toc343489241" w:history="1">
             <w:r>
               <w:rPr>
                 <w:rStyle w:val="Hyperlink"/>
@@ -1924,7 +2428,7 @@
                 <w:noProof/>
                 <w:webHidden/>
               </w:rPr>
-              <w:instrText xml:space="preserve"> PAGEREF _Toc343485264 \h </w:instrText>
+              <w:instrText xml:space="preserve"> PAGEREF _Toc343489241 \h </w:instrText>
             </w:r>
             <w:r>
               <w:rPr>
@@ -1944,7 +2448,7 @@
                 <w:noProof/>
                 <w:webHidden/>
               </w:rPr>
-              <w:t>7</w:t>
+              <w:t>9</w:t>
             </w:r>
             <w:r>
               <w:rPr>
@@ -1967,7 +2471,7 @@
               <w:lang w:eastAsia="da-DK"/>
             </w:rPr>
           </w:pPr>
-          <w:hyperlink w:anchor="_Toc343485265" w:history="1">
+          <w:hyperlink w:anchor="_Toc343489242" w:history="1">
             <w:r>
               <w:rPr>
                 <w:rStyle w:val="Hyperlink"/>
@@ -1995,7 +2499,7 @@
                 <w:noProof/>
                 <w:webHidden/>
               </w:rPr>
-              <w:instrText xml:space="preserve"> PAGEREF _Toc343485265 \h </w:instrText>
+              <w:instrText xml:space="preserve"> PAGEREF _Toc343489242 \h </w:instrText>
             </w:r>
             <w:r>
               <w:rPr>
@@ -2015,7 +2519,7 @@
                 <w:noProof/>
                 <w:webHidden/>
               </w:rPr>
-              <w:t>7</w:t>
+              <w:t>9</w:t>
             </w:r>
             <w:r>
               <w:rPr>
@@ -2038,7 +2542,7 @@
               <w:lang w:eastAsia="da-DK"/>
             </w:rPr>
           </w:pPr>
-          <w:hyperlink w:anchor="_Toc343485266" w:history="1">
+          <w:hyperlink w:anchor="_Toc343489243" w:history="1">
             <w:r>
               <w:rPr>
                 <w:rStyle w:val="Hyperlink"/>
@@ -2066,7 +2570,7 @@
                 <w:noProof/>
                 <w:webHidden/>
               </w:rPr>
-              <w:instrText xml:space="preserve"> PAGEREF _Toc343485266 \h </w:instrText>
+              <w:instrText xml:space="preserve"> PAGEREF _Toc343489243 \h </w:instrText>
             </w:r>
             <w:r>
               <w:rPr>
@@ -2086,7 +2590,7 @@
                 <w:noProof/>
                 <w:webHidden/>
               </w:rPr>
-              <w:t>7</w:t>
+              <w:t>9</w:t>
             </w:r>
             <w:r>
               <w:rPr>
@@ -2109,7 +2613,7 @@
               <w:lang w:eastAsia="da-DK"/>
             </w:rPr>
           </w:pPr>
-          <w:hyperlink w:anchor="_Toc343485267" w:history="1">
+          <w:hyperlink w:anchor="_Toc343489244" w:history="1">
             <w:r>
               <w:rPr>
                 <w:rStyle w:val="Hyperlink"/>
@@ -2137,7 +2641,7 @@
                 <w:noProof/>
                 <w:webHidden/>
               </w:rPr>
-              <w:instrText xml:space="preserve"> PAGEREF _Toc343485267 \h </w:instrText>
+              <w:instrText xml:space="preserve"> PAGEREF _Toc343489244 \h </w:instrText>
             </w:r>
             <w:r>
               <w:rPr>
@@ -2157,7 +2661,7 @@
                 <w:noProof/>
                 <w:webHidden/>
               </w:rPr>
-              <w:t>8</w:t>
+              <w:t>10</w:t>
             </w:r>
             <w:r>
               <w:rPr>
@@ -2180,7 +2684,7 @@
               <w:lang w:eastAsia="da-DK"/>
             </w:rPr>
           </w:pPr>
-          <w:hyperlink w:anchor="_Toc343485268" w:history="1">
+          <w:hyperlink w:anchor="_Toc343489245" w:history="1">
             <w:r>
               <w:rPr>
                 <w:rStyle w:val="Hyperlink"/>
@@ -2208,7 +2712,7 @@
                 <w:noProof/>
                 <w:webHidden/>
               </w:rPr>
-              <w:instrText xml:space="preserve"> PAGEREF _Toc343485268 \h </w:instrText>
+              <w:instrText xml:space="preserve"> PAGEREF _Toc343489245 \h </w:instrText>
             </w:r>
             <w:r>
               <w:rPr>
@@ -2228,7 +2732,7 @@
                 <w:noProof/>
                 <w:webHidden/>
               </w:rPr>
-              <w:t>8</w:t>
+              <w:t>10</w:t>
             </w:r>
             <w:r>
               <w:rPr>
@@ -2251,7 +2755,7 @@
               <w:lang w:eastAsia="da-DK"/>
             </w:rPr>
           </w:pPr>
-          <w:hyperlink w:anchor="_Toc343485269" w:history="1">
+          <w:hyperlink w:anchor="_Toc343489246" w:history="1">
             <w:r>
               <w:rPr>
                 <w:rStyle w:val="Hyperlink"/>
@@ -2279,7 +2783,7 @@
                 <w:noProof/>
                 <w:webHidden/>
               </w:rPr>
-              <w:instrText xml:space="preserve"> PAGEREF _Toc343485269 \h </w:instrText>
+              <w:instrText xml:space="preserve"> PAGEREF _Toc343489246 \h </w:instrText>
             </w:r>
             <w:r>
               <w:rPr>
@@ -2299,7 +2803,7 @@
                 <w:noProof/>
                 <w:webHidden/>
               </w:rPr>
-              <w:t>8</w:t>
+              <w:t>10</w:t>
             </w:r>
             <w:r>
               <w:rPr>
@@ -2322,7 +2826,7 @@
               <w:lang w:eastAsia="da-DK"/>
             </w:rPr>
           </w:pPr>
-          <w:hyperlink w:anchor="_Toc343485270" w:history="1">
+          <w:hyperlink w:anchor="_Toc343489247" w:history="1">
             <w:r>
               <w:rPr>
                 <w:rStyle w:val="Hyperlink"/>
@@ -2350,7 +2854,7 @@
                 <w:noProof/>
                 <w:webHidden/>
               </w:rPr>
-              <w:instrText xml:space="preserve"> PAGEREF _Toc343485270 \h </w:instrText>
+              <w:instrText xml:space="preserve"> PAGEREF _Toc343489247 \h </w:instrText>
             </w:r>
             <w:r>
               <w:rPr>
@@ -2370,7 +2874,7 @@
                 <w:noProof/>
                 <w:webHidden/>
               </w:rPr>
-              <w:t>8</w:t>
+              <w:t>10</w:t>
             </w:r>
             <w:r>
               <w:rPr>
@@ -2393,7 +2897,7 @@
               <w:lang w:eastAsia="da-DK"/>
             </w:rPr>
           </w:pPr>
-          <w:hyperlink w:anchor="_Toc343485271" w:history="1">
+          <w:hyperlink w:anchor="_Toc343489248" w:history="1">
             <w:r>
               <w:rPr>
                 <w:rStyle w:val="Hyperlink"/>
@@ -2421,7 +2925,7 @@
                 <w:noProof/>
                 <w:webHidden/>
               </w:rPr>
-              <w:instrText xml:space="preserve"> PAGEREF _Toc343485271 \h </w:instrText>
+              <w:instrText xml:space="preserve"> PAGEREF _Toc343489248 \h </w:instrText>
             </w:r>
             <w:r>
               <w:rPr>
@@ -2441,7 +2945,7 @@
                 <w:noProof/>
                 <w:webHidden/>
               </w:rPr>
-              <w:t>8</w:t>
+              <w:t>10</w:t>
             </w:r>
             <w:r>
               <w:rPr>
@@ -2464,7 +2968,7 @@
               <w:lang w:eastAsia="da-DK"/>
             </w:rPr>
           </w:pPr>
-          <w:hyperlink w:anchor="_Toc343485272" w:history="1">
+          <w:hyperlink w:anchor="_Toc343489249" w:history="1">
             <w:r>
               <w:rPr>
                 <w:rStyle w:val="Hyperlink"/>
@@ -2492,7 +2996,7 @@
                 <w:noProof/>
                 <w:webHidden/>
               </w:rPr>
-              <w:instrText xml:space="preserve"> PAGEREF _Toc343485272 \h </w:instrText>
+              <w:instrText xml:space="preserve"> PAGEREF _Toc343489249 \h </w:instrText>
             </w:r>
             <w:r>
               <w:rPr>
@@ -2512,7 +3016,362 @@
                 <w:noProof/>
                 <w:webHidden/>
               </w:rPr>
-              <w:t>8</w:t>
+              <w:t>10</w:t>
+            </w:r>
+            <w:r>
+              <w:rPr>
+                <w:noProof/>
+                <w:webHidden/>
+              </w:rPr>
+              <w:fldChar w:fldCharType="end"/>
+            </w:r>
+          </w:hyperlink>
+        </w:p>
+        <w:p>
+          <w:pPr>
+            <w:pStyle w:val="Indholdsfortegnelse2"/>
+            <w:tabs>
+              <w:tab w:val="right" w:leader="dot" w:pos="8154"/>
+            </w:tabs>
+            <w:rPr>
+              <w:rFonts w:asciiTheme="minorHAnsi" w:eastAsiaTheme="minorEastAsia" w:hAnsiTheme="minorHAnsi"/>
+              <w:noProof/>
+              <w:lang w:eastAsia="da-DK"/>
+            </w:rPr>
+          </w:pPr>
+          <w:hyperlink w:anchor="_Toc343489250" w:history="1">
+            <w:r>
+              <w:rPr>
+                <w:rStyle w:val="Hyperlink"/>
+                <w:noProof/>
+                <w:lang w:val="en-US"/>
+              </w:rPr>
+              <w:t>The Scrum Process</w:t>
+            </w:r>
+            <w:r>
+              <w:rPr>
+                <w:noProof/>
+                <w:webHidden/>
+              </w:rPr>
+              <w:tab/>
+            </w:r>
+            <w:r>
+              <w:rPr>
+                <w:noProof/>
+                <w:webHidden/>
+              </w:rPr>
+              <w:fldChar w:fldCharType="begin"/>
+            </w:r>
+            <w:r>
+              <w:rPr>
+                <w:noProof/>
+                <w:webHidden/>
+              </w:rPr>
+              <w:instrText xml:space="preserve"> PAGEREF _Toc343489250 \h </w:instrText>
+            </w:r>
+            <w:r>
+              <w:rPr>
+                <w:noProof/>
+                <w:webHidden/>
+              </w:rPr>
+            </w:r>
+            <w:r>
+              <w:rPr>
+                <w:noProof/>
+                <w:webHidden/>
+              </w:rPr>
+              <w:fldChar w:fldCharType="separate"/>
+            </w:r>
+            <w:r>
+              <w:rPr>
+                <w:noProof/>
+                <w:webHidden/>
+              </w:rPr>
+              <w:t>10</w:t>
+            </w:r>
+            <w:r>
+              <w:rPr>
+                <w:noProof/>
+                <w:webHidden/>
+              </w:rPr>
+              <w:fldChar w:fldCharType="end"/>
+            </w:r>
+          </w:hyperlink>
+        </w:p>
+        <w:p>
+          <w:pPr>
+            <w:pStyle w:val="Indholdsfortegnelse3"/>
+            <w:tabs>
+              <w:tab w:val="right" w:leader="dot" w:pos="8154"/>
+            </w:tabs>
+            <w:rPr>
+              <w:rFonts w:asciiTheme="minorHAnsi" w:eastAsiaTheme="minorEastAsia" w:hAnsiTheme="minorHAnsi"/>
+              <w:noProof/>
+              <w:lang w:eastAsia="da-DK"/>
+            </w:rPr>
+          </w:pPr>
+          <w:hyperlink w:anchor="_Toc343489251" w:history="1">
+            <w:r>
+              <w:rPr>
+                <w:rStyle w:val="Hyperlink"/>
+                <w:noProof/>
+                <w:lang w:val="en-US"/>
+              </w:rPr>
+              <w:t>Capacity planning</w:t>
+            </w:r>
+            <w:r>
+              <w:rPr>
+                <w:noProof/>
+                <w:webHidden/>
+              </w:rPr>
+              <w:tab/>
+            </w:r>
+            <w:r>
+              <w:rPr>
+                <w:noProof/>
+                <w:webHidden/>
+              </w:rPr>
+              <w:fldChar w:fldCharType="begin"/>
+            </w:r>
+            <w:r>
+              <w:rPr>
+                <w:noProof/>
+                <w:webHidden/>
+              </w:rPr>
+              <w:instrText xml:space="preserve"> PAGEREF _Toc343489251 \h </w:instrText>
+            </w:r>
+            <w:r>
+              <w:rPr>
+                <w:noProof/>
+                <w:webHidden/>
+              </w:rPr>
+            </w:r>
+            <w:r>
+              <w:rPr>
+                <w:noProof/>
+                <w:webHidden/>
+              </w:rPr>
+              <w:fldChar w:fldCharType="separate"/>
+            </w:r>
+            <w:r>
+              <w:rPr>
+                <w:noProof/>
+                <w:webHidden/>
+              </w:rPr>
+              <w:t>10</w:t>
+            </w:r>
+            <w:r>
+              <w:rPr>
+                <w:noProof/>
+                <w:webHidden/>
+              </w:rPr>
+              <w:fldChar w:fldCharType="end"/>
+            </w:r>
+          </w:hyperlink>
+        </w:p>
+        <w:p>
+          <w:pPr>
+            <w:pStyle w:val="Indholdsfortegnelse3"/>
+            <w:tabs>
+              <w:tab w:val="right" w:leader="dot" w:pos="8154"/>
+            </w:tabs>
+            <w:rPr>
+              <w:rFonts w:asciiTheme="minorHAnsi" w:eastAsiaTheme="minorEastAsia" w:hAnsiTheme="minorHAnsi"/>
+              <w:noProof/>
+              <w:lang w:eastAsia="da-DK"/>
+            </w:rPr>
+          </w:pPr>
+          <w:hyperlink w:anchor="_Toc343489252" w:history="1">
+            <w:r>
+              <w:rPr>
+                <w:rStyle w:val="Hyperlink"/>
+                <w:noProof/>
+                <w:lang w:val="en-US"/>
+              </w:rPr>
+              <w:t>Iteration planning</w:t>
+            </w:r>
+            <w:r>
+              <w:rPr>
+                <w:noProof/>
+                <w:webHidden/>
+              </w:rPr>
+              <w:tab/>
+            </w:r>
+            <w:r>
+              <w:rPr>
+                <w:noProof/>
+                <w:webHidden/>
+              </w:rPr>
+              <w:fldChar w:fldCharType="begin"/>
+            </w:r>
+            <w:r>
+              <w:rPr>
+                <w:noProof/>
+                <w:webHidden/>
+              </w:rPr>
+              <w:instrText xml:space="preserve"> PAGEREF _Toc343489252 \h </w:instrText>
+            </w:r>
+            <w:r>
+              <w:rPr>
+                <w:noProof/>
+                <w:webHidden/>
+              </w:rPr>
+            </w:r>
+            <w:r>
+              <w:rPr>
+                <w:noProof/>
+                <w:webHidden/>
+              </w:rPr>
+              <w:fldChar w:fldCharType="separate"/>
+            </w:r>
+            <w:r>
+              <w:rPr>
+                <w:noProof/>
+                <w:webHidden/>
+              </w:rPr>
+              <w:t>11</w:t>
+            </w:r>
+            <w:r>
+              <w:rPr>
+                <w:noProof/>
+                <w:webHidden/>
+              </w:rPr>
+              <w:fldChar w:fldCharType="end"/>
+            </w:r>
+          </w:hyperlink>
+        </w:p>
+        <w:p>
+          <w:pPr>
+            <w:pStyle w:val="Indholdsfortegnelse3"/>
+            <w:tabs>
+              <w:tab w:val="right" w:leader="dot" w:pos="8154"/>
+            </w:tabs>
+            <w:rPr>
+              <w:rFonts w:asciiTheme="minorHAnsi" w:eastAsiaTheme="minorEastAsia" w:hAnsiTheme="minorHAnsi"/>
+              <w:noProof/>
+              <w:lang w:eastAsia="da-DK"/>
+            </w:rPr>
+          </w:pPr>
+          <w:hyperlink w:anchor="_Toc343489253" w:history="1">
+            <w:r>
+              <w:rPr>
+                <w:rStyle w:val="Hyperlink"/>
+                <w:noProof/>
+                <w:lang w:val="en-US"/>
+              </w:rPr>
+              <w:t>Backlog story planning</w:t>
+            </w:r>
+            <w:r>
+              <w:rPr>
+                <w:noProof/>
+                <w:webHidden/>
+              </w:rPr>
+              <w:tab/>
+            </w:r>
+            <w:r>
+              <w:rPr>
+                <w:noProof/>
+                <w:webHidden/>
+              </w:rPr>
+              <w:fldChar w:fldCharType="begin"/>
+            </w:r>
+            <w:r>
+              <w:rPr>
+                <w:noProof/>
+                <w:webHidden/>
+              </w:rPr>
+              <w:instrText xml:space="preserve"> PAGEREF _Toc343489253 \h </w:instrText>
+            </w:r>
+            <w:r>
+              <w:rPr>
+                <w:noProof/>
+                <w:webHidden/>
+              </w:rPr>
+            </w:r>
+            <w:r>
+              <w:rPr>
+                <w:noProof/>
+                <w:webHidden/>
+              </w:rPr>
+              <w:fldChar w:fldCharType="separate"/>
+            </w:r>
+            <w:r>
+              <w:rPr>
+                <w:noProof/>
+                <w:webHidden/>
+              </w:rPr>
+              <w:t>11</w:t>
+            </w:r>
+            <w:r>
+              <w:rPr>
+                <w:noProof/>
+                <w:webHidden/>
+              </w:rPr>
+              <w:fldChar w:fldCharType="end"/>
+            </w:r>
+          </w:hyperlink>
+        </w:p>
+        <w:p>
+          <w:pPr>
+            <w:pStyle w:val="Indholdsfortegnelse3"/>
+            <w:tabs>
+              <w:tab w:val="right" w:leader="dot" w:pos="8154"/>
+            </w:tabs>
+            <w:rPr>
+              <w:rFonts w:asciiTheme="minorHAnsi" w:eastAsiaTheme="minorEastAsia" w:hAnsiTheme="minorHAnsi"/>
+              <w:noProof/>
+              <w:lang w:eastAsia="da-DK"/>
+            </w:rPr>
+          </w:pPr>
+          <w:hyperlink w:anchor="_Toc343489254" w:history="1">
+            <w:r>
+              <w:rPr>
+                <w:rStyle w:val="Hyperlink"/>
+                <w:noProof/>
+                <w:lang w:val="en-US"/>
+              </w:rPr>
+              <w:t>Sprint planning meetings and daily scrums</w:t>
+            </w:r>
+            <w:r>
+              <w:rPr>
+                <w:noProof/>
+                <w:webHidden/>
+              </w:rPr>
+              <w:tab/>
+            </w:r>
+            <w:r>
+              <w:rPr>
+                <w:noProof/>
+                <w:webHidden/>
+              </w:rPr>
+              <w:fldChar w:fldCharType="begin"/>
+            </w:r>
+            <w:r>
+              <w:rPr>
+                <w:noProof/>
+                <w:webHidden/>
+              </w:rPr>
+              <w:instrText xml:space="preserve"> PAGEREF _Toc343489254 \h </w:instrText>
+            </w:r>
+            <w:r>
+              <w:rPr>
+                <w:noProof/>
+                <w:webHidden/>
+              </w:rPr>
+            </w:r>
+            <w:r>
+              <w:rPr>
+                <w:noProof/>
+                <w:webHidden/>
+              </w:rPr>
+              <w:fldChar w:fldCharType="separate"/>
+            </w:r>
+            <w:r>
+              <w:rPr>
+                <w:noProof/>
+                <w:webHidden/>
+              </w:rPr>
+              <w:t>13</w:t>
             </w:r>
             <w:r>
               <w:rPr>
@@ -2535,14 +3394,14 @@
               <w:lang w:eastAsia="da-DK"/>
             </w:rPr>
           </w:pPr>
-          <w:hyperlink w:anchor="_Toc343485273" w:history="1">
+          <w:hyperlink w:anchor="_Toc343489255" w:history="1">
             <w:r>
               <w:rPr>
                 <w:rStyle w:val="Hyperlink"/>
                 <w:noProof/>
                 <w:lang w:val="en-US"/>
               </w:rPr>
-              <w:t>Testing, strategy and results</w:t>
+              <w:t>INSERT PICTURE OF SCRUMBOARD AND US TROLO HIIHIHIHIHIHIH</w:t>
             </w:r>
             <w:r>
               <w:rPr>
@@ -2563,7 +3422,7 @@
                 <w:noProof/>
                 <w:webHidden/>
               </w:rPr>
-              <w:instrText xml:space="preserve"> PAGEREF _Toc343485273 \h </w:instrText>
+              <w:instrText xml:space="preserve"> PAGEREF _Toc343489255 \h </w:instrText>
             </w:r>
             <w:r>
               <w:rPr>
@@ -2583,7 +3442,220 @@
                 <w:noProof/>
                 <w:webHidden/>
               </w:rPr>
-              <w:t>8</w:t>
+              <w:t>13</w:t>
+            </w:r>
+            <w:r>
+              <w:rPr>
+                <w:noProof/>
+                <w:webHidden/>
+              </w:rPr>
+              <w:fldChar w:fldCharType="end"/>
+            </w:r>
+          </w:hyperlink>
+        </w:p>
+        <w:p>
+          <w:pPr>
+            <w:pStyle w:val="Indholdsfortegnelse3"/>
+            <w:tabs>
+              <w:tab w:val="right" w:leader="dot" w:pos="8154"/>
+            </w:tabs>
+            <w:rPr>
+              <w:rFonts w:asciiTheme="minorHAnsi" w:eastAsiaTheme="minorEastAsia" w:hAnsiTheme="minorHAnsi"/>
+              <w:noProof/>
+              <w:lang w:eastAsia="da-DK"/>
+            </w:rPr>
+          </w:pPr>
+          <w:hyperlink w:anchor="_Toc343489256" w:history="1">
+            <w:r>
+              <w:rPr>
+                <w:rStyle w:val="Hyperlink"/>
+                <w:noProof/>
+                <w:lang w:val="en-US"/>
+              </w:rPr>
+              <w:t>Definition of Done</w:t>
+            </w:r>
+            <w:r>
+              <w:rPr>
+                <w:noProof/>
+                <w:webHidden/>
+              </w:rPr>
+              <w:tab/>
+            </w:r>
+            <w:r>
+              <w:rPr>
+                <w:noProof/>
+                <w:webHidden/>
+              </w:rPr>
+              <w:fldChar w:fldCharType="begin"/>
+            </w:r>
+            <w:r>
+              <w:rPr>
+                <w:noProof/>
+                <w:webHidden/>
+              </w:rPr>
+              <w:instrText xml:space="preserve"> PAGEREF _Toc343489256 \h </w:instrText>
+            </w:r>
+            <w:r>
+              <w:rPr>
+                <w:noProof/>
+                <w:webHidden/>
+              </w:rPr>
+            </w:r>
+            <w:r>
+              <w:rPr>
+                <w:noProof/>
+                <w:webHidden/>
+              </w:rPr>
+              <w:fldChar w:fldCharType="separate"/>
+            </w:r>
+            <w:r>
+              <w:rPr>
+                <w:noProof/>
+                <w:webHidden/>
+              </w:rPr>
+              <w:t>14</w:t>
+            </w:r>
+            <w:r>
+              <w:rPr>
+                <w:noProof/>
+                <w:webHidden/>
+              </w:rPr>
+              <w:fldChar w:fldCharType="end"/>
+            </w:r>
+          </w:hyperlink>
+        </w:p>
+        <w:p>
+          <w:pPr>
+            <w:pStyle w:val="Indholdsfortegnelse3"/>
+            <w:tabs>
+              <w:tab w:val="right" w:leader="dot" w:pos="8154"/>
+            </w:tabs>
+            <w:rPr>
+              <w:rFonts w:asciiTheme="minorHAnsi" w:eastAsiaTheme="minorEastAsia" w:hAnsiTheme="minorHAnsi"/>
+              <w:noProof/>
+              <w:lang w:eastAsia="da-DK"/>
+            </w:rPr>
+          </w:pPr>
+          <w:hyperlink w:anchor="_Toc343489257" w:history="1">
+            <w:r>
+              <w:rPr>
+                <w:rStyle w:val="Hyperlink"/>
+                <w:noProof/>
+                <w:lang w:val="en-US"/>
+              </w:rPr>
+              <w:t>Sprint retrospectives and reviews</w:t>
+            </w:r>
+            <w:r>
+              <w:rPr>
+                <w:noProof/>
+                <w:webHidden/>
+              </w:rPr>
+              <w:tab/>
+            </w:r>
+            <w:r>
+              <w:rPr>
+                <w:noProof/>
+                <w:webHidden/>
+              </w:rPr>
+              <w:fldChar w:fldCharType="begin"/>
+            </w:r>
+            <w:r>
+              <w:rPr>
+                <w:noProof/>
+                <w:webHidden/>
+              </w:rPr>
+              <w:instrText xml:space="preserve"> PAGEREF _Toc343489257 \h </w:instrText>
+            </w:r>
+            <w:r>
+              <w:rPr>
+                <w:noProof/>
+                <w:webHidden/>
+              </w:rPr>
+            </w:r>
+            <w:r>
+              <w:rPr>
+                <w:noProof/>
+                <w:webHidden/>
+              </w:rPr>
+              <w:fldChar w:fldCharType="separate"/>
+            </w:r>
+            <w:r>
+              <w:rPr>
+                <w:noProof/>
+                <w:webHidden/>
+              </w:rPr>
+              <w:t>14</w:t>
+            </w:r>
+            <w:r>
+              <w:rPr>
+                <w:noProof/>
+                <w:webHidden/>
+              </w:rPr>
+              <w:fldChar w:fldCharType="end"/>
+            </w:r>
+          </w:hyperlink>
+        </w:p>
+        <w:p>
+          <w:pPr>
+            <w:pStyle w:val="Indholdsfortegnelse3"/>
+            <w:tabs>
+              <w:tab w:val="right" w:leader="dot" w:pos="8154"/>
+            </w:tabs>
+            <w:rPr>
+              <w:rFonts w:asciiTheme="minorHAnsi" w:eastAsiaTheme="minorEastAsia" w:hAnsiTheme="minorHAnsi"/>
+              <w:noProof/>
+              <w:lang w:eastAsia="da-DK"/>
+            </w:rPr>
+          </w:pPr>
+          <w:hyperlink w:anchor="_Toc343489258" w:history="1">
+            <w:r>
+              <w:rPr>
+                <w:rStyle w:val="Hyperlink"/>
+                <w:noProof/>
+                <w:lang w:val="en-US"/>
+              </w:rPr>
+              <w:t>Scrum Review</w:t>
+            </w:r>
+            <w:r>
+              <w:rPr>
+                <w:noProof/>
+                <w:webHidden/>
+              </w:rPr>
+              <w:tab/>
+            </w:r>
+            <w:r>
+              <w:rPr>
+                <w:noProof/>
+                <w:webHidden/>
+              </w:rPr>
+              <w:fldChar w:fldCharType="begin"/>
+            </w:r>
+            <w:r>
+              <w:rPr>
+                <w:noProof/>
+                <w:webHidden/>
+              </w:rPr>
+              <w:instrText xml:space="preserve"> PAGEREF _Toc343489258 \h </w:instrText>
+            </w:r>
+            <w:r>
+              <w:rPr>
+                <w:noProof/>
+                <w:webHidden/>
+              </w:rPr>
+            </w:r>
+            <w:r>
+              <w:rPr>
+                <w:noProof/>
+                <w:webHidden/>
+              </w:rPr>
+              <w:fldChar w:fldCharType="separate"/>
+            </w:r>
+            <w:r>
+              <w:rPr>
+                <w:noProof/>
+                <w:webHidden/>
+              </w:rPr>
+              <w:t>14</w:t>
             </w:r>
             <w:r>
               <w:rPr>
@@ -2606,13 +3678,155 @@
               <w:lang w:eastAsia="da-DK"/>
             </w:rPr>
           </w:pPr>
-          <w:hyperlink w:anchor="_Toc343485274" w:history="1">
+          <w:hyperlink w:anchor="_Toc343489259" w:history="1">
             <w:r>
               <w:rPr>
                 <w:rStyle w:val="Hyperlink"/>
                 <w:noProof/>
                 <w:lang w:val="en-US"/>
               </w:rPr>
+              <w:t>Testing</w:t>
+            </w:r>
+            <w:r>
+              <w:rPr>
+                <w:noProof/>
+                <w:webHidden/>
+              </w:rPr>
+              <w:tab/>
+            </w:r>
+            <w:r>
+              <w:rPr>
+                <w:noProof/>
+                <w:webHidden/>
+              </w:rPr>
+              <w:fldChar w:fldCharType="begin"/>
+            </w:r>
+            <w:r>
+              <w:rPr>
+                <w:noProof/>
+                <w:webHidden/>
+              </w:rPr>
+              <w:instrText xml:space="preserve"> PAGEREF _Toc343489259 \h </w:instrText>
+            </w:r>
+            <w:r>
+              <w:rPr>
+                <w:noProof/>
+                <w:webHidden/>
+              </w:rPr>
+            </w:r>
+            <w:r>
+              <w:rPr>
+                <w:noProof/>
+                <w:webHidden/>
+              </w:rPr>
+              <w:fldChar w:fldCharType="separate"/>
+            </w:r>
+            <w:r>
+              <w:rPr>
+                <w:noProof/>
+                <w:webHidden/>
+              </w:rPr>
+              <w:t>15</w:t>
+            </w:r>
+            <w:r>
+              <w:rPr>
+                <w:noProof/>
+                <w:webHidden/>
+              </w:rPr>
+              <w:fldChar w:fldCharType="end"/>
+            </w:r>
+          </w:hyperlink>
+        </w:p>
+        <w:p>
+          <w:pPr>
+            <w:pStyle w:val="Indholdsfortegnelse2"/>
+            <w:tabs>
+              <w:tab w:val="right" w:leader="dot" w:pos="8154"/>
+            </w:tabs>
+            <w:rPr>
+              <w:rFonts w:asciiTheme="minorHAnsi" w:eastAsiaTheme="minorEastAsia" w:hAnsiTheme="minorHAnsi"/>
+              <w:noProof/>
+              <w:lang w:eastAsia="da-DK"/>
+            </w:rPr>
+          </w:pPr>
+          <w:hyperlink w:anchor="_Toc343489260" w:history="1">
+            <w:r>
+              <w:rPr>
+                <w:rStyle w:val="Hyperlink"/>
+                <w:noProof/>
+                <w:lang w:val="en-US"/>
+              </w:rPr>
+              <w:t>Unit testing</w:t>
+            </w:r>
+            <w:r>
+              <w:rPr>
+                <w:noProof/>
+                <w:webHidden/>
+              </w:rPr>
+              <w:tab/>
+            </w:r>
+            <w:r>
+              <w:rPr>
+                <w:noProof/>
+                <w:webHidden/>
+              </w:rPr>
+              <w:fldChar w:fldCharType="begin"/>
+            </w:r>
+            <w:r>
+              <w:rPr>
+                <w:noProof/>
+                <w:webHidden/>
+              </w:rPr>
+              <w:instrText xml:space="preserve"> PAGEREF _Toc343489260 \h </w:instrText>
+            </w:r>
+            <w:r>
+              <w:rPr>
+                <w:noProof/>
+                <w:webHidden/>
+              </w:rPr>
+            </w:r>
+            <w:r>
+              <w:rPr>
+                <w:noProof/>
+                <w:webHidden/>
+              </w:rPr>
+              <w:fldChar w:fldCharType="separate"/>
+            </w:r>
+            <w:r>
+              <w:rPr>
+                <w:noProof/>
+                <w:webHidden/>
+              </w:rPr>
+              <w:t>15</w:t>
+            </w:r>
+            <w:r>
+              <w:rPr>
+                <w:noProof/>
+                <w:webHidden/>
+              </w:rPr>
+              <w:fldChar w:fldCharType="end"/>
+            </w:r>
+          </w:hyperlink>
+        </w:p>
+        <w:p>
+          <w:pPr>
+            <w:pStyle w:val="Indholdsfortegnelse1"/>
+            <w:tabs>
+              <w:tab w:val="right" w:leader="dot" w:pos="8154"/>
+            </w:tabs>
+            <w:rPr>
+              <w:rFonts w:asciiTheme="minorHAnsi" w:eastAsiaTheme="minorEastAsia" w:hAnsiTheme="minorHAnsi"/>
+              <w:noProof/>
+              <w:lang w:eastAsia="da-DK"/>
+            </w:rPr>
+          </w:pPr>
+          <w:hyperlink w:anchor="_Toc343489261" w:history="1">
+            <w:r>
+              <w:rPr>
+                <w:rStyle w:val="Hyperlink"/>
+                <w:noProof/>
+                <w:lang w:val="en-US"/>
+              </w:rPr>
               <w:t>HUSKELISTE:</w:t>
             </w:r>
             <w:r>
@@ -2634,7 +3848,7 @@
                 <w:noProof/>
                 <w:webHidden/>
               </w:rPr>
-              <w:instrText xml:space="preserve"> PAGEREF _Toc343485274 \h </w:instrText>
+              <w:instrText xml:space="preserve"> PAGEREF _Toc343489261 \h </w:instrText>
             </w:r>
             <w:r>
               <w:rPr>
@@ -2654,7 +3868,7 @@
                 <w:noProof/>
                 <w:webHidden/>
               </w:rPr>
-              <w:t>10</w:t>
+              <w:t>17</w:t>
             </w:r>
             <w:r>
               <w:rPr>
@@ -2677,6 +3891,7 @@
               <w:bCs/>
               <w:lang w:val="en-US"/>
             </w:rPr>
+            <w:lastRenderedPageBreak/>
             <w:fldChar w:fldCharType="end"/>
           </w:r>
         </w:p>
@@ -2716,7 +3931,7 @@
           <w:lang w:val="en-US"/>
         </w:rPr>
       </w:pPr>
-      <w:bookmarkStart w:id="1" w:name="_Toc343485240"/>
+      <w:bookmarkStart w:id="2" w:name="_Toc343489210"/>
       <w:r>
         <w:rPr>
           <w:lang w:val="en-US"/>
@@ -2724,7 +3939,7 @@
         <w:lastRenderedPageBreak/>
         <w:t>Software Analysis</w:t>
       </w:r>
-      <w:bookmarkEnd w:id="1"/>
+      <w:bookmarkEnd w:id="2"/>
     </w:p>
     <w:p>
       <w:pPr>
@@ -2733,14 +3948,14 @@
           <w:lang w:val="en-US"/>
         </w:rPr>
       </w:pPr>
-      <w:bookmarkStart w:id="2" w:name="_Toc343485241"/>
+      <w:bookmarkStart w:id="3" w:name="_Toc343489211"/>
       <w:r>
         <w:rPr>
           <w:lang w:val="en-US"/>
         </w:rPr>
         <w:t>Use cases</w:t>
       </w:r>
-      <w:bookmarkEnd w:id="2"/>
+      <w:bookmarkEnd w:id="3"/>
     </w:p>
     <w:p>
       <w:pPr>
@@ -2801,14 +4016,14 @@
           <w:lang w:val="en-US"/>
         </w:rPr>
       </w:pPr>
-      <w:bookmarkStart w:id="3" w:name="_Toc343485242"/>
+      <w:bookmarkStart w:id="4" w:name="_Toc343489212"/>
       <w:r>
         <w:rPr>
           <w:lang w:val="en-US"/>
         </w:rPr>
         <w:t>1: Create new document</w:t>
       </w:r>
-      <w:bookmarkEnd w:id="3"/>
+      <w:bookmarkEnd w:id="4"/>
     </w:p>
     <w:p>
       <w:pPr>
@@ -2830,14 +4045,14 @@
           <w:lang w:val="en-US"/>
         </w:rPr>
       </w:pPr>
-      <w:bookmarkStart w:id="4" w:name="_Toc343485243"/>
+      <w:bookmarkStart w:id="5" w:name="_Toc343489213"/>
       <w:r>
         <w:rPr>
           <w:lang w:val="en-US"/>
         </w:rPr>
         <w:t>2: Change the name of a document</w:t>
       </w:r>
-      <w:bookmarkEnd w:id="4"/>
+      <w:bookmarkEnd w:id="5"/>
     </w:p>
     <w:p>
       <w:pPr>
@@ -2861,14 +4076,14 @@
           <w:lang w:val="en-US"/>
         </w:rPr>
       </w:pPr>
-      <w:bookmarkStart w:id="5" w:name="_Toc343485244"/>
+      <w:bookmarkStart w:id="6" w:name="_Toc343489214"/>
       <w:r>
         <w:rPr>
           <w:lang w:val="en-US"/>
         </w:rPr>
         <w:t>3: Delete a document</w:t>
       </w:r>
-      <w:bookmarkEnd w:id="5"/>
+      <w:bookmarkEnd w:id="6"/>
     </w:p>
     <w:p>
       <w:pPr>
@@ -2890,14 +4105,14 @@
           <w:lang w:val="en-US"/>
         </w:rPr>
       </w:pPr>
-      <w:bookmarkStart w:id="6" w:name="_Toc343485245"/>
+      <w:bookmarkStart w:id="7" w:name="_Toc343489215"/>
       <w:r>
         <w:rPr>
           <w:lang w:val="en-US"/>
         </w:rPr>
         <w:t>4: Open a document</w:t>
       </w:r>
-      <w:bookmarkEnd w:id="6"/>
+      <w:bookmarkEnd w:id="7"/>
     </w:p>
     <w:p>
       <w:pPr>
@@ -2919,14 +4134,14 @@
           <w:lang w:val="en-US"/>
         </w:rPr>
       </w:pPr>
-      <w:bookmarkStart w:id="7" w:name="_Toc343485246"/>
+      <w:bookmarkStart w:id="8" w:name="_Toc343489216"/>
       <w:r>
         <w:rPr>
           <w:lang w:val="en-US"/>
         </w:rPr>
         <w:t>5: Save a document</w:t>
       </w:r>
-      <w:bookmarkEnd w:id="7"/>
+      <w:bookmarkEnd w:id="8"/>
       <w:r>
         <w:rPr>
           <w:lang w:val="en-US"/>
@@ -2954,14 +4169,14 @@
           <w:lang w:val="en-US"/>
         </w:rPr>
       </w:pPr>
-      <w:bookmarkStart w:id="8" w:name="_Toc343485247"/>
+      <w:bookmarkStart w:id="9" w:name="_Toc343489217"/>
       <w:r>
         <w:rPr>
           <w:lang w:val="en-US"/>
         </w:rPr>
         <w:t>6: Create a project</w:t>
       </w:r>
-      <w:bookmarkEnd w:id="8"/>
+      <w:bookmarkEnd w:id="9"/>
     </w:p>
     <w:p>
       <w:pPr>
@@ -2983,14 +4198,14 @@
           <w:lang w:val="en-US"/>
         </w:rPr>
       </w:pPr>
-      <w:bookmarkStart w:id="9" w:name="_Toc343485248"/>
+      <w:bookmarkStart w:id="10" w:name="_Toc343489218"/>
       <w:r>
         <w:rPr>
           <w:lang w:val="en-US"/>
         </w:rPr>
         <w:t>7: Choose a project to work in</w:t>
       </w:r>
-      <w:bookmarkEnd w:id="9"/>
+      <w:bookmarkEnd w:id="10"/>
     </w:p>
     <w:p>
       <w:pPr>
@@ -3012,7 +4227,7 @@
           <w:lang w:val="en-US"/>
         </w:rPr>
       </w:pPr>
-      <w:bookmarkStart w:id="10" w:name="_Toc343485249"/>
+      <w:bookmarkStart w:id="11" w:name="_Toc343489219"/>
       <w:r>
         <w:rPr>
           <w:lang w:val="en-US"/>
@@ -3020,7 +4235,7 @@
         <w:lastRenderedPageBreak/>
         <w:t>8: Share a project with another user</w:t>
       </w:r>
-      <w:bookmarkEnd w:id="10"/>
+      <w:bookmarkEnd w:id="11"/>
     </w:p>
     <w:p>
       <w:pPr>
@@ -3042,14 +4257,14 @@
           <w:lang w:val="en-US"/>
         </w:rPr>
       </w:pPr>
-      <w:bookmarkStart w:id="11" w:name="_Toc343485250"/>
+      <w:bookmarkStart w:id="12" w:name="_Toc343489220"/>
       <w:r>
         <w:rPr>
           <w:lang w:val="en-US"/>
         </w:rPr>
         <w:t>9: Insert picture to a document</w:t>
       </w:r>
-      <w:bookmarkEnd w:id="11"/>
+      <w:bookmarkEnd w:id="12"/>
     </w:p>
     <w:p>
       <w:pPr>
@@ -3071,14 +4286,14 @@
           <w:lang w:val="en-US"/>
         </w:rPr>
       </w:pPr>
-      <w:bookmarkStart w:id="12" w:name="_Toc343485251"/>
+      <w:bookmarkStart w:id="13" w:name="_Toc343489221"/>
       <w:r>
         <w:rPr>
           <w:lang w:val="en-US"/>
         </w:rPr>
         <w:t>10: View a picture attached to a document</w:t>
       </w:r>
-      <w:bookmarkEnd w:id="12"/>
+      <w:bookmarkEnd w:id="13"/>
     </w:p>
     <w:p>
       <w:pPr>
@@ -3100,14 +4315,14 @@
           <w:lang w:val="en-US"/>
         </w:rPr>
       </w:pPr>
-      <w:bookmarkStart w:id="13" w:name="_Toc343485252"/>
+      <w:bookmarkStart w:id="14" w:name="_Toc343489222"/>
       <w:r>
         <w:rPr>
           <w:lang w:val="en-US"/>
         </w:rPr>
         <w:t>11: Remove picture attached to a document</w:t>
       </w:r>
-      <w:bookmarkEnd w:id="13"/>
+      <w:bookmarkEnd w:id="14"/>
     </w:p>
     <w:p>
       <w:pPr>
@@ -3129,14 +4344,14 @@
           <w:lang w:val="en-US"/>
         </w:rPr>
       </w:pPr>
-      <w:bookmarkStart w:id="14" w:name="_Toc343485253"/>
+      <w:bookmarkStart w:id="15" w:name="_Toc343489223"/>
       <w:r>
         <w:rPr>
           <w:lang w:val="en-US"/>
         </w:rPr>
         <w:t>12: Rename folder</w:t>
       </w:r>
-      <w:bookmarkEnd w:id="14"/>
+      <w:bookmarkEnd w:id="15"/>
     </w:p>
     <w:p>
       <w:pPr>
@@ -3158,14 +4373,14 @@
           <w:lang w:val="en-US"/>
         </w:rPr>
       </w:pPr>
-      <w:bookmarkStart w:id="15" w:name="_Toc343485254"/>
+      <w:bookmarkStart w:id="16" w:name="_Toc343489224"/>
       <w:r>
         <w:rPr>
           <w:lang w:val="en-US"/>
         </w:rPr>
         <w:t>13: Move object in explorer</w:t>
       </w:r>
-      <w:bookmarkEnd w:id="15"/>
+      <w:bookmarkEnd w:id="16"/>
     </w:p>
     <w:p>
       <w:pPr>
@@ -3187,14 +4402,14 @@
           <w:lang w:val="en-US"/>
         </w:rPr>
       </w:pPr>
-      <w:bookmarkStart w:id="16" w:name="_Toc343485255"/>
+      <w:bookmarkStart w:id="17" w:name="_Toc343489225"/>
       <w:r>
         <w:rPr>
           <w:lang w:val="en-US"/>
         </w:rPr>
         <w:t>14: Synchronize local project with server</w:t>
       </w:r>
-      <w:bookmarkEnd w:id="16"/>
+      <w:bookmarkEnd w:id="17"/>
     </w:p>
     <w:p>
       <w:pPr>
@@ -3230,14 +4445,14 @@
           <w:lang w:val="en-US"/>
         </w:rPr>
       </w:pPr>
-      <w:bookmarkStart w:id="17" w:name="_Toc343485256"/>
+      <w:bookmarkStart w:id="18" w:name="_Toc343489226"/>
       <w:r>
         <w:rPr>
           <w:lang w:val="en-US"/>
         </w:rPr>
         <w:t>15: Add project from server to offline client.</w:t>
       </w:r>
-      <w:bookmarkEnd w:id="17"/>
+      <w:bookmarkEnd w:id="18"/>
     </w:p>
     <w:p>
       <w:pPr>
@@ -3259,14 +4474,14 @@
           <w:lang w:val="en-US"/>
         </w:rPr>
       </w:pPr>
-      <w:bookmarkStart w:id="18" w:name="_Toc343485257"/>
+      <w:bookmarkStart w:id="19" w:name="_Toc343489227"/>
       <w:r>
         <w:rPr>
           <w:lang w:val="en-US"/>
         </w:rPr>
         <w:t>Domain model</w:t>
       </w:r>
-      <w:bookmarkEnd w:id="18"/>
+      <w:bookmarkEnd w:id="19"/>
     </w:p>
     <w:p>
       <w:pPr>
@@ -3321,7 +4536,7 @@
           <w:lang w:val="en-US"/>
         </w:rPr>
       </w:pPr>
-      <w:bookmarkStart w:id="19" w:name="_Toc343485258"/>
+      <w:bookmarkStart w:id="20" w:name="_Toc343489228"/>
       <w:r>
         <w:rPr>
           <w:lang w:val="en-US"/>
@@ -3334,7 +4549,7 @@
         </w:rPr>
         <w:t>iagrams</w:t>
       </w:r>
-      <w:bookmarkEnd w:id="19"/>
+      <w:bookmarkEnd w:id="20"/>
     </w:p>
     <w:p>
       <w:pPr>
@@ -3395,7 +4610,7 @@
           <w:lang w:val="en-US"/>
         </w:rPr>
       </w:pPr>
-      <w:bookmarkStart w:id="20" w:name="_Toc343485259"/>
+      <w:bookmarkStart w:id="21" w:name="_Toc343489229"/>
       <w:proofErr w:type="spellStart"/>
       <w:r>
         <w:rPr>
@@ -3410,7 +4625,7 @@
         </w:rPr>
         <w:t>-Storage Diagram</w:t>
       </w:r>
-      <w:bookmarkEnd w:id="20"/>
+      <w:bookmarkEnd w:id="21"/>
     </w:p>
     <w:p>
       <w:pPr>
@@ -3446,7 +4661,7 @@
           <w:lang w:val="en-US"/>
         </w:rPr>
       </w:pPr>
-      <w:bookmarkStart w:id="21" w:name="_Toc343485260"/>
+      <w:bookmarkStart w:id="22" w:name="_Toc343489230"/>
       <w:proofErr w:type="spellStart"/>
       <w:r>
         <w:rPr>
@@ -3461,7 +4676,7 @@
         </w:rPr>
         <w:t>-Server Diagram</w:t>
       </w:r>
-      <w:bookmarkEnd w:id="21"/>
+      <w:bookmarkEnd w:id="22"/>
     </w:p>
     <w:p>
       <w:pPr>
@@ -3564,7 +4779,7 @@
           <w:lang w:val="en-US"/>
         </w:rPr>
       </w:pPr>
-      <w:bookmarkStart w:id="22" w:name="_Toc343485261"/>
+      <w:bookmarkStart w:id="23" w:name="_Toc343489231"/>
       <w:proofErr w:type="spellStart"/>
       <w:r>
         <w:rPr>
@@ -3579,7 +4794,7 @@
         </w:rPr>
         <w:t>-Server Diagram</w:t>
       </w:r>
-      <w:bookmarkEnd w:id="22"/>
+      <w:bookmarkEnd w:id="23"/>
     </w:p>
     <w:p>
       <w:pPr>
@@ -3641,7 +4856,7 @@
           <w:lang w:val="en-US"/>
         </w:rPr>
       </w:pPr>
-      <w:bookmarkStart w:id="23" w:name="_Toc343485262"/>
+      <w:bookmarkStart w:id="24" w:name="_Toc343489232"/>
       <w:r>
         <w:rPr>
           <w:lang w:val="en-US"/>
@@ -3654,7 +4869,7 @@
         </w:rPr>
         <w:t>URPS+</w:t>
       </w:r>
-      <w:bookmarkEnd w:id="23"/>
+      <w:bookmarkEnd w:id="24"/>
     </w:p>
     <w:p>
       <w:pPr>
@@ -3663,12 +4878,14 @@
           <w:lang w:val="en-US"/>
         </w:rPr>
       </w:pPr>
+      <w:bookmarkStart w:id="25" w:name="_Toc343489233"/>
       <w:r>
         <w:rPr>
           <w:lang w:val="en-US"/>
         </w:rPr>
         <w:t>Functional</w:t>
       </w:r>
+      <w:bookmarkEnd w:id="25"/>
     </w:p>
     <w:p>
       <w:pPr>
@@ -3805,12 +5022,14 @@
           <w:lang w:val="en-US"/>
         </w:rPr>
       </w:pPr>
+      <w:bookmarkStart w:id="26" w:name="_Toc343489234"/>
       <w:r>
         <w:rPr>
           <w:lang w:val="en-US"/>
         </w:rPr>
         <w:t>Usability</w:t>
       </w:r>
+      <w:bookmarkEnd w:id="26"/>
     </w:p>
     <w:p>
       <w:pPr>
@@ -3861,12 +5080,14 @@
           <w:lang w:val="en-US"/>
         </w:rPr>
       </w:pPr>
+      <w:bookmarkStart w:id="27" w:name="_Toc343489235"/>
       <w:r>
         <w:rPr>
           <w:lang w:val="en-US"/>
         </w:rPr>
         <w:t>Reliability</w:t>
       </w:r>
+      <w:bookmarkEnd w:id="27"/>
     </w:p>
     <w:p>
       <w:pPr>
@@ -3888,12 +5109,14 @@
           <w:lang w:val="en-US"/>
         </w:rPr>
       </w:pPr>
+      <w:bookmarkStart w:id="28" w:name="_Toc343489236"/>
       <w:r>
         <w:rPr>
           <w:lang w:val="en-US"/>
         </w:rPr>
         <w:t>Performance</w:t>
       </w:r>
+      <w:bookmarkEnd w:id="28"/>
     </w:p>
     <w:p>
       <w:pPr>
@@ -3915,12 +5138,14 @@
           <w:lang w:val="en-US"/>
         </w:rPr>
       </w:pPr>
+      <w:bookmarkStart w:id="29" w:name="_Toc343489237"/>
       <w:r>
         <w:rPr>
           <w:lang w:val="en-US"/>
         </w:rPr>
         <w:t>Supportability</w:t>
       </w:r>
+      <w:bookmarkEnd w:id="29"/>
     </w:p>
     <w:p>
       <w:pPr>
@@ -3939,6 +5164,7 @@
       <w:pPr>
         <w:pStyle w:val="Overskrift1"/>
       </w:pPr>
+      <w:bookmarkStart w:id="30" w:name="_Toc343489238"/>
       <w:proofErr w:type="gramStart"/>
       <w:r>
         <w:t>//</w:t>
@@ -3947,6 +5173,7 @@
       <w:r>
         <w:t>VI HAR INTET TIL NEDESTÅENDE</w:t>
       </w:r>
+      <w:bookmarkEnd w:id="30"/>
     </w:p>
     <w:p>
       <w:pPr>
@@ -4034,6 +5261,7 @@
           <w:lang w:val="en-US"/>
         </w:rPr>
       </w:pPr>
+      <w:bookmarkStart w:id="31" w:name="_Toc343489239"/>
       <w:r>
         <w:rPr>
           <w:lang w:val="en-US"/>
@@ -4041,16 +5269,21 @@
         <w:lastRenderedPageBreak/>
         <w:t>//</w:t>
       </w:r>
-    </w:p>
-    <w:p/>
-    <w:p>
-      <w:pPr>
-        <w:rPr>
-          <w:lang w:val="en-US"/>
-        </w:rPr>
-      </w:pPr>
-      <w:bookmarkStart w:id="24" w:name="_GoBack"/>
-      <w:bookmarkEnd w:id="24"/>
+      <w:bookmarkEnd w:id="31"/>
+    </w:p>
+    <w:p>
+      <w:pPr>
+        <w:rPr>
+          <w:lang w:val="en-US"/>
+        </w:rPr>
+      </w:pPr>
+    </w:p>
+    <w:p>
+      <w:pPr>
+        <w:rPr>
+          <w:lang w:val="en-US"/>
+        </w:rPr>
+      </w:pPr>
     </w:p>
     <w:p>
       <w:pPr>
@@ -4066,14 +5299,14 @@
           <w:lang w:val="en-US"/>
         </w:rPr>
       </w:pPr>
-      <w:bookmarkStart w:id="25" w:name="_Toc343485263"/>
+      <w:bookmarkStart w:id="32" w:name="_Toc343489240"/>
       <w:r>
         <w:rPr>
           <w:lang w:val="en-US"/>
         </w:rPr>
         <w:t>Software Design</w:t>
       </w:r>
-      <w:bookmarkEnd w:id="25"/>
+      <w:bookmarkEnd w:id="32"/>
     </w:p>
     <w:p>
       <w:pPr>
@@ -4082,14 +5315,14 @@
           <w:lang w:val="en-US"/>
         </w:rPr>
       </w:pPr>
-      <w:bookmarkStart w:id="26" w:name="_Toc343485264"/>
+      <w:bookmarkStart w:id="33" w:name="_Toc343489241"/>
       <w:r>
         <w:rPr>
           <w:lang w:val="en-US"/>
         </w:rPr>
         <w:t>Class diagram</w:t>
       </w:r>
-      <w:bookmarkEnd w:id="26"/>
+      <w:bookmarkEnd w:id="33"/>
     </w:p>
     <w:p>
       <w:pPr>
@@ -4185,14 +5418,33 @@
           <w:lang w:val="en-US"/>
         </w:rPr>
       </w:pPr>
-      <w:bookmarkStart w:id="27" w:name="_Toc343485265"/>
+      <w:bookmarkStart w:id="34" w:name="_Toc343489242"/>
       <w:r>
         <w:rPr>
           <w:lang w:val="en-US"/>
         </w:rPr>
         <w:t>Interaction diagrams</w:t>
       </w:r>
-      <w:bookmarkEnd w:id="27"/>
+      <w:bookmarkEnd w:id="34"/>
+    </w:p>
+    <w:p>
+      <w:pPr>
+        <w:rPr>
+          <w:lang w:val="en-US"/>
+        </w:rPr>
+      </w:pPr>
+      <w:r>
+        <w:rPr>
+          <w:lang w:val="en-US"/>
+        </w:rPr>
+        <w:t>We have chosen to not create any a</w:t>
+      </w:r>
+      <w:r>
+        <w:rPr>
+          <w:lang w:val="en-US"/>
+        </w:rPr>
+        <w:t>dditional diagrams to map interactions in our program, as we felt our SSD’s covered the interaction of core parts of program in enough detail to not warrant other diagrams.</w:t>
+      </w:r>
     </w:p>
     <w:p>
       <w:pPr>
@@ -4201,14 +5453,14 @@
           <w:lang w:val="en-US"/>
         </w:rPr>
       </w:pPr>
-      <w:bookmarkStart w:id="28" w:name="_Toc343485266"/>
+      <w:bookmarkStart w:id="35" w:name="_Toc343489243"/>
       <w:r>
         <w:rPr>
           <w:lang w:val="en-US"/>
         </w:rPr>
         <w:t>Design patterns</w:t>
       </w:r>
-      <w:bookmarkEnd w:id="28"/>
+      <w:bookmarkEnd w:id="35"/>
     </w:p>
     <w:p>
       <w:pPr>
@@ -4243,6 +5495,7 @@
         <w:rPr>
           <w:lang w:val="en-US"/>
         </w:rPr>
+        <w:lastRenderedPageBreak/>
         <w:t>Design patterns.</w:t>
       </w:r>
     </w:p>
@@ -4253,21 +5506,1276 @@
           <w:lang w:val="en-US"/>
         </w:rPr>
       </w:pPr>
-      <w:bookmarkStart w:id="29" w:name="_Toc343485267"/>
-      <w:r>
-        <w:rPr>
-          <w:lang w:val="en-US"/>
+      <w:bookmarkStart w:id="36" w:name="_Toc343489244"/>
+      <w:r>
+        <w:rPr>
+          <w:lang w:val="en-US"/>
+        </w:rPr>
+        <w:t>Software Architecture</w:t>
+      </w:r>
+      <w:r>
+        <w:rPr>
+          <w:lang w:val="en-US"/>
+        </w:rPr>
+        <w:t xml:space="preserve"> Documentation</w:t>
+      </w:r>
+      <w:bookmarkEnd w:id="36"/>
+    </w:p>
+    <w:p>
+      <w:pPr>
+        <w:pStyle w:val="Overskrift2"/>
+        <w:rPr>
+          <w:lang w:val="en-US"/>
+        </w:rPr>
+      </w:pPr>
+      <w:bookmarkStart w:id="37" w:name="_Toc343489245"/>
+      <w:proofErr w:type="spellStart"/>
+      <w:r>
+        <w:rPr>
+          <w:lang w:val="en-US"/>
+        </w:rPr>
+        <w:t>Architechture</w:t>
+      </w:r>
+      <w:proofErr w:type="spellEnd"/>
+      <w:r>
+        <w:rPr>
+          <w:lang w:val="en-US"/>
+        </w:rPr>
+        <w:t xml:space="preserve"> analysis</w:t>
+      </w:r>
+      <w:bookmarkEnd w:id="37"/>
+    </w:p>
+    <w:p>
+      <w:pPr>
+        <w:pStyle w:val="Overskrift2"/>
+        <w:rPr>
+          <w:lang w:val="en-US"/>
+        </w:rPr>
+      </w:pPr>
+      <w:bookmarkStart w:id="38" w:name="_Toc343489246"/>
+      <w:r>
+        <w:rPr>
+          <w:lang w:val="en-US"/>
+        </w:rPr>
+        <w:t>Scenarios</w:t>
+      </w:r>
+      <w:bookmarkEnd w:id="38"/>
+    </w:p>
+    <w:p>
+      <w:pPr>
+        <w:pStyle w:val="Overskrift2"/>
+        <w:rPr>
+          <w:lang w:val="en-US"/>
+        </w:rPr>
+      </w:pPr>
+      <w:bookmarkStart w:id="39" w:name="_Toc343489247"/>
+      <w:r>
+        <w:rPr>
+          <w:lang w:val="en-US"/>
+        </w:rPr>
+        <w:t>Factor tables</w:t>
+      </w:r>
+      <w:bookmarkEnd w:id="39"/>
+    </w:p>
+    <w:p>
+      <w:pPr>
+        <w:pStyle w:val="Overskrift2"/>
+        <w:rPr>
+          <w:lang w:val="en-US"/>
+        </w:rPr>
+      </w:pPr>
+      <w:bookmarkStart w:id="40" w:name="_Toc343489248"/>
+      <w:proofErr w:type="gramStart"/>
+      <w:r>
+        <w:rPr>
+          <w:lang w:val="en-US"/>
+        </w:rPr>
+        <w:t>Logical and deployment views (4+1)?</w:t>
+      </w:r>
+      <w:bookmarkEnd w:id="40"/>
+      <w:proofErr w:type="gramEnd"/>
+    </w:p>
+    <w:p>
+      <w:pPr>
+        <w:pStyle w:val="Overskrift1"/>
+        <w:rPr>
+          <w:lang w:val="en-US"/>
+        </w:rPr>
+      </w:pPr>
+      <w:bookmarkStart w:id="41" w:name="_Toc343489249"/>
+      <w:r>
+        <w:rPr>
+          <w:lang w:val="en-US"/>
+        </w:rPr>
+        <w:t>Development documentation (Scrum)</w:t>
+      </w:r>
+      <w:bookmarkEnd w:id="41"/>
+    </w:p>
+    <w:p>
+      <w:pPr>
+        <w:pStyle w:val="Overskrift2"/>
+        <w:rPr>
+          <w:lang w:val="en-US"/>
+        </w:rPr>
+      </w:pPr>
+      <w:bookmarkStart w:id="42" w:name="_Toc343489250"/>
+      <w:r>
+        <w:rPr>
+          <w:lang w:val="en-US"/>
+        </w:rPr>
+        <w:t>The Scrum Process</w:t>
+      </w:r>
+      <w:bookmarkEnd w:id="42"/>
+    </w:p>
+    <w:p>
+      <w:pPr>
+        <w:rPr>
+          <w:lang w:val="en-US"/>
+        </w:rPr>
+      </w:pPr>
+      <w:r>
+        <w:rPr>
+          <w:lang w:val="en-US"/>
+        </w:rPr>
+        <w:t xml:space="preserve">For our scrum process we used a very great website called </w:t>
+      </w:r>
+      <w:hyperlink r:id="rId9" w:history="1">
+        <w:r>
+          <w:rPr>
+            <w:rStyle w:val="Hyperlink"/>
+            <w:lang w:val="en-US"/>
+          </w:rPr>
+          <w:t>www.scrumdo.com</w:t>
+        </w:r>
+      </w:hyperlink>
+      <w:r>
+        <w:rPr>
+          <w:lang w:val="en-US"/>
+        </w:rPr>
+        <w:t>, in which we started a free trial for the period, it was a great tool to help us manage our scrum segments, it gave a nice overview and we would definitely use a tool like that again.</w:t>
+      </w:r>
+      <w:r>
+        <w:rPr>
+          <w:lang w:val="en-US"/>
+        </w:rPr>
+        <w:br/>
+      </w:r>
+      <w:r>
+        <w:rPr>
+          <w:rStyle w:val="Overskrift3Tegn"/>
+          <w:lang w:val="en-US"/>
+        </w:rPr>
+        <w:t>Scrum roles</w:t>
+      </w:r>
+    </w:p>
+    <w:p>
+      <w:pPr>
+        <w:rPr>
+          <w:rStyle w:val="Overskrift3Tegn"/>
+          <w:lang w:val="en-US"/>
+        </w:rPr>
+      </w:pPr>
+      <w:r>
+        <w:rPr>
+          <w:lang w:val="en-US"/>
+        </w:rPr>
+        <w:t>Since we are 3 people in our group we decided to have one guy being part-time scrum-master, and another guy being part-time product owner and the last guy being a pig. We mainly used these roles when we planned stories for sprints and decided story points and so on.</w:t>
+      </w:r>
+      <w:r>
+        <w:rPr>
+          <w:lang w:val="en-US"/>
+        </w:rPr>
+        <w:br/>
+        <w:t xml:space="preserve">For reference we appointed </w:t>
+      </w:r>
+      <w:proofErr w:type="spellStart"/>
+      <w:r>
+        <w:rPr>
+          <w:lang w:val="en-US"/>
+        </w:rPr>
+        <w:t>Kasra</w:t>
+      </w:r>
+      <w:proofErr w:type="spellEnd"/>
+      <w:r>
+        <w:rPr>
+          <w:lang w:val="en-US"/>
+        </w:rPr>
+        <w:t xml:space="preserve"> to product owner and Christian to Scrum-Master, and we kept these roles throughout the entire project.</w:t>
+      </w:r>
+    </w:p>
+    <w:p>
+      <w:pPr>
+        <w:rPr>
+          <w:rStyle w:val="Overskrift3Tegn"/>
+          <w:rFonts w:asciiTheme="minorHAnsi" w:hAnsiTheme="minorHAnsi"/>
+          <w:b w:val="0"/>
+          <w:bCs w:val="0"/>
+          <w:lang w:val="en-US"/>
+        </w:rPr>
+      </w:pPr>
+      <w:bookmarkStart w:id="43" w:name="_Toc343489251"/>
+      <w:r>
+        <w:rPr>
+          <w:rStyle w:val="Overskrift3Tegn"/>
+          <w:lang w:val="en-US"/>
+        </w:rPr>
+        <w:t>Capacity planning</w:t>
+      </w:r>
+      <w:bookmarkEnd w:id="43"/>
+    </w:p>
+    <w:p>
+      <w:pPr>
+        <w:rPr>
+          <w:lang w:val="en-US"/>
+        </w:rPr>
+      </w:pPr>
+      <w:r>
+        <w:rPr>
+          <w:lang w:val="en-US"/>
+        </w:rPr>
+        <w:t xml:space="preserve">We decided due to our rather late start of the project, due to other hand-ins in the parallel courses, that we would </w:t>
+      </w:r>
+      <w:r>
+        <w:rPr>
+          <w:lang w:val="en-US"/>
+        </w:rPr>
+        <w:t>use a lot of time every single day on the project.</w:t>
+      </w:r>
+    </w:p>
+    <w:tbl>
+      <w:tblPr>
+        <w:tblStyle w:val="Mediumskygge1"/>
+        <w:tblW w:w="0" w:type="auto"/>
+        <w:tblLook w:val="04A0" w:firstRow="1" w:lastRow="0" w:firstColumn="1" w:lastColumn="0" w:noHBand="0" w:noVBand="1"/>
+      </w:tblPr>
+      <w:tblGrid>
+        <w:gridCol w:w="1526"/>
+        <w:gridCol w:w="3260"/>
+        <w:gridCol w:w="3594"/>
+      </w:tblGrid>
+      <w:tr>
+        <w:trPr>
+          <w:cnfStyle w:val="100000000000" w:firstRow="1" w:lastRow="0" w:firstColumn="0" w:lastColumn="0" w:oddVBand="0" w:evenVBand="0" w:oddHBand="0" w:evenHBand="0" w:firstRowFirstColumn="0" w:firstRowLastColumn="0" w:lastRowFirstColumn="0" w:lastRowLastColumn="0"/>
+        </w:trPr>
+        <w:tc>
+          <w:tcPr>
+            <w:cnfStyle w:val="001000000000" w:firstRow="0" w:lastRow="0" w:firstColumn="1" w:lastColumn="0" w:oddVBand="0" w:evenVBand="0" w:oddHBand="0" w:evenHBand="0" w:firstRowFirstColumn="0" w:firstRowLastColumn="0" w:lastRowFirstColumn="0" w:lastRowLastColumn="0"/>
+            <w:tcW w:w="1526" w:type="dxa"/>
+          </w:tcPr>
+          <w:p>
+            <w:pPr>
+              <w:rPr>
+                <w:lang w:val="en-US"/>
+              </w:rPr>
+            </w:pPr>
+          </w:p>
+        </w:tc>
+        <w:tc>
+          <w:tcPr>
+            <w:tcW w:w="3260" w:type="dxa"/>
+          </w:tcPr>
+          <w:p>
+            <w:pPr>
+              <w:cnfStyle w:val="100000000000" w:firstRow="1" w:lastRow="0" w:firstColumn="0" w:lastColumn="0" w:oddVBand="0" w:evenVBand="0" w:oddHBand="0" w:evenHBand="0" w:firstRowFirstColumn="0" w:firstRowLastColumn="0" w:lastRowFirstColumn="0" w:lastRowLastColumn="0"/>
+              <w:rPr>
+                <w:lang w:val="en-US"/>
+              </w:rPr>
+            </w:pPr>
+            <w:r>
+              <w:rPr>
+                <w:lang w:val="en-US"/>
+              </w:rPr>
+              <w:t>Days to work each week</w:t>
+            </w:r>
+          </w:p>
+        </w:tc>
+        <w:tc>
+          <w:tcPr>
+            <w:tcW w:w="3594" w:type="dxa"/>
+          </w:tcPr>
+          <w:p>
+            <w:pPr>
+              <w:cnfStyle w:val="100000000000" w:firstRow="1" w:lastRow="0" w:firstColumn="0" w:lastColumn="0" w:oddVBand="0" w:evenVBand="0" w:oddHBand="0" w:evenHBand="0" w:firstRowFirstColumn="0" w:firstRowLastColumn="0" w:lastRowFirstColumn="0" w:lastRowLastColumn="0"/>
+              <w:rPr>
+                <w:lang w:val="en-US"/>
+              </w:rPr>
+            </w:pPr>
+            <w:r>
+              <w:rPr>
+                <w:lang w:val="en-US"/>
+              </w:rPr>
+              <w:t>Time allotted each workday</w:t>
+            </w:r>
+          </w:p>
+        </w:tc>
+      </w:tr>
+      <w:tr>
+        <w:trPr>
+          <w:cnfStyle w:val="000000100000" w:firstRow="0" w:lastRow="0" w:firstColumn="0" w:lastColumn="0" w:oddVBand="0" w:evenVBand="0" w:oddHBand="1" w:evenHBand="0" w:firstRowFirstColumn="0" w:firstRowLastColumn="0" w:lastRowFirstColumn="0" w:lastRowLastColumn="0"/>
+        </w:trPr>
+        <w:tc>
+          <w:tcPr>
+            <w:cnfStyle w:val="001000000000" w:firstRow="0" w:lastRow="0" w:firstColumn="1" w:lastColumn="0" w:oddVBand="0" w:evenVBand="0" w:oddHBand="0" w:evenHBand="0" w:firstRowFirstColumn="0" w:firstRowLastColumn="0" w:lastRowFirstColumn="0" w:lastRowLastColumn="0"/>
+            <w:tcW w:w="1526" w:type="dxa"/>
+          </w:tcPr>
+          <w:p>
+            <w:pPr>
+              <w:rPr>
+                <w:lang w:val="en-US"/>
+              </w:rPr>
+            </w:pPr>
+            <w:r>
+              <w:rPr>
+                <w:lang w:val="en-US"/>
+              </w:rPr>
+              <w:t>Christian</w:t>
+            </w:r>
+          </w:p>
+        </w:tc>
+        <w:tc>
+          <w:tcPr>
+            <w:tcW w:w="3260" w:type="dxa"/>
+          </w:tcPr>
+          <w:p>
+            <w:pPr>
+              <w:cnfStyle w:val="000000100000" w:firstRow="0" w:lastRow="0" w:firstColumn="0" w:lastColumn="0" w:oddVBand="0" w:evenVBand="0" w:oddHBand="1" w:evenHBand="0" w:firstRowFirstColumn="0" w:firstRowLastColumn="0" w:lastRowFirstColumn="0" w:lastRowLastColumn="0"/>
+              <w:rPr>
+                <w:lang w:val="en-US"/>
+              </w:rPr>
+            </w:pPr>
+            <w:r>
+              <w:rPr>
+                <w:lang w:val="en-US"/>
+              </w:rPr>
+              <w:t>6 days</w:t>
+            </w:r>
+          </w:p>
+        </w:tc>
+        <w:tc>
+          <w:tcPr>
+            <w:tcW w:w="3594" w:type="dxa"/>
+          </w:tcPr>
+          <w:p>
+            <w:pPr>
+              <w:cnfStyle w:val="000000100000" w:firstRow="0" w:lastRow="0" w:firstColumn="0" w:lastColumn="0" w:oddVBand="0" w:evenVBand="0" w:oddHBand="1" w:evenHBand="0" w:firstRowFirstColumn="0" w:firstRowLastColumn="0" w:lastRowFirstColumn="0" w:lastRowLastColumn="0"/>
+              <w:rPr>
+                <w:lang w:val="en-US"/>
+              </w:rPr>
+            </w:pPr>
+            <w:r>
+              <w:rPr>
+                <w:lang w:val="en-US"/>
+              </w:rPr>
+              <w:t>7-8 hours</w:t>
+            </w:r>
+          </w:p>
+        </w:tc>
+      </w:tr>
+      <w:tr>
+        <w:trPr>
+          <w:cnfStyle w:val="000000010000" w:firstRow="0" w:lastRow="0" w:firstColumn="0" w:lastColumn="0" w:oddVBand="0" w:evenVBand="0" w:oddHBand="0" w:evenHBand="1" w:firstRowFirstColumn="0" w:firstRowLastColumn="0" w:lastRowFirstColumn="0" w:lastRowLastColumn="0"/>
+        </w:trPr>
+        <w:tc>
+          <w:tcPr>
+            <w:cnfStyle w:val="001000000000" w:firstRow="0" w:lastRow="0" w:firstColumn="1" w:lastColumn="0" w:oddVBand="0" w:evenVBand="0" w:oddHBand="0" w:evenHBand="0" w:firstRowFirstColumn="0" w:firstRowLastColumn="0" w:lastRowFirstColumn="0" w:lastRowLastColumn="0"/>
+            <w:tcW w:w="1526" w:type="dxa"/>
+          </w:tcPr>
+          <w:p>
+            <w:pPr>
+              <w:rPr>
+                <w:lang w:val="en-US"/>
+              </w:rPr>
+            </w:pPr>
+            <w:proofErr w:type="spellStart"/>
+            <w:r>
+              <w:rPr>
+                <w:lang w:val="en-US"/>
+              </w:rPr>
+              <w:t>Kewin</w:t>
+            </w:r>
+            <w:proofErr w:type="spellEnd"/>
+          </w:p>
+        </w:tc>
+        <w:tc>
+          <w:tcPr>
+            <w:tcW w:w="3260" w:type="dxa"/>
+          </w:tcPr>
+          <w:p>
+            <w:pPr>
+              <w:cnfStyle w:val="000000010000" w:firstRow="0" w:lastRow="0" w:firstColumn="0" w:lastColumn="0" w:oddVBand="0" w:evenVBand="0" w:oddHBand="0" w:evenHBand="1" w:firstRowFirstColumn="0" w:firstRowLastColumn="0" w:lastRowFirstColumn="0" w:lastRowLastColumn="0"/>
+              <w:rPr>
+                <w:lang w:val="en-US"/>
+              </w:rPr>
+            </w:pPr>
+            <w:r>
+              <w:rPr>
+                <w:lang w:val="en-US"/>
+              </w:rPr>
+              <w:t>6 days</w:t>
+            </w:r>
+          </w:p>
+        </w:tc>
+        <w:tc>
+          <w:tcPr>
+            <w:tcW w:w="3594" w:type="dxa"/>
+          </w:tcPr>
+          <w:p>
+            <w:pPr>
+              <w:cnfStyle w:val="000000010000" w:firstRow="0" w:lastRow="0" w:firstColumn="0" w:lastColumn="0" w:oddVBand="0" w:evenVBand="0" w:oddHBand="0" w:evenHBand="1" w:firstRowFirstColumn="0" w:firstRowLastColumn="0" w:lastRowFirstColumn="0" w:lastRowLastColumn="0"/>
+              <w:rPr>
+                <w:lang w:val="en-US"/>
+              </w:rPr>
+            </w:pPr>
+            <w:r>
+              <w:rPr>
+                <w:lang w:val="en-US"/>
+              </w:rPr>
+              <w:t>7-8 hours</w:t>
+            </w:r>
+          </w:p>
+        </w:tc>
+      </w:tr>
+      <w:tr>
+        <w:trPr>
+          <w:cnfStyle w:val="000000100000" w:firstRow="0" w:lastRow="0" w:firstColumn="0" w:lastColumn="0" w:oddVBand="0" w:evenVBand="0" w:oddHBand="1" w:evenHBand="0" w:firstRowFirstColumn="0" w:firstRowLastColumn="0" w:lastRowFirstColumn="0" w:lastRowLastColumn="0"/>
+        </w:trPr>
+        <w:tc>
+          <w:tcPr>
+            <w:cnfStyle w:val="001000000000" w:firstRow="0" w:lastRow="0" w:firstColumn="1" w:lastColumn="0" w:oddVBand="0" w:evenVBand="0" w:oddHBand="0" w:evenHBand="0" w:firstRowFirstColumn="0" w:firstRowLastColumn="0" w:lastRowFirstColumn="0" w:lastRowLastColumn="0"/>
+            <w:tcW w:w="1526" w:type="dxa"/>
+          </w:tcPr>
+          <w:p>
+            <w:pPr>
+              <w:rPr>
+                <w:lang w:val="en-US"/>
+              </w:rPr>
+            </w:pPr>
+            <w:proofErr w:type="spellStart"/>
+            <w:r>
+              <w:rPr>
+                <w:lang w:val="en-US"/>
+              </w:rPr>
+              <w:t>Kasra</w:t>
+            </w:r>
+            <w:proofErr w:type="spellEnd"/>
+          </w:p>
+        </w:tc>
+        <w:tc>
+          <w:tcPr>
+            <w:tcW w:w="3260" w:type="dxa"/>
+          </w:tcPr>
+          <w:p>
+            <w:pPr>
+              <w:cnfStyle w:val="000000100000" w:firstRow="0" w:lastRow="0" w:firstColumn="0" w:lastColumn="0" w:oddVBand="0" w:evenVBand="0" w:oddHBand="1" w:evenHBand="0" w:firstRowFirstColumn="0" w:firstRowLastColumn="0" w:lastRowFirstColumn="0" w:lastRowLastColumn="0"/>
+              <w:rPr>
+                <w:lang w:val="en-US"/>
+              </w:rPr>
+            </w:pPr>
+            <w:r>
+              <w:rPr>
+                <w:lang w:val="en-US"/>
+              </w:rPr>
+              <w:t>6 days</w:t>
+            </w:r>
+          </w:p>
+        </w:tc>
+        <w:tc>
+          <w:tcPr>
+            <w:tcW w:w="3594" w:type="dxa"/>
+          </w:tcPr>
+          <w:p>
+            <w:pPr>
+              <w:cnfStyle w:val="000000100000" w:firstRow="0" w:lastRow="0" w:firstColumn="0" w:lastColumn="0" w:oddVBand="0" w:evenVBand="0" w:oddHBand="1" w:evenHBand="0" w:firstRowFirstColumn="0" w:firstRowLastColumn="0" w:lastRowFirstColumn="0" w:lastRowLastColumn="0"/>
+              <w:rPr>
+                <w:lang w:val="en-US"/>
+              </w:rPr>
+            </w:pPr>
+            <w:r>
+              <w:rPr>
+                <w:lang w:val="en-US"/>
+              </w:rPr>
+              <w:t>7-8 hours</w:t>
+            </w:r>
+          </w:p>
+        </w:tc>
+      </w:tr>
+    </w:tbl>
+    <w:p>
+      <w:pPr>
+        <w:rPr>
+          <w:lang w:val="en-US"/>
+        </w:rPr>
+      </w:pPr>
+    </w:p>
+    <w:p>
+      <w:pPr>
+        <w:rPr>
+          <w:lang w:val="en-US"/>
+        </w:rPr>
+      </w:pPr>
+      <w:r>
+        <w:rPr>
+          <w:lang w:val="en-US"/>
+        </w:rPr>
+        <w:t>This rather extreme capacity planning was possible, because we all moved in together in the duration of the project period.</w:t>
+      </w:r>
+    </w:p>
+    <w:p>
+      <w:pPr>
+        <w:pStyle w:val="Overskrift3"/>
+        <w:rPr>
+          <w:lang w:val="en-US"/>
+        </w:rPr>
+      </w:pPr>
+      <w:bookmarkStart w:id="44" w:name="_Toc343489252"/>
+      <w:r>
+        <w:rPr>
+          <w:lang w:val="en-US"/>
+        </w:rPr>
+        <w:t>Iteration planning</w:t>
+      </w:r>
+      <w:bookmarkEnd w:id="44"/>
+    </w:p>
+    <w:p>
+      <w:pPr>
+        <w:rPr>
+          <w:lang w:val="en-US"/>
+        </w:rPr>
+      </w:pPr>
+      <w:r>
+        <w:rPr>
+          <w:lang w:val="en-US"/>
+        </w:rPr>
+        <w:t>We decided that even though we only had two weeks from the time we began working on the project, we wanted to have multiple sprints to really try out the scrum method. Initially we planned on doing a total of 3 sprints, spanning 3 days each, starting on the 4</w:t>
+      </w:r>
+      <w:r>
+        <w:rPr>
+          <w:vertAlign w:val="superscript"/>
+          <w:lang w:val="en-US"/>
+        </w:rPr>
+        <w:t>th</w:t>
+      </w:r>
+      <w:r>
+        <w:rPr>
+          <w:lang w:val="en-US"/>
+        </w:rPr>
+        <w:t xml:space="preserve"> of December, ending the 13</w:t>
+      </w:r>
+      <w:r>
+        <w:rPr>
+          <w:vertAlign w:val="superscript"/>
+          <w:lang w:val="en-US"/>
+        </w:rPr>
+        <w:t>th</w:t>
+      </w:r>
+      <w:r>
+        <w:rPr>
+          <w:lang w:val="en-US"/>
+        </w:rPr>
+        <w:t xml:space="preserve"> of December and finally a release sprint spanning to the release date. However we had a one day break after each sprint moving the release sprint a bit.</w:t>
+      </w:r>
+    </w:p>
+    <w:p>
+      <w:pPr>
+        <w:rPr>
+          <w:rStyle w:val="Overskrift3Tegn"/>
+          <w:lang w:val="en-US"/>
+        </w:rPr>
+      </w:pPr>
+      <w:bookmarkStart w:id="45" w:name="_Toc343489253"/>
+      <w:r>
+        <w:rPr>
+          <w:rStyle w:val="Overskrift3Tegn"/>
+          <w:lang w:val="en-US"/>
+        </w:rPr>
+        <w:t>Backlog</w:t>
+      </w:r>
+      <w:r>
+        <w:rPr>
+          <w:rStyle w:val="Overskrift3Tegn"/>
+          <w:lang w:val="en-US"/>
+        </w:rPr>
+        <w:t xml:space="preserve"> story</w:t>
+      </w:r>
+      <w:r>
+        <w:rPr>
+          <w:rStyle w:val="Overskrift3Tegn"/>
+          <w:lang w:val="en-US"/>
+        </w:rPr>
+        <w:t xml:space="preserve"> planning</w:t>
+      </w:r>
+      <w:bookmarkEnd w:id="45"/>
+    </w:p>
+    <w:p>
+      <w:pPr>
+        <w:rPr>
+          <w:lang w:val="en-US"/>
+        </w:rPr>
+      </w:pPr>
+      <w:r>
+        <w:rPr>
+          <w:lang w:val="en-US"/>
+        </w:rPr>
+        <w:t xml:space="preserve">We realized very late in the process that we didn’t quite write the stories exactly as they should have been, we wrote the stories as tasks that had to be implemented or diagrams to be made, where we in fact should have written them in the format like: As a _____ I want to ____ so I can ____ . Then when we put them into the </w:t>
+      </w:r>
+      <w:proofErr w:type="spellStart"/>
+      <w:r>
+        <w:rPr>
+          <w:lang w:val="en-US"/>
+        </w:rPr>
+        <w:t>sprintlogs</w:t>
+      </w:r>
+      <w:proofErr w:type="spellEnd"/>
+      <w:r>
+        <w:rPr>
+          <w:lang w:val="en-US"/>
+        </w:rPr>
+        <w:t xml:space="preserve"> we should create tasks and assign persons to each one. Instead we just created the tasks as stories.</w:t>
+      </w:r>
+    </w:p>
+    <w:p>
+      <w:pPr>
+        <w:rPr>
+          <w:lang w:val="en-US"/>
+        </w:rPr>
+      </w:pPr>
+      <w:proofErr w:type="gramStart"/>
+      <w:r>
+        <w:rPr>
+          <w:lang w:val="en-US"/>
+        </w:rPr>
+        <w:t>Here’s</w:t>
+      </w:r>
+      <w:proofErr w:type="gramEnd"/>
+      <w:r>
+        <w:rPr>
+          <w:lang w:val="en-US"/>
+        </w:rPr>
+        <w:t xml:space="preserve"> </w:t>
+      </w:r>
+      <w:proofErr w:type="spellStart"/>
+      <w:r>
+        <w:rPr>
+          <w:lang w:val="en-US"/>
+        </w:rPr>
+        <w:t>and</w:t>
+      </w:r>
+      <w:proofErr w:type="spellEnd"/>
+      <w:r>
+        <w:rPr>
+          <w:lang w:val="en-US"/>
+        </w:rPr>
+        <w:t xml:space="preserve"> example of our backlog:</w:t>
+      </w:r>
+    </w:p>
+    <w:p>
+      <w:pPr>
+        <w:rPr>
+          <w:lang w:val="en-US"/>
+        </w:rPr>
+      </w:pPr>
+      <w:r>
+        <w:rPr>
+          <w:noProof/>
+          <w:lang w:eastAsia="da-DK"/>
         </w:rPr>
         <w:lastRenderedPageBreak/>
-        <w:t>Software Architecture</w:t>
-      </w:r>
-      <w:r>
-        <w:rPr>
-          <w:lang w:val="en-US"/>
-        </w:rPr>
-        <w:t xml:space="preserve"> Documentation</w:t>
-      </w:r>
-      <w:bookmarkEnd w:id="29"/>
+        <w:drawing>
+          <wp:anchor distT="0" distB="0" distL="114300" distR="114300" simplePos="0" relativeHeight="251659264" behindDoc="1" locked="0" layoutInCell="1" allowOverlap="1" wp14:anchorId="3AB7D59F" wp14:editId="398B114D">
+            <wp:simplePos x="0" y="0"/>
+            <wp:positionH relativeFrom="column">
+              <wp:posOffset>3810</wp:posOffset>
+            </wp:positionH>
+            <wp:positionV relativeFrom="paragraph">
+              <wp:posOffset>120015</wp:posOffset>
+            </wp:positionV>
+            <wp:extent cx="5553075" cy="3809365"/>
+            <wp:effectExtent l="0" t="0" r="9525" b="635"/>
+            <wp:wrapTight wrapText="bothSides">
+              <wp:wrapPolygon edited="0">
+                <wp:start x="0" y="0"/>
+                <wp:lineTo x="0" y="21496"/>
+                <wp:lineTo x="21563" y="21496"/>
+                <wp:lineTo x="21563" y="0"/>
+                <wp:lineTo x="0" y="0"/>
+              </wp:wrapPolygon>
+            </wp:wrapTight>
+            <wp:docPr id="2" name="Billede 2"/>
+            <wp:cNvGraphicFramePr>
+              <a:graphicFrameLocks xmlns:a="http://schemas.openxmlformats.org/drawingml/2006/main" noChangeAspect="1"/>
+            </wp:cNvGraphicFramePr>
+            <a:graphic xmlns:a="http://schemas.openxmlformats.org/drawingml/2006/main">
+              <a:graphicData uri="http://schemas.openxmlformats.org/drawingml/2006/picture">
+                <pic:pic xmlns:pic="http://schemas.openxmlformats.org/drawingml/2006/picture">
+                  <pic:nvPicPr>
+                    <pic:cNvPr id="0" name=""/>
+                    <pic:cNvPicPr/>
+                  </pic:nvPicPr>
+                  <pic:blipFill>
+                    <a:blip r:embed="rId10">
+                      <a:extLst>
+                        <a:ext uri="{28A0092B-C50C-407E-A947-70E740481C1C}">
+                          <a14:useLocalDpi xmlns:a14="http://schemas.microsoft.com/office/drawing/2010/main" val="0"/>
+                        </a:ext>
+                      </a:extLst>
+                    </a:blip>
+                    <a:stretch>
+                      <a:fillRect/>
+                    </a:stretch>
+                  </pic:blipFill>
+                  <pic:spPr>
+                    <a:xfrm>
+                      <a:off x="0" y="0"/>
+                      <a:ext cx="5553075" cy="3809365"/>
+                    </a:xfrm>
+                    <a:prstGeom prst="rect">
+                      <a:avLst/>
+                    </a:prstGeom>
+                  </pic:spPr>
+                </pic:pic>
+              </a:graphicData>
+            </a:graphic>
+            <wp14:sizeRelH relativeFrom="page">
+              <wp14:pctWidth>0</wp14:pctWidth>
+            </wp14:sizeRelH>
+            <wp14:sizeRelV relativeFrom="page">
+              <wp14:pctHeight>0</wp14:pctHeight>
+            </wp14:sizeRelV>
+          </wp:anchor>
+        </w:drawing>
+      </w:r>
+    </w:p>
+    <w:p>
+      <w:pPr>
+        <w:rPr>
+          <w:lang w:val="en-US"/>
+        </w:rPr>
+      </w:pPr>
+    </w:p>
+    <w:p>
+      <w:pPr>
+        <w:rPr>
+          <w:lang w:val="en-US"/>
+        </w:rPr>
+      </w:pPr>
+      <w:r>
+        <w:rPr>
+          <w:lang w:val="en-US"/>
+        </w:rPr>
+        <w:t xml:space="preserve">However, we used a feature on </w:t>
+      </w:r>
+      <w:proofErr w:type="spellStart"/>
+      <w:r>
+        <w:rPr>
+          <w:lang w:val="en-US"/>
+        </w:rPr>
+        <w:t>scrumDo</w:t>
+      </w:r>
+      <w:proofErr w:type="spellEnd"/>
+      <w:r>
+        <w:rPr>
+          <w:lang w:val="en-US"/>
+        </w:rPr>
+        <w:t xml:space="preserve"> called </w:t>
+      </w:r>
+      <w:proofErr w:type="spellStart"/>
+      <w:r>
+        <w:rPr>
+          <w:lang w:val="en-US"/>
+        </w:rPr>
+        <w:t>PlanningPoker</w:t>
+      </w:r>
+      <w:proofErr w:type="spellEnd"/>
+      <w:r>
+        <w:rPr>
+          <w:lang w:val="en-US"/>
+        </w:rPr>
+        <w:t>, to decide how many points each story was worth, it worked as following</w:t>
+      </w:r>
+      <w:proofErr w:type="gramStart"/>
+      <w:r>
+        <w:rPr>
+          <w:lang w:val="en-US"/>
+        </w:rPr>
+        <w:t>:</w:t>
+      </w:r>
+      <w:proofErr w:type="gramEnd"/>
+      <w:r>
+        <w:rPr>
+          <w:lang w:val="en-US"/>
+        </w:rPr>
+        <w:br/>
+        <w:t>The scrum-master chooses a story and everybody chooses how many points they think it’s worth, then the numbers are revealed, and a discussion of maximum 1 minute is initiated where the story is discussed, finally the scrum-master decides the amount of points the story should have, and next story is voted upon.</w:t>
+      </w:r>
+      <w:r>
+        <w:rPr>
+          <w:lang w:val="en-US"/>
+        </w:rPr>
+        <w:br/>
+      </w:r>
+      <w:r>
+        <w:rPr>
+          <w:lang w:val="en-US"/>
+        </w:rPr>
+        <w:br/>
+      </w:r>
+      <w:proofErr w:type="spellStart"/>
+      <w:r>
+        <w:rPr>
+          <w:rStyle w:val="Overskrift3Tegn"/>
+          <w:lang w:val="en-US"/>
+        </w:rPr>
+        <w:t>Burndown</w:t>
+      </w:r>
+      <w:proofErr w:type="spellEnd"/>
+      <w:r>
+        <w:rPr>
+          <w:rStyle w:val="Overskrift3Tegn"/>
+          <w:lang w:val="en-US"/>
+        </w:rPr>
+        <w:t xml:space="preserve"> charts</w:t>
+      </w:r>
+    </w:p>
+    <w:p>
+      <w:pPr>
+        <w:rPr>
+          <w:lang w:val="en-US"/>
+        </w:rPr>
+      </w:pPr>
+      <w:proofErr w:type="spellStart"/>
+      <w:r>
+        <w:rPr>
+          <w:lang w:val="en-US"/>
+        </w:rPr>
+        <w:t>ScrumDo</w:t>
+      </w:r>
+      <w:proofErr w:type="spellEnd"/>
+      <w:r>
+        <w:rPr>
+          <w:lang w:val="en-US"/>
+        </w:rPr>
+        <w:t xml:space="preserve"> has automatically produced </w:t>
+      </w:r>
+      <w:proofErr w:type="spellStart"/>
+      <w:r>
+        <w:rPr>
+          <w:lang w:val="en-US"/>
+        </w:rPr>
+        <w:t>burndown</w:t>
+      </w:r>
+      <w:proofErr w:type="spellEnd"/>
+      <w:r>
+        <w:rPr>
+          <w:lang w:val="en-US"/>
+        </w:rPr>
+        <w:t xml:space="preserve"> charts reflecting our progress as the time progressed</w:t>
+      </w:r>
+      <w:r>
+        <w:rPr>
+          <w:lang w:val="en-US"/>
+        </w:rPr>
+        <w:t>.</w:t>
+      </w:r>
+      <w:r>
+        <w:rPr>
+          <w:rStyle w:val="Fodnotehenvisning"/>
+          <w:lang w:val="en-US"/>
+        </w:rPr>
+        <w:footnoteReference w:id="6"/>
+      </w:r>
+    </w:p>
+    <w:p>
+      <w:pPr>
+        <w:rPr>
+          <w:lang w:val="en-US"/>
+        </w:rPr>
+      </w:pPr>
+      <w:r>
+        <w:rPr>
+          <w:lang w:val="en-US"/>
+        </w:rPr>
+        <w:t xml:space="preserve">As it shows, we actually kept a partly linear progression line. We started by adding every story we could think of, and gave them high amounts of points, which we </w:t>
+      </w:r>
+      <w:r>
+        <w:rPr>
+          <w:lang w:val="en-US"/>
+        </w:rPr>
+        <w:lastRenderedPageBreak/>
+        <w:t>reevaluated later as we progressed. At times we were not as good at setting the stories status to “Done” as we should be, and it shows in the graph certain places, but we believe it shows how our work effort progressed very well.</w:t>
+      </w:r>
+    </w:p>
+    <w:p>
+      <w:pPr>
+        <w:rPr>
+          <w:rStyle w:val="Overskrift3Tegn"/>
+          <w:lang w:val="en-US"/>
+        </w:rPr>
+      </w:pPr>
+      <w:r>
+        <w:rPr>
+          <w:lang w:val="en-US"/>
+        </w:rPr>
+        <w:br/>
+      </w:r>
+      <w:bookmarkStart w:id="46" w:name="_Toc343489254"/>
+      <w:r>
+        <w:rPr>
+          <w:rStyle w:val="Overskrift3Tegn"/>
+          <w:lang w:val="en-US"/>
+        </w:rPr>
+        <w:t>S</w:t>
+      </w:r>
+      <w:r>
+        <w:rPr>
+          <w:rStyle w:val="Overskrift3Tegn"/>
+          <w:lang w:val="en-US"/>
+        </w:rPr>
+        <w:t>print planning</w:t>
+      </w:r>
+      <w:r>
+        <w:rPr>
+          <w:rStyle w:val="Overskrift3Tegn"/>
+          <w:lang w:val="en-US"/>
+        </w:rPr>
+        <w:t xml:space="preserve"> m</w:t>
+      </w:r>
+      <w:r>
+        <w:rPr>
+          <w:rStyle w:val="Overskrift3Tegn"/>
+          <w:lang w:val="en-US"/>
+        </w:rPr>
+        <w:t>eetings</w:t>
+      </w:r>
+      <w:r>
+        <w:rPr>
+          <w:rStyle w:val="Overskrift3Tegn"/>
+          <w:lang w:val="en-US"/>
+        </w:rPr>
+        <w:t xml:space="preserve"> and daily scrums</w:t>
+      </w:r>
+      <w:bookmarkEnd w:id="46"/>
+    </w:p>
+    <w:p>
+      <w:pPr>
+        <w:rPr>
+          <w:lang w:val="en-US"/>
+        </w:rPr>
+      </w:pPr>
+      <w:r>
+        <w:rPr>
+          <w:lang w:val="en-US"/>
+        </w:rPr>
+        <w:t>We tried to almost every morning, to start the day off with a standing meeting in several minutes discussing what we accomplished the previous day, and what we have in mind that we should be doing this day, and what might be troubling to these tasks.</w:t>
+      </w:r>
+      <w:r>
+        <w:rPr>
+          <w:lang w:val="en-US"/>
+        </w:rPr>
+        <w:br/>
+        <w:t xml:space="preserve">These meetings were always held under our big </w:t>
+      </w:r>
+      <w:proofErr w:type="spellStart"/>
+      <w:r>
+        <w:rPr>
+          <w:lang w:val="en-US"/>
+        </w:rPr>
+        <w:t>ScrumBoard</w:t>
+      </w:r>
+      <w:proofErr w:type="spellEnd"/>
+      <w:r>
+        <w:rPr>
+          <w:lang w:val="en-US"/>
+        </w:rPr>
+        <w:t xml:space="preserve"> as it can be seen in the picture below:</w:t>
+      </w:r>
+    </w:p>
+    <w:p>
+      <w:pPr>
+        <w:rPr>
+          <w:lang w:val="en-US"/>
+        </w:rPr>
+      </w:pPr>
+    </w:p>
+    <w:p>
+      <w:pPr>
+        <w:rPr>
+          <w:lang w:val="en-US"/>
+        </w:rPr>
+      </w:pPr>
+    </w:p>
+    <w:p>
+      <w:pPr>
+        <w:pStyle w:val="Overskrift1"/>
+        <w:rPr>
+          <w:lang w:val="en-US"/>
+        </w:rPr>
+      </w:pPr>
+    </w:p>
+    <w:p>
+      <w:pPr>
+        <w:pStyle w:val="Overskrift1"/>
+        <w:rPr>
+          <w:lang w:val="en-US"/>
+        </w:rPr>
+      </w:pPr>
+      <w:bookmarkStart w:id="47" w:name="_Toc343489255"/>
+      <w:r>
+        <w:rPr>
+          <w:lang w:val="en-US"/>
+        </w:rPr>
+        <w:t>INSERT PICTURE OF SCRUMBOARD AND US TROLO HIIHIHIHIHIHIH</w:t>
+      </w:r>
+      <w:bookmarkEnd w:id="47"/>
+      <w:r>
+        <w:rPr>
+          <w:lang w:val="en-US"/>
+        </w:rPr>
+        <w:br/>
+      </w:r>
+      <w:r>
+        <w:rPr>
+          <w:lang w:val="en-US"/>
+        </w:rPr>
+        <w:br/>
+      </w:r>
+    </w:p>
+    <w:p>
+      <w:pPr>
+        <w:rPr>
+          <w:lang w:val="en-US"/>
+        </w:rPr>
+      </w:pPr>
+    </w:p>
+    <w:p>
+      <w:pPr>
+        <w:rPr>
+          <w:lang w:val="en-US"/>
+        </w:rPr>
+      </w:pPr>
+      <w:r>
+        <w:rPr>
+          <w:lang w:val="en-US"/>
+        </w:rPr>
+        <w:t>In the start we very good at keeping the meetings very punctual but as we progressed the sharp meeting times got a bit more loose.</w:t>
+      </w:r>
+    </w:p>
+    <w:p>
+      <w:pPr>
+        <w:rPr>
+          <w:lang w:val="en-US"/>
+        </w:rPr>
+      </w:pPr>
+      <w:r>
+        <w:rPr>
+          <w:lang w:val="en-US"/>
+        </w:rPr>
+        <w:t xml:space="preserve">In addition to our stand up meetings we also had a meeting dedicated to each sprint the night before the day it should be started, where we planned what to do in the following sprint and played </w:t>
+      </w:r>
+      <w:proofErr w:type="spellStart"/>
+      <w:r>
+        <w:rPr>
+          <w:lang w:val="en-US"/>
+        </w:rPr>
+        <w:t>PlanningPoker</w:t>
+      </w:r>
+      <w:proofErr w:type="spellEnd"/>
+      <w:r>
+        <w:rPr>
+          <w:lang w:val="en-US"/>
+        </w:rPr>
+        <w:t xml:space="preserve"> again to reevaluate the points we gave the stories earlier.</w:t>
+      </w:r>
+    </w:p>
+    <w:p>
+      <w:pPr>
+        <w:pStyle w:val="Overskrift3"/>
+        <w:rPr>
+          <w:lang w:val="en-US"/>
+        </w:rPr>
+      </w:pPr>
+      <w:bookmarkStart w:id="48" w:name="_Toc343489256"/>
+      <w:r>
+        <w:rPr>
+          <w:lang w:val="en-US"/>
+        </w:rPr>
+        <w:lastRenderedPageBreak/>
+        <w:t>Definition of Done</w:t>
+      </w:r>
+      <w:bookmarkEnd w:id="48"/>
+    </w:p>
+    <w:p>
+      <w:pPr>
+        <w:rPr>
+          <w:lang w:val="en-US"/>
+        </w:rPr>
+      </w:pPr>
+      <w:r>
+        <w:rPr>
+          <w:lang w:val="en-US"/>
+        </w:rPr>
+        <w:t xml:space="preserve">Throughout the whole project, whenever we talked about the stories, we ensured that everybody had a consistent meaning of when we thought the story was done, we obtained this by talking the story out thoroughly, of course it’s not possible to get the exact same vision of the definition of done, as we experienced, but we tried to get as close as we could. In retrospective we should probably have written them down on each story, instead of just discussing them orally. </w:t>
+      </w:r>
+    </w:p>
+    <w:p>
+      <w:pPr>
+        <w:pStyle w:val="Overskrift3"/>
+        <w:rPr>
+          <w:lang w:val="en-US"/>
+        </w:rPr>
+      </w:pPr>
+      <w:bookmarkStart w:id="49" w:name="_Toc343489257"/>
+      <w:r>
+        <w:rPr>
+          <w:lang w:val="en-US"/>
+        </w:rPr>
+        <w:t>Sprint retrospectives and reviews</w:t>
+      </w:r>
+      <w:bookmarkEnd w:id="49"/>
+    </w:p>
+    <w:p>
+      <w:pPr>
+        <w:rPr>
+          <w:lang w:val="en-US"/>
+        </w:rPr>
+      </w:pPr>
+      <w:r>
+        <w:rPr>
+          <w:lang w:val="en-US"/>
+        </w:rPr>
+        <w:t xml:space="preserve">After every sprint before we discussed the next sprint, we discussed how it went and what could have been better, and of course what we accomplished and furthermore what we didn’t. </w:t>
+      </w:r>
+      <w:r>
+        <w:rPr>
+          <w:rStyle w:val="Fodnotehenvisning"/>
+          <w:lang w:val="en-US"/>
+        </w:rPr>
+        <w:footnoteReference w:id="7"/>
+      </w:r>
+      <w:r>
+        <w:rPr>
+          <w:lang w:val="en-US"/>
+        </w:rPr>
+        <w:t>We all agreed that was a really nice way to catch up on what actually had been gone</w:t>
+      </w:r>
+    </w:p>
+    <w:p>
+      <w:pPr>
+        <w:rPr>
+          <w:rStyle w:val="Overskrift3Tegn"/>
+          <w:lang w:val="en-US"/>
+        </w:rPr>
+      </w:pPr>
+      <w:r>
+        <w:rPr>
+          <w:lang w:val="en-US"/>
+        </w:rPr>
+        <w:br/>
+      </w:r>
+      <w:bookmarkStart w:id="50" w:name="_Toc343489258"/>
+      <w:r>
+        <w:rPr>
+          <w:rStyle w:val="Overskrift3Tegn"/>
+          <w:lang w:val="en-US"/>
+        </w:rPr>
+        <w:t>Scrum Review</w:t>
+      </w:r>
+      <w:bookmarkEnd w:id="50"/>
+    </w:p>
+    <w:p>
+      <w:pPr>
+        <w:rPr>
+          <w:lang w:val="en-US"/>
+        </w:rPr>
+      </w:pPr>
+      <w:r>
+        <w:rPr>
+          <w:lang w:val="en-US"/>
+        </w:rPr>
+        <w:t>We all really liked to</w:t>
+      </w:r>
+      <w:r>
+        <w:rPr>
+          <w:lang w:val="en-US"/>
+        </w:rPr>
+        <w:t xml:space="preserve"> work in the scrum environment, even though sometimes we felt that scrum wasn’t really the right method to use in our case, because of different reasons:</w:t>
+      </w:r>
+    </w:p>
+    <w:p>
+      <w:pPr>
+        <w:pStyle w:val="Undertitel"/>
+        <w:rPr>
+          <w:lang w:val="en-US"/>
+        </w:rPr>
+      </w:pPr>
+      <w:r>
+        <w:rPr>
+          <w:lang w:val="en-US"/>
+        </w:rPr>
+        <w:t>Deadline-Oriented</w:t>
+      </w:r>
+    </w:p>
+    <w:p>
+      <w:pPr>
+        <w:rPr>
+          <w:lang w:val="en-US"/>
+        </w:rPr>
+      </w:pPr>
+      <w:r>
+        <w:rPr>
+          <w:lang w:val="en-US"/>
+        </w:rPr>
+        <w:t>Scrum is often not the best idea if you are having a fixed deadline with a strict requirement set, as we have in this case, that would call for a more waterfall-oriented approach.</w:t>
+      </w:r>
+    </w:p>
+    <w:p>
+      <w:pPr>
+        <w:pStyle w:val="Undertitel"/>
+        <w:rPr>
+          <w:lang w:val="en-US"/>
+        </w:rPr>
+      </w:pPr>
+      <w:r>
+        <w:rPr>
+          <w:lang w:val="en-US"/>
+        </w:rPr>
+        <w:t>No contact with stakeholders</w:t>
+      </w:r>
+    </w:p>
+    <w:p>
+      <w:pPr>
+        <w:rPr>
+          <w:lang w:val="en-US"/>
+        </w:rPr>
+      </w:pPr>
+      <w:r>
+        <w:rPr>
+          <w:lang w:val="en-US"/>
+        </w:rPr>
+        <w:t>Usually you would have a stakeholder representing the firm at the workplace, which we of course could not have, for the same reason we didn’t experience that much big changes to the project, which is one of the aspects that scrum is built for, being good at adapting to changes.</w:t>
+      </w:r>
+    </w:p>
+    <w:p>
+      <w:pPr>
+        <w:pStyle w:val="Overskrift1"/>
+        <w:rPr>
+          <w:lang w:val="en-US"/>
+        </w:rPr>
+      </w:pPr>
+      <w:bookmarkStart w:id="51" w:name="_Toc343489259"/>
+      <w:r>
+        <w:rPr>
+          <w:lang w:val="en-US"/>
+        </w:rPr>
+        <w:lastRenderedPageBreak/>
+        <w:t>Test</w:t>
+      </w:r>
+      <w:r>
+        <w:rPr>
+          <w:lang w:val="en-US"/>
+        </w:rPr>
+        <w:t>ing</w:t>
+      </w:r>
+      <w:bookmarkEnd w:id="51"/>
     </w:p>
     <w:p>
       <w:pPr>
@@ -4276,122 +6784,190 @@
           <w:lang w:val="en-US"/>
         </w:rPr>
       </w:pPr>
-      <w:bookmarkStart w:id="30" w:name="_Toc343485268"/>
+      <w:bookmarkStart w:id="52" w:name="_Toc343489260"/>
+      <w:r>
+        <w:rPr>
+          <w:lang w:val="en-US"/>
+        </w:rPr>
+        <w:t>Unit testing</w:t>
+      </w:r>
+      <w:bookmarkEnd w:id="52"/>
+    </w:p>
+    <w:p>
+      <w:pPr>
+        <w:rPr>
+          <w:lang w:val="en-US"/>
+        </w:rPr>
+      </w:pPr>
+      <w:r>
+        <w:rPr>
+          <w:lang w:val="en-US"/>
+        </w:rPr>
+        <w:t xml:space="preserve">Before we started </w:t>
+      </w:r>
+      <w:r>
+        <w:rPr>
+          <w:lang w:val="en-US"/>
+        </w:rPr>
+        <w:t xml:space="preserve">developing our program we had set up an architectural model of the interaction between the different modules in our program. And set up unit tests for the functions that were did not seem redundant to test </w:t>
+      </w:r>
+      <w:proofErr w:type="gramStart"/>
+      <w:r>
+        <w:rPr>
+          <w:lang w:val="en-US"/>
+        </w:rPr>
+        <w:t>( getting</w:t>
+      </w:r>
+      <w:proofErr w:type="gramEnd"/>
+      <w:r>
+        <w:rPr>
+          <w:lang w:val="en-US"/>
+        </w:rPr>
+        <w:t xml:space="preserve"> and setting fields, adding and removing items from lists etc. ). </w:t>
+      </w:r>
+    </w:p>
+    <w:p>
+      <w:pPr>
+        <w:rPr>
+          <w:lang w:val="en-US"/>
+        </w:rPr>
+      </w:pPr>
+      <w:r>
+        <w:rPr>
+          <w:lang w:val="en-US"/>
+        </w:rPr>
+        <w:t>We have also overridden .</w:t>
+      </w:r>
+      <w:proofErr w:type="gramStart"/>
+      <w:r>
+        <w:rPr>
+          <w:lang w:val="en-US"/>
+        </w:rPr>
+        <w:t>Equals(</w:t>
+      </w:r>
+      <w:proofErr w:type="gramEnd"/>
+      <w:r>
+        <w:rPr>
+          <w:lang w:val="en-US"/>
+        </w:rPr>
+        <w:t xml:space="preserve">) methods for many classes to make testing easier, as it allows for easy comparison our custom classes. This was not done for all classes though, as comparison of fields like </w:t>
+      </w:r>
       <w:proofErr w:type="spellStart"/>
       <w:r>
         <w:rPr>
           <w:lang w:val="en-US"/>
         </w:rPr>
-        <w:t>Architechture</w:t>
+        <w:t>DateTime</w:t>
       </w:r>
       <w:proofErr w:type="spellEnd"/>
       <w:r>
         <w:rPr>
           <w:lang w:val="en-US"/>
         </w:rPr>
-        <w:t xml:space="preserve"> analysis</w:t>
-      </w:r>
-      <w:bookmarkEnd w:id="30"/>
-    </w:p>
-    <w:p>
-      <w:pPr>
-        <w:pStyle w:val="Overskrift2"/>
-        <w:rPr>
-          <w:lang w:val="en-US"/>
-        </w:rPr>
-      </w:pPr>
-      <w:bookmarkStart w:id="31" w:name="_Toc343485269"/>
-      <w:r>
-        <w:rPr>
-          <w:lang w:val="en-US"/>
-        </w:rPr>
-        <w:t>Scenarios</w:t>
-      </w:r>
-      <w:bookmarkEnd w:id="31"/>
-    </w:p>
-    <w:p>
-      <w:pPr>
-        <w:pStyle w:val="Overskrift2"/>
-        <w:rPr>
-          <w:lang w:val="en-US"/>
-        </w:rPr>
-      </w:pPr>
-      <w:bookmarkStart w:id="32" w:name="_Toc343485270"/>
-      <w:r>
-        <w:rPr>
-          <w:lang w:val="en-US"/>
-        </w:rPr>
-        <w:t>Factor tables</w:t>
-      </w:r>
-      <w:bookmarkEnd w:id="32"/>
-    </w:p>
-    <w:p>
-      <w:pPr>
-        <w:pStyle w:val="Overskrift2"/>
-        <w:rPr>
-          <w:lang w:val="en-US"/>
-        </w:rPr>
-      </w:pPr>
-      <w:bookmarkStart w:id="33" w:name="_Toc343485271"/>
-      <w:proofErr w:type="gramStart"/>
-      <w:r>
-        <w:rPr>
-          <w:lang w:val="en-US"/>
-        </w:rPr>
-        <w:t>Logical and deployment views (4+1)?</w:t>
-      </w:r>
-      <w:bookmarkEnd w:id="33"/>
-      <w:proofErr w:type="gramEnd"/>
-    </w:p>
-    <w:p>
-      <w:pPr>
-        <w:pStyle w:val="Overskrift1"/>
-        <w:rPr>
-          <w:lang w:val="en-US"/>
-        </w:rPr>
-      </w:pPr>
-      <w:bookmarkStart w:id="34" w:name="_Toc343485272"/>
-      <w:r>
-        <w:rPr>
-          <w:lang w:val="en-US"/>
-        </w:rPr>
-        <w:t>Development documentation (Scrum)</w:t>
-      </w:r>
-      <w:bookmarkEnd w:id="34"/>
-    </w:p>
-    <w:p>
-      <w:pPr>
-        <w:pStyle w:val="Listeafsnit"/>
-        <w:numPr>
-          <w:ilvl w:val="0"/>
-          <w:numId w:val="2"/>
-        </w:numPr>
-        <w:rPr>
-          <w:lang w:val="en-US"/>
-        </w:rPr>
-      </w:pPr>
-      <w:r>
-        <w:rPr>
-          <w:lang w:val="en-US"/>
-        </w:rPr>
-        <w:t>Everything that regards to Scrum</w:t>
-      </w:r>
-    </w:p>
-    <w:p>
-      <w:pPr>
-        <w:pStyle w:val="Overskrift1"/>
-        <w:rPr>
-          <w:lang w:val="en-US"/>
-        </w:rPr>
-      </w:pPr>
-      <w:bookmarkStart w:id="35" w:name="_Toc343485273"/>
-      <w:r>
-        <w:rPr>
-          <w:lang w:val="en-US"/>
-        </w:rPr>
-        <w:t>Testing, strategy and results</w:t>
-      </w:r>
-      <w:bookmarkEnd w:id="35"/>
+        <w:t xml:space="preserve"> proved impossible because of the way the objects are created. When created by the </w:t>
+      </w:r>
+      <w:proofErr w:type="spellStart"/>
+      <w:r>
+        <w:rPr>
+          <w:lang w:val="en-US"/>
+        </w:rPr>
+        <w:t>DateTime.Now</w:t>
+      </w:r>
+      <w:proofErr w:type="spellEnd"/>
+      <w:r>
+        <w:rPr>
+          <w:lang w:val="en-US"/>
+        </w:rPr>
+        <w:t xml:space="preserve"> property the objects “Kind” property is set to local, along with having detailed information about milliseconds etc. These properties are not able to be saved and read when we write and read files.</w:t>
+      </w:r>
+    </w:p>
+    <w:p>
+      <w:pPr>
+        <w:rPr>
+          <w:lang w:val="en-US"/>
+        </w:rPr>
+      </w:pPr>
+      <w:r>
+        <w:rPr>
+          <w:lang w:val="en-US"/>
+        </w:rPr>
+        <w:t>As the development continued, and we neared the deadline with every passing day, unit testing was overlooked and instead intensive debugging was done to test corner cases, program states and more.</w:t>
+      </w:r>
+      <w:r>
+        <w:rPr>
+          <w:lang w:val="en-US"/>
+        </w:rPr>
+        <w:br/>
+        <w:t>This was done for all functionality in our program, in all later sprints, but we have very little documentation on this, and as a consequence, we cannot provide a satisfactory amount of unit tests for our project.</w:t>
+      </w:r>
+    </w:p>
+    <w:p>
+      <w:pPr>
+        <w:rPr>
+          <w:lang w:val="en-US"/>
+        </w:rPr>
+      </w:pPr>
+    </w:p>
+    <w:p>
+      <w:pPr>
+        <w:keepNext/>
+      </w:pPr>
+      <w:r>
+        <w:rPr>
+          <w:noProof/>
+          <w:lang w:eastAsia="da-DK"/>
+        </w:rPr>
+        <w:lastRenderedPageBreak/>
+        <w:drawing>
+          <wp:inline distT="0" distB="0" distL="0" distR="0" wp14:anchorId="542A3400" wp14:editId="7219C029">
+            <wp:extent cx="4720856" cy="2881424"/>
+            <wp:effectExtent l="0" t="0" r="3810" b="0"/>
+            <wp:docPr id="1" name="Billede 1"/>
+            <wp:cNvGraphicFramePr>
+              <a:graphicFrameLocks xmlns:a="http://schemas.openxmlformats.org/drawingml/2006/main" noChangeAspect="1"/>
+            </wp:cNvGraphicFramePr>
+            <a:graphic xmlns:a="http://schemas.openxmlformats.org/drawingml/2006/main">
+              <a:graphicData uri="http://schemas.openxmlformats.org/drawingml/2006/picture">
+                <pic:pic xmlns:pic="http://schemas.openxmlformats.org/drawingml/2006/picture">
+                  <pic:nvPicPr>
+                    <pic:cNvPr id="0" name=""/>
+                    <pic:cNvPicPr/>
+                  </pic:nvPicPr>
+                  <pic:blipFill rotWithShape="1">
+                    <a:blip r:embed="rId11"/>
+                    <a:srcRect r="22879"/>
+                    <a:stretch/>
+                  </pic:blipFill>
+                  <pic:spPr bwMode="auto">
+                    <a:xfrm>
+                      <a:off x="0" y="0"/>
+                      <a:ext cx="4719924" cy="2880855"/>
+                    </a:xfrm>
+                    <a:prstGeom prst="rect">
+                      <a:avLst/>
+                    </a:prstGeom>
+                    <a:ln>
+                      <a:noFill/>
+                    </a:ln>
+                    <a:extLst>
+                      <a:ext uri="{53640926-AAD7-44D8-BBD7-CCE9431645EC}">
+                        <a14:shadowObscured xmlns:a14="http://schemas.microsoft.com/office/drawing/2010/main"/>
+                      </a:ext>
+                    </a:extLst>
+                  </pic:spPr>
+                </pic:pic>
+              </a:graphicData>
+            </a:graphic>
+          </wp:inline>
+        </w:drawing>
+      </w:r>
+    </w:p>
+    <w:p>
+      <w:pPr>
+        <w:rPr>
+          <w:lang w:val="en-US"/>
+        </w:rPr>
+      </w:pPr>
     </w:p>
     <w:p>
       <w:pPr>
@@ -4414,46 +6990,12 @@
     </w:p>
     <w:p>
       <w:pPr>
-        <w:pStyle w:val="Listeafsnit"/>
-        <w:rPr>
-          <w:lang w:val="en-US"/>
-        </w:rPr>
-      </w:pPr>
-    </w:p>
-    <w:p>
-      <w:pPr>
-        <w:rPr>
-          <w:lang w:val="en-US"/>
-        </w:rPr>
-      </w:pPr>
-    </w:p>
-    <w:p>
-      <w:pPr>
-        <w:rPr>
-          <w:rFonts w:ascii="Century Gothic" w:eastAsiaTheme="majorEastAsia" w:hAnsi="Century Gothic" w:cstheme="majorBidi"/>
-          <w:b/>
-          <w:bCs/>
-          <w:color w:val="0D0D0D" w:themeColor="text1" w:themeTint="F2"/>
-          <w:sz w:val="32"/>
-          <w:szCs w:val="28"/>
-          <w:lang w:val="en-US"/>
-        </w:rPr>
-      </w:pPr>
-      <w:r>
-        <w:rPr>
-          <w:lang w:val="en-US"/>
-        </w:rPr>
-        <w:br w:type="page"/>
-      </w:r>
-    </w:p>
-    <w:p>
-      <w:pPr>
         <w:pStyle w:val="Overskrift1"/>
         <w:rPr>
           <w:lang w:val="en-US"/>
         </w:rPr>
       </w:pPr>
-      <w:bookmarkStart w:id="36" w:name="_Toc343485274"/>
+      <w:bookmarkStart w:id="53" w:name="_Toc343489261"/>
       <w:r>
         <w:rPr>
           <w:lang w:val="en-US"/>
@@ -4461,7 +7003,7 @@
         <w:lastRenderedPageBreak/>
         <w:t>HUSKELISTE:</w:t>
       </w:r>
-      <w:bookmarkEnd w:id="36"/>
+      <w:bookmarkEnd w:id="53"/>
     </w:p>
     <w:p>
       <w:r>
@@ -4622,12 +7164,12 @@
     </w:p>
     <w:p>
       <w:r>
-        <w:t>SKRIV: HVORFOR VI IKKE LAVEDE COMMUNICATION DIAGRAM, VI MENTE SYSTEM SEQUENCE VAR BESKRIVENDE/LET FORSTÅELIGE.</w:t>
+        <w:t xml:space="preserve">SKRIV: </w:t>
       </w:r>
     </w:p>
     <w:sectPr>
-      <w:headerReference w:type="default" r:id="rId9"/>
-      <w:footerReference w:type="default" r:id="rId10"/>
+      <w:headerReference w:type="default" r:id="rId12"/>
+      <w:footerReference w:type="default" r:id="rId13"/>
       <w:pgSz w:w="11906" w:h="16838"/>
       <w:pgMar w:top="1701" w:right="1474" w:bottom="1701" w:left="2268" w:header="709" w:footer="709" w:gutter="0"/>
       <w:cols w:space="708"/>
@@ -4674,13 +7216,13 @@
       <w:tblLook w:val="04A0" w:firstRow="1" w:lastRow="0" w:firstColumn="1" w:lastColumn="0" w:noHBand="0" w:noVBand="1"/>
     </w:tblPr>
     <w:tblGrid>
-      <w:gridCol w:w="408"/>
-      <w:gridCol w:w="7972"/>
+      <w:gridCol w:w="959"/>
+      <w:gridCol w:w="7421"/>
     </w:tblGrid>
     <w:tr>
       <w:tc>
         <w:tcPr>
-          <w:tcW w:w="408" w:type="dxa"/>
+          <w:tcW w:w="959" w:type="dxa"/>
         </w:tcPr>
         <w:p>
           <w:pPr>
@@ -4748,7 +7290,7 @@
               </w14:shadow>
               <w14:numForm w14:val="oldStyle"/>
             </w:rPr>
-            <w:t>7</w:t>
+            <w:t>8</w:t>
           </w:r>
           <w:r>
             <w:rPr>
@@ -4770,7 +7312,7 @@
       </w:tc>
       <w:tc>
         <w:tcPr>
-          <w:tcW w:w="7972" w:type="dxa"/>
+          <w:tcW w:w="7421" w:type="dxa"/>
         </w:tcPr>
         <w:sdt>
           <w:sdtPr>
@@ -5010,6 +7552,74 @@
           <w:lang w:val="en-US"/>
         </w:rPr>
         <w:t xml:space="preserve"> Our class diagram can be found in appendix 6.</w:t>
+      </w:r>
+    </w:p>
+  </w:footnote>
+  <w:footnote w:id="6">
+    <w:p>
+      <w:pPr>
+        <w:pStyle w:val="Fodnotetekst"/>
+        <w:rPr>
+          <w:lang w:val="en-US"/>
+        </w:rPr>
+      </w:pPr>
+      <w:r>
+        <w:rPr>
+          <w:rStyle w:val="Fodnotehenvisning"/>
+        </w:rPr>
+        <w:footnoteRef/>
+      </w:r>
+      <w:r>
+        <w:rPr>
+          <w:lang w:val="en-US"/>
+        </w:rPr>
+        <w:t xml:space="preserve"> </w:t>
+      </w:r>
+      <w:r>
+        <w:rPr>
+          <w:lang w:val="en-US"/>
+        </w:rPr>
+        <w:t>These can be found in appendix 4.</w:t>
+      </w:r>
+    </w:p>
+  </w:footnote>
+  <w:footnote w:id="7">
+    <w:p>
+      <w:pPr>
+        <w:pStyle w:val="Fodnotetekst"/>
+        <w:rPr>
+          <w:lang w:val="en-US"/>
+        </w:rPr>
+      </w:pPr>
+      <w:r>
+        <w:rPr>
+          <w:rStyle w:val="Fodnotehenvisning"/>
+        </w:rPr>
+        <w:footnoteRef/>
+      </w:r>
+      <w:r>
+        <w:rPr>
+          <w:lang w:val="en-US"/>
+        </w:rPr>
+        <w:t xml:space="preserve"> </w:t>
+      </w:r>
+      <w:r>
+        <w:rPr>
+          <w:lang w:val="en-US"/>
+        </w:rPr>
+        <w:t>We have included the reviews and re</w:t>
+      </w:r>
+      <w:r>
+        <w:rPr>
+          <w:lang w:val="en-US"/>
+        </w:rPr>
+        <w:t>trospectives for each sprint in</w:t>
+      </w:r>
+      <w:r>
+        <w:rPr>
+          <w:lang w:val="en-US"/>
+        </w:rPr>
+        <w:t xml:space="preserve"> appendix 7.</w:t>
       </w:r>
     </w:p>
   </w:footnote>
@@ -8193,6 +10803,138 @@
       <w:vertAlign w:val="superscript"/>
     </w:rPr>
   </w:style>
+  <w:style w:type="table" w:styleId="Tabel-Gitter">
+    <w:name w:val="Table Grid"/>
+    <w:basedOn w:val="Tabel-Normal"/>
+    <w:uiPriority w:val="59"/>
+    <w:rsid w:val="00524B3A"/>
+    <w:pPr>
+      <w:spacing w:after="0" w:line="240" w:lineRule="auto"/>
+    </w:pPr>
+    <w:tblPr>
+      <w:tblInd w:w="0" w:type="dxa"/>
+      <w:tblBorders>
+        <w:top w:val="single" w:sz="4" w:space="0" w:color="auto"/>
+        <w:left w:val="single" w:sz="4" w:space="0" w:color="auto"/>
+        <w:bottom w:val="single" w:sz="4" w:space="0" w:color="auto"/>
+        <w:right w:val="single" w:sz="4" w:space="0" w:color="auto"/>
+        <w:insideH w:val="single" w:sz="4" w:space="0" w:color="auto"/>
+        <w:insideV w:val="single" w:sz="4" w:space="0" w:color="auto"/>
+      </w:tblBorders>
+      <w:tblCellMar>
+        <w:top w:w="0" w:type="dxa"/>
+        <w:left w:w="108" w:type="dxa"/>
+        <w:bottom w:w="0" w:type="dxa"/>
+        <w:right w:w="108" w:type="dxa"/>
+      </w:tblCellMar>
+    </w:tblPr>
+  </w:style>
+  <w:style w:type="table" w:styleId="Mediumskygge1">
+    <w:name w:val="Medium Shading 1"/>
+    <w:basedOn w:val="Tabel-Normal"/>
+    <w:uiPriority w:val="63"/>
+    <w:rsid w:val="00524B3A"/>
+    <w:pPr>
+      <w:spacing w:after="0" w:line="240" w:lineRule="auto"/>
+    </w:pPr>
+    <w:tblPr>
+      <w:tblStyleRowBandSize w:val="1"/>
+      <w:tblStyleColBandSize w:val="1"/>
+      <w:tblInd w:w="0" w:type="dxa"/>
+      <w:tblBorders>
+        <w:top w:val="single" w:sz="8" w:space="0" w:color="404040" w:themeColor="text1" w:themeTint="BF"/>
+        <w:left w:val="single" w:sz="8" w:space="0" w:color="404040" w:themeColor="text1" w:themeTint="BF"/>
+        <w:bottom w:val="single" w:sz="8" w:space="0" w:color="404040" w:themeColor="text1" w:themeTint="BF"/>
+        <w:right w:val="single" w:sz="8" w:space="0" w:color="404040" w:themeColor="text1" w:themeTint="BF"/>
+        <w:insideH w:val="single" w:sz="8" w:space="0" w:color="404040" w:themeColor="text1" w:themeTint="BF"/>
+      </w:tblBorders>
+      <w:tblCellMar>
+        <w:top w:w="0" w:type="dxa"/>
+        <w:left w:w="108" w:type="dxa"/>
+        <w:bottom w:w="0" w:type="dxa"/>
+        <w:right w:w="108" w:type="dxa"/>
+      </w:tblCellMar>
+    </w:tblPr>
+    <w:tblStylePr w:type="firstRow">
+      <w:pPr>
+        <w:spacing w:before="0" w:after="0" w:line="240" w:lineRule="auto"/>
+      </w:pPr>
+      <w:rPr>
+        <w:b/>
+        <w:bCs/>
+        <w:color w:val="FFFFFF" w:themeColor="background1"/>
+      </w:rPr>
+      <w:tblPr/>
+      <w:tcPr>
+        <w:tcBorders>
+          <w:top w:val="single" w:sz="8" w:space="0" w:color="404040" w:themeColor="text1" w:themeTint="BF"/>
+          <w:left w:val="single" w:sz="8" w:space="0" w:color="404040" w:themeColor="text1" w:themeTint="BF"/>
+          <w:bottom w:val="single" w:sz="8" w:space="0" w:color="404040" w:themeColor="text1" w:themeTint="BF"/>
+          <w:right w:val="single" w:sz="8" w:space="0" w:color="404040" w:themeColor="text1" w:themeTint="BF"/>
+          <w:insideH w:val="nil"/>
+          <w:insideV w:val="nil"/>
+        </w:tcBorders>
+        <w:shd w:val="clear" w:color="auto" w:fill="000000" w:themeFill="text1"/>
+      </w:tcPr>
+    </w:tblStylePr>
+    <w:tblStylePr w:type="lastRow">
+      <w:pPr>
+        <w:spacing w:before="0" w:after="0" w:line="240" w:lineRule="auto"/>
+      </w:pPr>
+      <w:rPr>
+        <w:b/>
+        <w:bCs/>
+      </w:rPr>
+      <w:tblPr/>
+      <w:tcPr>
+        <w:tcBorders>
+          <w:top w:val="double" w:sz="6" w:space="0" w:color="404040" w:themeColor="text1" w:themeTint="BF"/>
+          <w:left w:val="single" w:sz="8" w:space="0" w:color="404040" w:themeColor="text1" w:themeTint="BF"/>
+          <w:bottom w:val="single" w:sz="8" w:space="0" w:color="404040" w:themeColor="text1" w:themeTint="BF"/>
+          <w:right w:val="single" w:sz="8" w:space="0" w:color="404040" w:themeColor="text1" w:themeTint="BF"/>
+          <w:insideH w:val="nil"/>
+          <w:insideV w:val="nil"/>
+        </w:tcBorders>
+      </w:tcPr>
+    </w:tblStylePr>
+    <w:tblStylePr w:type="firstCol">
+      <w:rPr>
+        <w:b/>
+        <w:bCs/>
+      </w:rPr>
+    </w:tblStylePr>
+    <w:tblStylePr w:type="lastCol">
+      <w:rPr>
+        <w:b/>
+        <w:bCs/>
+      </w:rPr>
+    </w:tblStylePr>
+    <w:tblStylePr w:type="band1Vert">
+      <w:tblPr/>
+      <w:tcPr>
+        <w:shd w:val="clear" w:color="auto" w:fill="C0C0C0" w:themeFill="text1" w:themeFillTint="3F"/>
+      </w:tcPr>
+    </w:tblStylePr>
+    <w:tblStylePr w:type="band1Horz">
+      <w:tblPr/>
+      <w:tcPr>
+        <w:tcBorders>
+          <w:insideH w:val="nil"/>
+          <w:insideV w:val="nil"/>
+        </w:tcBorders>
+        <w:shd w:val="clear" w:color="auto" w:fill="C0C0C0" w:themeFill="text1" w:themeFillTint="3F"/>
+      </w:tcPr>
+    </w:tblStylePr>
+    <w:tblStylePr w:type="band2Horz">
+      <w:tblPr/>
+      <w:tcPr>
+        <w:tcBorders>
+          <w:insideH w:val="nil"/>
+          <w:insideV w:val="nil"/>
+        </w:tcBorders>
+      </w:tcPr>
+    </w:tblStylePr>
+  </w:style>
 </w:styles>
 </file>
 
@@ -8786,6 +11528,138 @@
       <w:vertAlign w:val="superscript"/>
     </w:rPr>
   </w:style>
+  <w:style w:type="table" w:styleId="Tabel-Gitter">
+    <w:name w:val="Table Grid"/>
+    <w:basedOn w:val="Tabel-Normal"/>
+    <w:uiPriority w:val="59"/>
+    <w:rsid w:val="00524B3A"/>
+    <w:pPr>
+      <w:spacing w:after="0" w:line="240" w:lineRule="auto"/>
+    </w:pPr>
+    <w:tblPr>
+      <w:tblInd w:w="0" w:type="dxa"/>
+      <w:tblBorders>
+        <w:top w:val="single" w:sz="4" w:space="0" w:color="auto"/>
+        <w:left w:val="single" w:sz="4" w:space="0" w:color="auto"/>
+        <w:bottom w:val="single" w:sz="4" w:space="0" w:color="auto"/>
+        <w:right w:val="single" w:sz="4" w:space="0" w:color="auto"/>
+        <w:insideH w:val="single" w:sz="4" w:space="0" w:color="auto"/>
+        <w:insideV w:val="single" w:sz="4" w:space="0" w:color="auto"/>
+      </w:tblBorders>
+      <w:tblCellMar>
+        <w:top w:w="0" w:type="dxa"/>
+        <w:left w:w="108" w:type="dxa"/>
+        <w:bottom w:w="0" w:type="dxa"/>
+        <w:right w:w="108" w:type="dxa"/>
+      </w:tblCellMar>
+    </w:tblPr>
+  </w:style>
+  <w:style w:type="table" w:styleId="Mediumskygge1">
+    <w:name w:val="Medium Shading 1"/>
+    <w:basedOn w:val="Tabel-Normal"/>
+    <w:uiPriority w:val="63"/>
+    <w:rsid w:val="00524B3A"/>
+    <w:pPr>
+      <w:spacing w:after="0" w:line="240" w:lineRule="auto"/>
+    </w:pPr>
+    <w:tblPr>
+      <w:tblStyleRowBandSize w:val="1"/>
+      <w:tblStyleColBandSize w:val="1"/>
+      <w:tblInd w:w="0" w:type="dxa"/>
+      <w:tblBorders>
+        <w:top w:val="single" w:sz="8" w:space="0" w:color="404040" w:themeColor="text1" w:themeTint="BF"/>
+        <w:left w:val="single" w:sz="8" w:space="0" w:color="404040" w:themeColor="text1" w:themeTint="BF"/>
+        <w:bottom w:val="single" w:sz="8" w:space="0" w:color="404040" w:themeColor="text1" w:themeTint="BF"/>
+        <w:right w:val="single" w:sz="8" w:space="0" w:color="404040" w:themeColor="text1" w:themeTint="BF"/>
+        <w:insideH w:val="single" w:sz="8" w:space="0" w:color="404040" w:themeColor="text1" w:themeTint="BF"/>
+      </w:tblBorders>
+      <w:tblCellMar>
+        <w:top w:w="0" w:type="dxa"/>
+        <w:left w:w="108" w:type="dxa"/>
+        <w:bottom w:w="0" w:type="dxa"/>
+        <w:right w:w="108" w:type="dxa"/>
+      </w:tblCellMar>
+    </w:tblPr>
+    <w:tblStylePr w:type="firstRow">
+      <w:pPr>
+        <w:spacing w:before="0" w:after="0" w:line="240" w:lineRule="auto"/>
+      </w:pPr>
+      <w:rPr>
+        <w:b/>
+        <w:bCs/>
+        <w:color w:val="FFFFFF" w:themeColor="background1"/>
+      </w:rPr>
+      <w:tblPr/>
+      <w:tcPr>
+        <w:tcBorders>
+          <w:top w:val="single" w:sz="8" w:space="0" w:color="404040" w:themeColor="text1" w:themeTint="BF"/>
+          <w:left w:val="single" w:sz="8" w:space="0" w:color="404040" w:themeColor="text1" w:themeTint="BF"/>
+          <w:bottom w:val="single" w:sz="8" w:space="0" w:color="404040" w:themeColor="text1" w:themeTint="BF"/>
+          <w:right w:val="single" w:sz="8" w:space="0" w:color="404040" w:themeColor="text1" w:themeTint="BF"/>
+          <w:insideH w:val="nil"/>
+          <w:insideV w:val="nil"/>
+        </w:tcBorders>
+        <w:shd w:val="clear" w:color="auto" w:fill="000000" w:themeFill="text1"/>
+      </w:tcPr>
+    </w:tblStylePr>
+    <w:tblStylePr w:type="lastRow">
+      <w:pPr>
+        <w:spacing w:before="0" w:after="0" w:line="240" w:lineRule="auto"/>
+      </w:pPr>
+      <w:rPr>
+        <w:b/>
+        <w:bCs/>
+      </w:rPr>
+      <w:tblPr/>
+      <w:tcPr>
+        <w:tcBorders>
+          <w:top w:val="double" w:sz="6" w:space="0" w:color="404040" w:themeColor="text1" w:themeTint="BF"/>
+          <w:left w:val="single" w:sz="8" w:space="0" w:color="404040" w:themeColor="text1" w:themeTint="BF"/>
+          <w:bottom w:val="single" w:sz="8" w:space="0" w:color="404040" w:themeColor="text1" w:themeTint="BF"/>
+          <w:right w:val="single" w:sz="8" w:space="0" w:color="404040" w:themeColor="text1" w:themeTint="BF"/>
+          <w:insideH w:val="nil"/>
+          <w:insideV w:val="nil"/>
+        </w:tcBorders>
+      </w:tcPr>
+    </w:tblStylePr>
+    <w:tblStylePr w:type="firstCol">
+      <w:rPr>
+        <w:b/>
+        <w:bCs/>
+      </w:rPr>
+    </w:tblStylePr>
+    <w:tblStylePr w:type="lastCol">
+      <w:rPr>
+        <w:b/>
+        <w:bCs/>
+      </w:rPr>
+    </w:tblStylePr>
+    <w:tblStylePr w:type="band1Vert">
+      <w:tblPr/>
+      <w:tcPr>
+        <w:shd w:val="clear" w:color="auto" w:fill="C0C0C0" w:themeFill="text1" w:themeFillTint="3F"/>
+      </w:tcPr>
+    </w:tblStylePr>
+    <w:tblStylePr w:type="band1Horz">
+      <w:tblPr/>
+      <w:tcPr>
+        <w:tcBorders>
+          <w:insideH w:val="nil"/>
+          <w:insideV w:val="nil"/>
+        </w:tcBorders>
+        <w:shd w:val="clear" w:color="auto" w:fill="C0C0C0" w:themeFill="text1" w:themeFillTint="3F"/>
+      </w:tcPr>
+    </w:tblStylePr>
+    <w:tblStylePr w:type="band2Horz">
+      <w:tblPr/>
+      <w:tcPr>
+        <w:tcBorders>
+          <w:insideH w:val="nil"/>
+          <w:insideV w:val="nil"/>
+        </w:tcBorders>
+      </w:tcPr>
+    </w:tblStylePr>
+  </w:style>
 </w:styles>
 </file>
 
@@ -9079,7 +11953,7 @@
 </file>
 
 <file path=customXml/itemProps1.xml><?xml version="1.0" encoding="utf-8"?>
-<ds:datastoreItem xmlns:ds="http://schemas.openxmlformats.org/officeDocument/2006/customXml" ds:itemID="{30905803-8104-4047-A597-B5979EF6B483}">
+<ds:datastoreItem xmlns:ds="http://schemas.openxmlformats.org/officeDocument/2006/customXml" ds:itemID="{8F174FD6-108D-41FB-9B5D-2A323A5FFA16}">
   <ds:schemaRefs>
     <ds:schemaRef ds:uri="http://schemas.openxmlformats.org/officeDocument/2006/bibliography"/>
   </ds:schemaRefs>

</xml_diff>